<commit_message>
Updated for New Phyt guidelines #148
</commit_message>
<xml_diff>
--- a/manuscript/climate_sensitivity_draft.docx
+++ b/manuscript/climate_sensitivity_draft.docx
@@ -1624,7 +1624,7 @@
         <w:t xml:space="preserve"> </w:t>
       </w:r>
       <w:r>
-        <w:t xml:space="preserve">Vertical gradients in stem and leaf traits–including smaller and thicker leaves (higher leaf mass per area, LMA), greater resistance to hydraulic dysfunction (</w:t>
+        <w:t xml:space="preserve">Vertical gradients in stem and leaf traits–including smaller and thicker leaves (higher leaf mass per area), greater resistance to hydraulic dysfunction (</w:t>
       </w:r>
       <w:r>
         <w:rPr>
@@ -5184,7 +5184,37 @@
         <w:t xml:space="preserve"> </w:t>
       </w:r>
       <w:r>
-        <w:t xml:space="preserve">For species with insufficient height data to create reliable species-specific allometries (n=2, JUNI and FRAM), heights were calculated from an equation developed by combining the height measurements across all species.</w:t>
+        <w:t xml:space="preserve">For species with insufficient height data to create reliable species-specific allometries (n=2,</w:t>
+      </w:r>
+      <w:r>
+        <w:t xml:space="preserve"> </w:t>
+      </w:r>
+      <w:r>
+        <w:rPr>
+          <w:i/>
+        </w:rPr>
+        <w:t xml:space="preserve">Juglans nigra</w:t>
+      </w:r>
+      <w:r>
+        <w:t xml:space="preserve"> </w:t>
+      </w:r>
+      <w:r>
+        <w:t xml:space="preserve">(JUNI) and</w:t>
+      </w:r>
+      <w:r>
+        <w:t xml:space="preserve"> </w:t>
+      </w:r>
+      <w:r>
+        <w:rPr>
+          <w:i/>
+        </w:rPr>
+        <w:t xml:space="preserve">Fraxinus americana</w:t>
+      </w:r>
+      <w:r>
+        <w:t xml:space="preserve"> </w:t>
+      </w:r>
+      <w:r>
+        <w:t xml:space="preserve">(FRAM)), heights were calculated from an equation developed by combining the height measurements across all species.</w:t>
       </w:r>
       <w:r>
         <w:t xml:space="preserve"> </w:t>
@@ -7862,7 +7892,19 @@
         <w:t xml:space="preserve"> </w:t>
       </w:r>
       <w:r>
-        <w:t xml:space="preserve">(Fig. 4, Tables S10-S11).</w:t>
+        <w:t xml:space="preserve">(Fig.</w:t>
+      </w:r>
+      <w:r>
+        <w:t xml:space="preserve"> </w:t>
+      </w:r>
+      <w:r>
+        <w:rPr>
+          <w:b/>
+        </w:rPr>
+        <w:t xml:space="preserve">4</w:t>
+      </w:r>
+      <w:r>
+        <w:t xml:space="preserve">, Tables S10-S11).</w:t>
       </w:r>
       <w:r>
         <w:t xml:space="preserve"> </w:t>
@@ -8243,7 +8285,7 @@
         <w:rPr>
           <w:i/>
         </w:rPr>
-        <w:t xml:space="preserve">Liriodendron tulipifera</w:t>
+        <w:t xml:space="preserve">L. tulipifera</w:t>
       </w:r>
       <w:r>
         <w:t xml:space="preserve"> </w:t>
@@ -8543,7 +8585,19 @@
         <w:t xml:space="preserve"> </w:t>
       </w:r>
       <w:r>
-        <w:t xml:space="preserve">was significantly higher in diffuse- and semi-ring porous species than in ring-porous species (Table S6, Fig. 3).</w:t>
+        <w:t xml:space="preserve">was significantly higher in diffuse- and semi-ring porous species than in ring-porous species (Table S6, Fig.</w:t>
+      </w:r>
+      <w:r>
+        <w:t xml:space="preserve"> </w:t>
+      </w:r>
+      <w:r>
+        <w:rPr>
+          <w:b/>
+        </w:rPr>
+        <w:t xml:space="preserve">3</w:t>
+      </w:r>
+      <w:r>
+        <w:t xml:space="preserve">).</w:t>
       </w:r>
     </w:p>
     <w:p>
@@ -9828,7 +9882,19 @@
         <w:t xml:space="preserve"> </w:t>
       </w:r>
       <w:r>
-        <w:t xml:space="preserve">Growth rebounded strongly following the droughts, on average exceeding pre-drought growth rates (Fig. 1), particularly for shorter trees and species with drought-tolerant traits (Figs.</w:t>
+        <w:t xml:space="preserve">Growth rebounded strongly following the droughts, on average exceeding pre-drought growth rates (Fig.</w:t>
+      </w:r>
+      <w:r>
+        <w:t xml:space="preserve"> </w:t>
+      </w:r>
+      <w:r>
+        <w:rPr>
+          <w:b/>
+        </w:rPr>
+        <w:t xml:space="preserve">1</w:t>
+      </w:r>
+      <w:r>
+        <w:t xml:space="preserve">), particularly for shorter trees and species with drought-tolerant traits (Figs.</w:t>
       </w:r>
       <w:r>
         <w:t xml:space="preserve"> </w:t>
@@ -10057,7 +10123,7 @@
         <w:rPr>
           <w:b/>
         </w:rPr>
-        <w:t xml:space="preserve">2a-b</w:t>
+        <w:t xml:space="preserve">2a,b</w:t>
       </w:r>
       <w:r>
         <w:t xml:space="preserve">), resulting in higher evaporative demand.</w:t>
@@ -11022,7 +11088,7 @@
         <w:rPr>
           <w:i/>
         </w:rPr>
-        <w:t xml:space="preserve">Liriodendron tulipifera</w:t>
+        <w:t xml:space="preserve">L.</w:t>
       </w:r>
       <w:r>
         <w:t xml:space="preserve"> </w:t>
@@ -11037,7 +11103,7 @@
         <w:rPr>
           <w:i/>
         </w:rPr>
-        <w:t xml:space="preserve">Fagus grandifolia</w:t>
+        <w:t xml:space="preserve">F. grandifolia</w:t>
       </w:r>
       <w:r>
         <w:t xml:space="preserve">, were at opposite ends of the</w:t>
@@ -11347,7 +11413,7 @@
         <w:rPr>
           <w:i/>
         </w:rPr>
-        <w:t xml:space="preserve">Fagus grandifolia</w:t>
+        <w:t xml:space="preserve">F. grandifolia</w:t>
       </w:r>
       <w:r>
         <w:t xml:space="preserve"> </w:t>

</xml_diff>

<commit_message>
minor change from Norm
</commit_message>
<xml_diff>
--- a/manuscript/climate_sensitivity_draft.docx
+++ b/manuscript/climate_sensitivity_draft.docx
@@ -1062,6 +1062,20 @@
       <w:r>
         <w:t xml:space="preserve"> </w:t>
       </w:r>
+      <w:hyperlink w:anchor="ref-allen_underestimation_2015">
+        <w:r>
+          <w:rPr>
+            <w:rStyle w:val="Hyperlink"/>
+          </w:rPr>
+          <w:t xml:space="preserve">2015</w:t>
+        </w:r>
+      </w:hyperlink>
+      <w:r>
+        <w:t xml:space="preserve">,</w:t>
+      </w:r>
+      <w:r>
+        <w:t xml:space="preserve"> </w:t>
+      </w:r>
       <w:hyperlink w:anchor="ref-allen_global_2010">
         <w:r>
           <w:rPr>
@@ -1071,20 +1085,6 @@
         </w:r>
       </w:hyperlink>
       <w:r>
-        <w:t xml:space="preserve">,</w:t>
-      </w:r>
-      <w:r>
-        <w:t xml:space="preserve"> </w:t>
-      </w:r>
-      <w:hyperlink w:anchor="ref-allen_underestimation_2015">
-        <w:r>
-          <w:rPr>
-            <w:rStyle w:val="Hyperlink"/>
-          </w:rPr>
-          <w:t xml:space="preserve">2015</w:t>
-        </w:r>
-      </w:hyperlink>
-      <w:r>
         <w:t xml:space="preserve">; McDowell</w:t>
       </w:r>
       <w:r>
@@ -1575,6 +1575,32 @@
         </w:r>
       </w:hyperlink>
       <w:r>
+        <w:t xml:space="preserve">; Couvreur</w:t>
+      </w:r>
+      <w:r>
+        <w:t xml:space="preserve"> </w:t>
+      </w:r>
+      <w:r>
+        <w:rPr>
+          <w:i/>
+        </w:rPr>
+        <w:t xml:space="preserve">et al.</w:t>
+      </w:r>
+      <w:r>
+        <w:t xml:space="preserve">,</w:t>
+      </w:r>
+      <w:r>
+        <w:t xml:space="preserve"> </w:t>
+      </w:r>
+      <w:hyperlink w:anchor="ref-couvreur_water_2018">
+        <w:r>
+          <w:rPr>
+            <w:rStyle w:val="Hyperlink"/>
+          </w:rPr>
+          <w:t xml:space="preserve">2018</w:t>
+        </w:r>
+      </w:hyperlink>
+      <w:r>
         <w:t xml:space="preserve">; McDowell &amp; Allen,</w:t>
       </w:r>
       <w:r>
@@ -1589,6 +1615,56 @@
         </w:r>
       </w:hyperlink>
       <w:r>
+        <w:t xml:space="preserve">)</w:t>
+      </w:r>
+      <w:r>
+        <w:t xml:space="preserve">.</w:t>
+      </w:r>
+      <w:r>
+        <w:t xml:space="preserve"> </w:t>
+      </w:r>
+      <w:r>
+        <w:t xml:space="preserve">Vertical gradients in stem and leaf traits–including smaller and thicker leaves (higher leaf mass per area), greater resistance to hydraulic dysfunction (</w:t>
+      </w:r>
+      <w:r>
+        <w:rPr>
+          <w:i/>
+        </w:rPr>
+        <w:t xml:space="preserve">i.e.</w:t>
+      </w:r>
+      <w:r>
+        <w:t xml:space="preserve">, more negative water potential at 50% loss of hydraulic conductivity, more negative P50), and lower hydraulic conductivity at greater heights</w:t>
+      </w:r>
+      <w:r>
+        <w:t xml:space="preserve"> </w:t>
+      </w:r>
+      <w:r>
+        <w:t xml:space="preserve">(McDowell</w:t>
+      </w:r>
+      <w:r>
+        <w:t xml:space="preserve"> </w:t>
+      </w:r>
+      <w:r>
+        <w:rPr>
+          <w:i/>
+        </w:rPr>
+        <w:t xml:space="preserve">et al.</w:t>
+      </w:r>
+      <w:r>
+        <w:t xml:space="preserve">,</w:t>
+      </w:r>
+      <w:r>
+        <w:t xml:space="preserve"> </w:t>
+      </w:r>
+      <w:hyperlink w:anchor="ref-mcdowell_relationships_2011">
+        <w:r>
+          <w:rPr>
+            <w:rStyle w:val="Hyperlink"/>
+          </w:rPr>
+          <w:t xml:space="preserve">2011</w:t>
+        </w:r>
+      </w:hyperlink>
+      <w:r>
         <w:t xml:space="preserve">; Couvreur</w:t>
       </w:r>
       <w:r>
@@ -1615,31 +1691,7 @@
         </w:r>
       </w:hyperlink>
       <w:r>
-        <w:t xml:space="preserve">)</w:t>
-      </w:r>
-      <w:r>
-        <w:t xml:space="preserve">.</w:t>
-      </w:r>
-      <w:r>
-        <w:t xml:space="preserve"> </w:t>
-      </w:r>
-      <w:r>
-        <w:t xml:space="preserve">Vertical gradients in stem and leaf traits–including smaller and thicker leaves (higher leaf mass per area), greater resistance to hydraulic dysfunction (</w:t>
-      </w:r>
-      <w:r>
-        <w:rPr>
-          <w:i/>
-        </w:rPr>
-        <w:t xml:space="preserve">i.e.</w:t>
-      </w:r>
-      <w:r>
-        <w:t xml:space="preserve">, more negative water potential at 50% loss of hydraulic conductivity, more negative P50), and lower hydraulic conductivity at greater heights</w:t>
-      </w:r>
-      <w:r>
-        <w:t xml:space="preserve"> </w:t>
-      </w:r>
-      <w:r>
-        <w:t xml:space="preserve">(Koike</w:t>
+        <w:t xml:space="preserve">; Koike</w:t>
       </w:r>
       <w:r>
         <w:t xml:space="preserve"> </w:t>
@@ -1665,33 +1717,16 @@
         </w:r>
       </w:hyperlink>
       <w:r>
-        <w:t xml:space="preserve">; McDowell</w:t>
-      </w:r>
-      <w:r>
-        <w:t xml:space="preserve"> </w:t>
-      </w:r>
-      <w:r>
-        <w:rPr>
-          <w:i/>
-        </w:rPr>
-        <w:t xml:space="preserve">et al.</w:t>
-      </w:r>
-      <w:r>
-        <w:t xml:space="preserve">,</w:t>
-      </w:r>
-      <w:r>
-        <w:t xml:space="preserve"> </w:t>
-      </w:r>
-      <w:hyperlink w:anchor="ref-mcdowell_relationships_2011">
-        <w:r>
-          <w:rPr>
-            <w:rStyle w:val="Hyperlink"/>
-          </w:rPr>
-          <w:t xml:space="preserve">2011</w:t>
-        </w:r>
-      </w:hyperlink>
-      <w:r>
-        <w:t xml:space="preserve">; Couvreur</w:t>
+        <w:t xml:space="preserve">)</w:t>
+      </w:r>
+      <w:r>
+        <w:t xml:space="preserve">–enable trees to become tall</w:t>
+      </w:r>
+      <w:r>
+        <w:t xml:space="preserve"> </w:t>
+      </w:r>
+      <w:r>
+        <w:t xml:space="preserve">(Couvreur</w:t>
       </w:r>
       <w:r>
         <w:t xml:space="preserve"> </w:t>
@@ -1720,13 +1755,28 @@
         <w:t xml:space="preserve">)</w:t>
       </w:r>
       <w:r>
-        <w:t xml:space="preserve">–enable trees to become tall</w:t>
-      </w:r>
-      <w:r>
-        <w:t xml:space="preserve"> </w:t>
-      </w:r>
-      <w:r>
-        <w:t xml:space="preserve">(Couvreur</w:t>
+        <w:t xml:space="preserve">.</w:t>
+      </w:r>
+      <w:r>
+        <w:t xml:space="preserve"> </w:t>
+      </w:r>
+      <w:r>
+        <w:t xml:space="preserve">Greater stem capacitance (</w:t>
+      </w:r>
+      <w:r>
+        <w:rPr>
+          <w:i/>
+        </w:rPr>
+        <w:t xml:space="preserve">i.e.</w:t>
+      </w:r>
+      <w:r>
+        <w:t xml:space="preserve">, water storage capacity) of larger trees may also confer resistance to transient droughts</w:t>
+      </w:r>
+      <w:r>
+        <w:t xml:space="preserve"> </w:t>
+      </w:r>
+      <w:r>
+        <w:t xml:space="preserve">(Scholz</w:t>
       </w:r>
       <w:r>
         <w:t xml:space="preserve"> </w:t>
@@ -1743,40 +1793,16 @@
       <w:r>
         <w:t xml:space="preserve"> </w:t>
       </w:r>
-      <w:hyperlink w:anchor="ref-couvreur_water_2018">
+      <w:hyperlink w:anchor="ref-scholz_hydraulic_2011">
         <w:r>
           <w:rPr>
             <w:rStyle w:val="Hyperlink"/>
           </w:rPr>
-          <w:t xml:space="preserve">2018</w:t>
+          <w:t xml:space="preserve">2011</w:t>
         </w:r>
       </w:hyperlink>
       <w:r>
-        <w:t xml:space="preserve">)</w:t>
-      </w:r>
-      <w:r>
-        <w:t xml:space="preserve">.</w:t>
-      </w:r>
-      <w:r>
-        <w:t xml:space="preserve"> </w:t>
-      </w:r>
-      <w:r>
-        <w:t xml:space="preserve">Greater stem capacitance (</w:t>
-      </w:r>
-      <w:r>
-        <w:rPr>
-          <w:i/>
-        </w:rPr>
-        <w:t xml:space="preserve">i.e.</w:t>
-      </w:r>
-      <w:r>
-        <w:t xml:space="preserve">, water storage capacity) of larger trees may also confer resistance to transient droughts</w:t>
-      </w:r>
-      <w:r>
-        <w:t xml:space="preserve"> </w:t>
-      </w:r>
-      <w:r>
-        <w:t xml:space="preserve">(Phillips</w:t>
+        <w:t xml:space="preserve">; Phillips</w:t>
       </w:r>
       <w:r>
         <w:t xml:space="preserve"> </w:t>
@@ -1802,32 +1828,6 @@
         </w:r>
       </w:hyperlink>
       <w:r>
-        <w:t xml:space="preserve">; Scholz</w:t>
-      </w:r>
-      <w:r>
-        <w:t xml:space="preserve"> </w:t>
-      </w:r>
-      <w:r>
-        <w:rPr>
-          <w:i/>
-        </w:rPr>
-        <w:t xml:space="preserve">et al.</w:t>
-      </w:r>
-      <w:r>
-        <w:t xml:space="preserve">,</w:t>
-      </w:r>
-      <w:r>
-        <w:t xml:space="preserve"> </w:t>
-      </w:r>
-      <w:hyperlink w:anchor="ref-scholz_hydraulic_2011">
-        <w:r>
-          <w:rPr>
-            <w:rStyle w:val="Hyperlink"/>
-          </w:rPr>
-          <w:t xml:space="preserve">2011</w:t>
-        </w:r>
-      </w:hyperlink>
-      <w:r>
         <w:t xml:space="preserve">)</w:t>
       </w:r>
       <w:r>
@@ -2255,7 +2255,33 @@
         <w:t xml:space="preserve"> </w:t>
       </w:r>
       <w:r>
-        <w:t xml:space="preserve">(Friedrichs</w:t>
+        <w:t xml:space="preserve">(Kannenberg</w:t>
+      </w:r>
+      <w:r>
+        <w:t xml:space="preserve"> </w:t>
+      </w:r>
+      <w:r>
+        <w:rPr>
+          <w:i/>
+        </w:rPr>
+        <w:t xml:space="preserve">et al.</w:t>
+      </w:r>
+      <w:r>
+        <w:t xml:space="preserve">,</w:t>
+      </w:r>
+      <w:r>
+        <w:t xml:space="preserve"> </w:t>
+      </w:r>
+      <w:hyperlink w:anchor="ref-kannenberg_linking_2019">
+        <w:r>
+          <w:rPr>
+            <w:rStyle w:val="Hyperlink"/>
+          </w:rPr>
+          <w:t xml:space="preserve">2019</w:t>
+        </w:r>
+      </w:hyperlink>
+      <w:r>
+        <w:t xml:space="preserve">; Friedrichs</w:t>
       </w:r>
       <w:r>
         <w:t xml:space="preserve"> </w:t>
@@ -2307,32 +2333,6 @@
         </w:r>
       </w:hyperlink>
       <w:r>
-        <w:t xml:space="preserve">; Kannenberg</w:t>
-      </w:r>
-      <w:r>
-        <w:t xml:space="preserve"> </w:t>
-      </w:r>
-      <w:r>
-        <w:rPr>
-          <w:i/>
-        </w:rPr>
-        <w:t xml:space="preserve">et al.</w:t>
-      </w:r>
-      <w:r>
-        <w:t xml:space="preserve">,</w:t>
-      </w:r>
-      <w:r>
-        <w:t xml:space="preserve"> </w:t>
-      </w:r>
-      <w:hyperlink w:anchor="ref-kannenberg_linking_2019">
-        <w:r>
-          <w:rPr>
-            <w:rStyle w:val="Hyperlink"/>
-          </w:rPr>
-          <w:t xml:space="preserve">2019</w:t>
-        </w:r>
-      </w:hyperlink>
-      <w:r>
         <w:t xml:space="preserve">)</w:t>
       </w:r>
       <w:r>
@@ -2449,7 +2449,47 @@
         <w:t xml:space="preserve"> </w:t>
       </w:r>
       <w:r>
-        <w:t xml:space="preserve">(Abrams,</w:t>
+        <w:t xml:space="preserve">(Hoffmann</w:t>
+      </w:r>
+      <w:r>
+        <w:t xml:space="preserve"> </w:t>
+      </w:r>
+      <w:r>
+        <w:rPr>
+          <w:i/>
+        </w:rPr>
+        <w:t xml:space="preserve">et al.</w:t>
+      </w:r>
+      <w:r>
+        <w:t xml:space="preserve">,</w:t>
+      </w:r>
+      <w:r>
+        <w:t xml:space="preserve"> </w:t>
+      </w:r>
+      <w:hyperlink w:anchor="ref-hoffmann_hydraulic_2011">
+        <w:r>
+          <w:rPr>
+            <w:rStyle w:val="Hyperlink"/>
+          </w:rPr>
+          <w:t xml:space="preserve">2011</w:t>
+        </w:r>
+      </w:hyperlink>
+      <w:r>
+        <w:t xml:space="preserve">; Martin‐Benito &amp; Pederson,</w:t>
+      </w:r>
+      <w:r>
+        <w:t xml:space="preserve"> </w:t>
+      </w:r>
+      <w:hyperlink w:anchor="ref-martinbenito_convergence_2015">
+        <w:r>
+          <w:rPr>
+            <w:rStyle w:val="Hyperlink"/>
+          </w:rPr>
+          <w:t xml:space="preserve">2015</w:t>
+        </w:r>
+      </w:hyperlink>
+      <w:r>
+        <w:t xml:space="preserve">; Abrams,</w:t>
       </w:r>
       <w:r>
         <w:t xml:space="preserve"> </w:t>
@@ -2486,46 +2526,6 @@
             <w:rStyle w:val="Hyperlink"/>
           </w:rPr>
           <w:t xml:space="preserve">2009</w:t>
-        </w:r>
-      </w:hyperlink>
-      <w:r>
-        <w:t xml:space="preserve">; Hoffmann</w:t>
-      </w:r>
-      <w:r>
-        <w:t xml:space="preserve"> </w:t>
-      </w:r>
-      <w:r>
-        <w:rPr>
-          <w:i/>
-        </w:rPr>
-        <w:t xml:space="preserve">et al.</w:t>
-      </w:r>
-      <w:r>
-        <w:t xml:space="preserve">,</w:t>
-      </w:r>
-      <w:r>
-        <w:t xml:space="preserve"> </w:t>
-      </w:r>
-      <w:hyperlink w:anchor="ref-hoffmann_hydraulic_2011">
-        <w:r>
-          <w:rPr>
-            <w:rStyle w:val="Hyperlink"/>
-          </w:rPr>
-          <w:t xml:space="preserve">2011</w:t>
-        </w:r>
-      </w:hyperlink>
-      <w:r>
-        <w:t xml:space="preserve">; Martin‐Benito &amp; Pederson,</w:t>
-      </w:r>
-      <w:r>
-        <w:t xml:space="preserve"> </w:t>
-      </w:r>
-      <w:hyperlink w:anchor="ref-martinbenito_convergence_2015">
-        <w:r>
-          <w:rPr>
-            <w:rStyle w:val="Hyperlink"/>
-          </w:rPr>
-          <w:t xml:space="preserve">2015</w:t>
         </w:r>
       </w:hyperlink>
       <w:r>
@@ -3022,7 +3022,33 @@
         <w:t xml:space="preserve"> </w:t>
       </w:r>
       <w:r>
-        <w:t xml:space="preserve">(Scoffoni</w:t>
+        <w:t xml:space="preserve">(Farrell</w:t>
+      </w:r>
+      <w:r>
+        <w:t xml:space="preserve"> </w:t>
+      </w:r>
+      <w:r>
+        <w:rPr>
+          <w:i/>
+        </w:rPr>
+        <w:t xml:space="preserve">et al.</w:t>
+      </w:r>
+      <w:r>
+        <w:t xml:space="preserve">,</w:t>
+      </w:r>
+      <w:r>
+        <w:t xml:space="preserve"> </w:t>
+      </w:r>
+      <w:hyperlink w:anchor="ref-farrell_does_2017">
+        <w:r>
+          <w:rPr>
+            <w:rStyle w:val="Hyperlink"/>
+          </w:rPr>
+          <w:t xml:space="preserve">2017</w:t>
+        </w:r>
+      </w:hyperlink>
+      <w:r>
+        <w:t xml:space="preserve">; Scoffoni</w:t>
       </w:r>
       <w:r>
         <w:t xml:space="preserve"> </w:t>
@@ -3079,32 +3105,6 @@
             <w:rStyle w:val="Hyperlink"/>
           </w:rPr>
           <w:t xml:space="preserve">a</w:t>
-        </w:r>
-      </w:hyperlink>
-      <w:r>
-        <w:t xml:space="preserve">; Farrell</w:t>
-      </w:r>
-      <w:r>
-        <w:t xml:space="preserve"> </w:t>
-      </w:r>
-      <w:r>
-        <w:rPr>
-          <w:i/>
-        </w:rPr>
-        <w:t xml:space="preserve">et al.</w:t>
-      </w:r>
-      <w:r>
-        <w:t xml:space="preserve">,</w:t>
-      </w:r>
-      <w:r>
-        <w:t xml:space="preserve"> </w:t>
-      </w:r>
-      <w:hyperlink w:anchor="ref-farrell_does_2017">
-        <w:r>
-          <w:rPr>
-            <w:rStyle w:val="Hyperlink"/>
-          </w:rPr>
-          <w:t xml:space="preserve">2017</w:t>
         </w:r>
       </w:hyperlink>
       <w:r>
@@ -10035,6 +10035,32 @@
         </w:r>
       </w:hyperlink>
       <w:r>
+        <w:t xml:space="preserve">; Roskilly</w:t>
+      </w:r>
+      <w:r>
+        <w:t xml:space="preserve"> </w:t>
+      </w:r>
+      <w:r>
+        <w:rPr>
+          <w:i/>
+        </w:rPr>
+        <w:t xml:space="preserve">et al.</w:t>
+      </w:r>
+      <w:r>
+        <w:t xml:space="preserve">,</w:t>
+      </w:r>
+      <w:r>
+        <w:t xml:space="preserve"> </w:t>
+      </w:r>
+      <w:hyperlink w:anchor="ref-roskilly_conflicting_2019">
+        <w:r>
+          <w:rPr>
+            <w:rStyle w:val="Hyperlink"/>
+          </w:rPr>
+          <w:t xml:space="preserve">2019</w:t>
+        </w:r>
+      </w:hyperlink>
+      <w:r>
         <w:t xml:space="preserve">; Olson</w:t>
       </w:r>
       <w:r>
@@ -10058,32 +10084,6 @@
             <w:rStyle w:val="Hyperlink"/>
           </w:rPr>
           <w:t xml:space="preserve">2018</w:t>
-        </w:r>
-      </w:hyperlink>
-      <w:r>
-        <w:t xml:space="preserve">; Roskilly</w:t>
-      </w:r>
-      <w:r>
-        <w:t xml:space="preserve"> </w:t>
-      </w:r>
-      <w:r>
-        <w:rPr>
-          <w:i/>
-        </w:rPr>
-        <w:t xml:space="preserve">et al.</w:t>
-      </w:r>
-      <w:r>
-        <w:t xml:space="preserve">,</w:t>
-      </w:r>
-      <w:r>
-        <w:t xml:space="preserve"> </w:t>
-      </w:r>
-      <w:hyperlink w:anchor="ref-roskilly_conflicting_2019">
-        <w:r>
-          <w:rPr>
-            <w:rStyle w:val="Hyperlink"/>
-          </w:rPr>
-          <w:t xml:space="preserve">2019</w:t>
         </w:r>
       </w:hyperlink>
       <w:r>
@@ -10998,7 +10998,33 @@
         <w:t xml:space="preserve"> </w:t>
       </w:r>
       <w:r>
-        <w:t xml:space="preserve">(Friedrichs</w:t>
+        <w:t xml:space="preserve">(Kannenberg</w:t>
+      </w:r>
+      <w:r>
+        <w:t xml:space="preserve"> </w:t>
+      </w:r>
+      <w:r>
+        <w:rPr>
+          <w:i/>
+        </w:rPr>
+        <w:t xml:space="preserve">et al.</w:t>
+      </w:r>
+      <w:r>
+        <w:t xml:space="preserve">,</w:t>
+      </w:r>
+      <w:r>
+        <w:t xml:space="preserve"> </w:t>
+      </w:r>
+      <w:hyperlink w:anchor="ref-kannenberg_linking_2019">
+        <w:r>
+          <w:rPr>
+            <w:rStyle w:val="Hyperlink"/>
+          </w:rPr>
+          <w:t xml:space="preserve">2019</w:t>
+        </w:r>
+      </w:hyperlink>
+      <w:r>
+        <w:t xml:space="preserve">; Friedrichs</w:t>
       </w:r>
       <w:r>
         <w:t xml:space="preserve"> </w:t>
@@ -11050,7 +11076,177 @@
         </w:r>
       </w:hyperlink>
       <w:r>
-        <w:t xml:space="preserve">; Kannenberg</w:t>
+        <w:t xml:space="preserve">)</w:t>
+      </w:r>
+      <w:r>
+        <w:t xml:space="preserve">, we did not find an association between xylem porosity and drought resistance or resilience, as the two diffuse-porous species,</w:t>
+      </w:r>
+      <w:r>
+        <w:t xml:space="preserve"> </w:t>
+      </w:r>
+      <w:r>
+        <w:rPr>
+          <w:i/>
+        </w:rPr>
+        <w:t xml:space="preserve">L.</w:t>
+      </w:r>
+      <w:r>
+        <w:t xml:space="preserve"> </w:t>
+      </w:r>
+      <w:r>
+        <w:t xml:space="preserve">and</w:t>
+      </w:r>
+      <w:r>
+        <w:t xml:space="preserve"> </w:t>
+      </w:r>
+      <w:r>
+        <w:rPr>
+          <w:i/>
+        </w:rPr>
+        <w:t xml:space="preserve">F. grandifolia</w:t>
+      </w:r>
+      <w:r>
+        <w:t xml:space="preserve">, were at opposite ends of the</w:t>
+      </w:r>
+      <w:r>
+        <w:t xml:space="preserve"> </w:t>
+      </w:r>
+      <m:oMath>
+        <m:r>
+          <m:t>R</m:t>
+        </m:r>
+        <m:r>
+          <m:t>t</m:t>
+        </m:r>
+      </m:oMath>
+      <w:r>
+        <w:t xml:space="preserve"> </w:t>
+      </w:r>
+      <w:r>
+        <w:t xml:space="preserve">spectrum (Fig.</w:t>
+      </w:r>
+      <w:r>
+        <w:t xml:space="preserve"> </w:t>
+      </w:r>
+      <w:r>
+        <w:rPr>
+          <w:b/>
+        </w:rPr>
+        <w:t xml:space="preserve">3</w:t>
+      </w:r>
+      <w:r>
+        <w:t xml:space="preserve">).</w:t>
+      </w:r>
+      <w:r>
+        <w:t xml:space="preserve"> </w:t>
+      </w:r>
+      <w:r>
+        <w:t xml:space="preserve">While the low</w:t>
+      </w:r>
+      <w:r>
+        <w:t xml:space="preserve"> </w:t>
+      </w:r>
+      <m:oMath>
+        <m:r>
+          <m:t>R</m:t>
+        </m:r>
+        <m:r>
+          <m:t>t</m:t>
+        </m:r>
+      </m:oMath>
+      <w:r>
+        <w:t xml:space="preserve"> </w:t>
+      </w:r>
+      <w:r>
+        <w:t xml:space="preserve">of</w:t>
+      </w:r>
+      <w:r>
+        <w:t xml:space="preserve"> </w:t>
+      </w:r>
+      <w:r>
+        <w:rPr>
+          <w:i/>
+        </w:rPr>
+        <w:t xml:space="preserve">L. tulipifera</w:t>
+      </w:r>
+      <w:r>
+        <w:t xml:space="preserve"> </w:t>
+      </w:r>
+      <w:r>
+        <w:t xml:space="preserve">is consistent with other studies</w:t>
+      </w:r>
+      <w:r>
+        <w:t xml:space="preserve"> </w:t>
+      </w:r>
+      <w:r>
+        <w:t xml:space="preserve">(Elliott</w:t>
+      </w:r>
+      <w:r>
+        <w:t xml:space="preserve"> </w:t>
+      </w:r>
+      <w:r>
+        <w:rPr>
+          <w:i/>
+        </w:rPr>
+        <w:t xml:space="preserve">et al.</w:t>
+      </w:r>
+      <w:r>
+        <w:t xml:space="preserve">,</w:t>
+      </w:r>
+      <w:r>
+        <w:t xml:space="preserve"> </w:t>
+      </w:r>
+      <w:hyperlink w:anchor="ref-elliott_forest_2015">
+        <w:r>
+          <w:rPr>
+            <w:rStyle w:val="Hyperlink"/>
+          </w:rPr>
+          <w:t xml:space="preserve">2015</w:t>
+        </w:r>
+      </w:hyperlink>
+      <w:r>
+        <w:t xml:space="preserve">)</w:t>
+      </w:r>
+      <w:r>
+        <w:t xml:space="preserve">, the high</w:t>
+      </w:r>
+      <w:r>
+        <w:t xml:space="preserve"> </w:t>
+      </w:r>
+      <m:oMath>
+        <m:r>
+          <m:t>R</m:t>
+        </m:r>
+        <m:r>
+          <m:t>t</m:t>
+        </m:r>
+      </m:oMath>
+      <w:r>
+        <w:t xml:space="preserve"> </w:t>
+      </w:r>
+      <w:r>
+        <w:t xml:space="preserve">of</w:t>
+      </w:r>
+      <w:r>
+        <w:t xml:space="preserve"> </w:t>
+      </w:r>
+      <w:r>
+        <w:rPr>
+          <w:i/>
+        </w:rPr>
+        <w:t xml:space="preserve">F. grandifolia</w:t>
+      </w:r>
+      <w:r>
+        <w:t xml:space="preserve"> </w:t>
+      </w:r>
+      <w:r>
+        <w:t xml:space="preserve">contrasts with studies identifying diffuse porous species in general</w:t>
+      </w:r>
+      <w:r>
+        <w:t xml:space="preserve"> </w:t>
+      </w:r>
+      <w:r>
+        <w:t xml:space="preserve">(Kannenberg</w:t>
       </w:r>
       <w:r>
         <w:t xml:space="preserve"> </w:t>
@@ -11076,110 +11272,7 @@
         </w:r>
       </w:hyperlink>
       <w:r>
-        <w:t xml:space="preserve">)</w:t>
-      </w:r>
-      <w:r>
-        <w:t xml:space="preserve">, we did not find an association between xylem porosity and drought resistance or resilience, as the two diffuse-porous species,</w:t>
-      </w:r>
-      <w:r>
-        <w:t xml:space="preserve"> </w:t>
-      </w:r>
-      <w:r>
-        <w:rPr>
-          <w:i/>
-        </w:rPr>
-        <w:t xml:space="preserve">L.</w:t>
-      </w:r>
-      <w:r>
-        <w:t xml:space="preserve"> </w:t>
-      </w:r>
-      <w:r>
-        <w:t xml:space="preserve">and</w:t>
-      </w:r>
-      <w:r>
-        <w:t xml:space="preserve"> </w:t>
-      </w:r>
-      <w:r>
-        <w:rPr>
-          <w:i/>
-        </w:rPr>
-        <w:t xml:space="preserve">F. grandifolia</w:t>
-      </w:r>
-      <w:r>
-        <w:t xml:space="preserve">, were at opposite ends of the</w:t>
-      </w:r>
-      <w:r>
-        <w:t xml:space="preserve"> </w:t>
-      </w:r>
-      <m:oMath>
-        <m:r>
-          <m:t>R</m:t>
-        </m:r>
-        <m:r>
-          <m:t>t</m:t>
-        </m:r>
-      </m:oMath>
-      <w:r>
-        <w:t xml:space="preserve"> </w:t>
-      </w:r>
-      <w:r>
-        <w:t xml:space="preserve">spectrum (Fig.</w:t>
-      </w:r>
-      <w:r>
-        <w:t xml:space="preserve"> </w:t>
-      </w:r>
-      <w:r>
-        <w:rPr>
-          <w:b/>
-        </w:rPr>
-        <w:t xml:space="preserve">3</w:t>
-      </w:r>
-      <w:r>
-        <w:t xml:space="preserve">).</w:t>
-      </w:r>
-      <w:r>
-        <w:t xml:space="preserve"> </w:t>
-      </w:r>
-      <w:r>
-        <w:t xml:space="preserve">While the low</w:t>
-      </w:r>
-      <w:r>
-        <w:t xml:space="preserve"> </w:t>
-      </w:r>
-      <m:oMath>
-        <m:r>
-          <m:t>R</m:t>
-        </m:r>
-        <m:r>
-          <m:t>t</m:t>
-        </m:r>
-      </m:oMath>
-      <w:r>
-        <w:t xml:space="preserve"> </w:t>
-      </w:r>
-      <w:r>
-        <w:t xml:space="preserve">of</w:t>
-      </w:r>
-      <w:r>
-        <w:t xml:space="preserve"> </w:t>
-      </w:r>
-      <w:r>
-        <w:rPr>
-          <w:i/>
-        </w:rPr>
-        <w:t xml:space="preserve">L. tulipifera</w:t>
-      </w:r>
-      <w:r>
-        <w:t xml:space="preserve"> </w:t>
-      </w:r>
-      <w:r>
-        <w:t xml:space="preserve">is consistent with other studies</w:t>
-      </w:r>
-      <w:r>
-        <w:t xml:space="preserve"> </w:t>
-      </w:r>
-      <w:r>
-        <w:t xml:space="preserve">(Elliott</w:t>
+        <w:t xml:space="preserve">; Elliott</w:t>
       </w:r>
       <w:r>
         <w:t xml:space="preserve"> </w:t>
@@ -11202,99 +11295,6 @@
             <w:rStyle w:val="Hyperlink"/>
           </w:rPr>
           <w:t xml:space="preserve">2015</w:t>
-        </w:r>
-      </w:hyperlink>
-      <w:r>
-        <w:t xml:space="preserve">)</w:t>
-      </w:r>
-      <w:r>
-        <w:t xml:space="preserve">, the high</w:t>
-      </w:r>
-      <w:r>
-        <w:t xml:space="preserve"> </w:t>
-      </w:r>
-      <m:oMath>
-        <m:r>
-          <m:t>R</m:t>
-        </m:r>
-        <m:r>
-          <m:t>t</m:t>
-        </m:r>
-      </m:oMath>
-      <w:r>
-        <w:t xml:space="preserve"> </w:t>
-      </w:r>
-      <w:r>
-        <w:t xml:space="preserve">of</w:t>
-      </w:r>
-      <w:r>
-        <w:t xml:space="preserve"> </w:t>
-      </w:r>
-      <w:r>
-        <w:rPr>
-          <w:i/>
-        </w:rPr>
-        <w:t xml:space="preserve">F. grandifolia</w:t>
-      </w:r>
-      <w:r>
-        <w:t xml:space="preserve"> </w:t>
-      </w:r>
-      <w:r>
-        <w:t xml:space="preserve">contrasts with studies identifying diffuse porous species in general</w:t>
-      </w:r>
-      <w:r>
-        <w:t xml:space="preserve"> </w:t>
-      </w:r>
-      <w:r>
-        <w:t xml:space="preserve">(Elliott</w:t>
-      </w:r>
-      <w:r>
-        <w:t xml:space="preserve"> </w:t>
-      </w:r>
-      <w:r>
-        <w:rPr>
-          <w:i/>
-        </w:rPr>
-        <w:t xml:space="preserve">et al.</w:t>
-      </w:r>
-      <w:r>
-        <w:t xml:space="preserve">,</w:t>
-      </w:r>
-      <w:r>
-        <w:t xml:space="preserve"> </w:t>
-      </w:r>
-      <w:hyperlink w:anchor="ref-elliott_forest_2015">
-        <w:r>
-          <w:rPr>
-            <w:rStyle w:val="Hyperlink"/>
-          </w:rPr>
-          <w:t xml:space="preserve">2015</w:t>
-        </w:r>
-      </w:hyperlink>
-      <w:r>
-        <w:t xml:space="preserve">; Kannenberg</w:t>
-      </w:r>
-      <w:r>
-        <w:t xml:space="preserve"> </w:t>
-      </w:r>
-      <w:r>
-        <w:rPr>
-          <w:i/>
-        </w:rPr>
-        <w:t xml:space="preserve">et al.</w:t>
-      </w:r>
-      <w:r>
-        <w:t xml:space="preserve">,</w:t>
-      </w:r>
-      <w:r>
-        <w:t xml:space="preserve"> </w:t>
-      </w:r>
-      <w:hyperlink w:anchor="ref-kannenberg_linking_2019">
-        <w:r>
-          <w:rPr>
-            <w:rStyle w:val="Hyperlink"/>
-          </w:rPr>
-          <w:t xml:space="preserve">2019</w:t>
         </w:r>
       </w:hyperlink>
       <w:r>
@@ -11528,7 +11528,33 @@
         <w:t xml:space="preserve"> </w:t>
       </w:r>
       <w:r>
-        <w:t xml:space="preserve">(Pretzsch</w:t>
+        <w:t xml:space="preserve">(Vitasse</w:t>
+      </w:r>
+      <w:r>
+        <w:t xml:space="preserve"> </w:t>
+      </w:r>
+      <w:r>
+        <w:rPr>
+          <w:i/>
+        </w:rPr>
+        <w:t xml:space="preserve">et al.</w:t>
+      </w:r>
+      <w:r>
+        <w:t xml:space="preserve">,</w:t>
+      </w:r>
+      <w:r>
+        <w:t xml:space="preserve"> </w:t>
+      </w:r>
+      <w:hyperlink w:anchor="ref-vitasse_contrasting_2019">
+        <w:r>
+          <w:rPr>
+            <w:rStyle w:val="Hyperlink"/>
+          </w:rPr>
+          <w:t xml:space="preserve">2019</w:t>
+        </w:r>
+      </w:hyperlink>
+      <w:r>
+        <w:t xml:space="preserve">; Pretzsch</w:t>
       </w:r>
       <w:r>
         <w:t xml:space="preserve"> </w:t>
@@ -11551,32 +11577,6 @@
             <w:rStyle w:val="Hyperlink"/>
           </w:rPr>
           <w:t xml:space="preserve">2018</w:t>
-        </w:r>
-      </w:hyperlink>
-      <w:r>
-        <w:t xml:space="preserve">; Vitasse</w:t>
-      </w:r>
-      <w:r>
-        <w:t xml:space="preserve"> </w:t>
-      </w:r>
-      <w:r>
-        <w:rPr>
-          <w:i/>
-        </w:rPr>
-        <w:t xml:space="preserve">et al.</w:t>
-      </w:r>
-      <w:r>
-        <w:t xml:space="preserve">,</w:t>
-      </w:r>
-      <w:r>
-        <w:t xml:space="preserve"> </w:t>
-      </w:r>
-      <w:hyperlink w:anchor="ref-vitasse_contrasting_2019">
-        <w:r>
-          <w:rPr>
-            <w:rStyle w:val="Hyperlink"/>
-          </w:rPr>
-          <w:t xml:space="preserve">2019</w:t>
         </w:r>
       </w:hyperlink>
       <w:r>
@@ -11780,7 +11780,33 @@
         <w:t xml:space="preserve"> </w:t>
       </w:r>
       <w:r>
-        <w:t xml:space="preserve">(Scoffoni</w:t>
+        <w:t xml:space="preserve">(Medeiros</w:t>
+      </w:r>
+      <w:r>
+        <w:t xml:space="preserve"> </w:t>
+      </w:r>
+      <w:r>
+        <w:rPr>
+          <w:i/>
+        </w:rPr>
+        <w:t xml:space="preserve">et al.</w:t>
+      </w:r>
+      <w:r>
+        <w:t xml:space="preserve">,</w:t>
+      </w:r>
+      <w:r>
+        <w:t xml:space="preserve"> </w:t>
+      </w:r>
+      <w:hyperlink w:anchor="ref-medeiros_extensive_2019">
+        <w:r>
+          <w:rPr>
+            <w:rStyle w:val="Hyperlink"/>
+          </w:rPr>
+          <w:t xml:space="preserve">2019</w:t>
+        </w:r>
+      </w:hyperlink>
+      <w:r>
+        <w:t xml:space="preserve">; Scoffoni</w:t>
       </w:r>
       <w:r>
         <w:t xml:space="preserve"> </w:t>
@@ -11837,32 +11863,6 @@
             <w:rStyle w:val="Hyperlink"/>
           </w:rPr>
           <w:t xml:space="preserve">a</w:t>
-        </w:r>
-      </w:hyperlink>
-      <w:r>
-        <w:t xml:space="preserve">; Medeiros</w:t>
-      </w:r>
-      <w:r>
-        <w:t xml:space="preserve"> </w:t>
-      </w:r>
-      <w:r>
-        <w:rPr>
-          <w:i/>
-        </w:rPr>
-        <w:t xml:space="preserve">et al.</w:t>
-      </w:r>
-      <w:r>
-        <w:t xml:space="preserve">,</w:t>
-      </w:r>
-      <w:r>
-        <w:t xml:space="preserve"> </w:t>
-      </w:r>
-      <w:hyperlink w:anchor="ref-medeiros_extensive_2019">
-        <w:r>
-          <w:rPr>
-            <w:rStyle w:val="Hyperlink"/>
-          </w:rPr>
-          <w:t xml:space="preserve">2019</w:t>
         </w:r>
       </w:hyperlink>
       <w:r>
@@ -12070,32 +12070,6 @@
         </w:r>
       </w:hyperlink>
       <w:r>
-        <w:t xml:space="preserve">; Zhu</w:t>
-      </w:r>
-      <w:r>
-        <w:t xml:space="preserve"> </w:t>
-      </w:r>
-      <w:r>
-        <w:rPr>
-          <w:i/>
-        </w:rPr>
-        <w:t xml:space="preserve">et al.</w:t>
-      </w:r>
-      <w:r>
-        <w:t xml:space="preserve">,</w:t>
-      </w:r>
-      <w:r>
-        <w:t xml:space="preserve"> </w:t>
-      </w:r>
-      <w:hyperlink w:anchor="ref-zhu_leaf_2018">
-        <w:r>
-          <w:rPr>
-            <w:rStyle w:val="Hyperlink"/>
-          </w:rPr>
-          <w:t xml:space="preserve">2018</w:t>
-        </w:r>
-      </w:hyperlink>
-      <w:r>
         <w:t xml:space="preserve">; Medeiros</w:t>
       </w:r>
       <w:r>
@@ -12171,6 +12145,32 @@
             <w:rStyle w:val="Hyperlink"/>
           </w:rPr>
           <w:t xml:space="preserve">2019</w:t>
+        </w:r>
+      </w:hyperlink>
+      <w:r>
+        <w:t xml:space="preserve">; Zhu</w:t>
+      </w:r>
+      <w:r>
+        <w:t xml:space="preserve"> </w:t>
+      </w:r>
+      <w:r>
+        <w:rPr>
+          <w:i/>
+        </w:rPr>
+        <w:t xml:space="preserve">et al.</w:t>
+      </w:r>
+      <w:r>
+        <w:t xml:space="preserve">,</w:t>
+      </w:r>
+      <w:r>
+        <w:t xml:space="preserve"> </w:t>
+      </w:r>
+      <w:hyperlink w:anchor="ref-zhu_leaf_2018">
+        <w:r>
+          <w:rPr>
+            <w:rStyle w:val="Hyperlink"/>
+          </w:rPr>
+          <w:t xml:space="preserve">2018</w:t>
         </w:r>
       </w:hyperlink>
       <w:r>
@@ -12456,7 +12456,33 @@
         <w:t xml:space="preserve"> </w:t>
       </w:r>
       <w:r>
-        <w:t xml:space="preserve">(Christoffersen</w:t>
+        <w:t xml:space="preserve">(Powell</w:t>
+      </w:r>
+      <w:r>
+        <w:t xml:space="preserve"> </w:t>
+      </w:r>
+      <w:r>
+        <w:rPr>
+          <w:i/>
+        </w:rPr>
+        <w:t xml:space="preserve">et al.</w:t>
+      </w:r>
+      <w:r>
+        <w:t xml:space="preserve">,</w:t>
+      </w:r>
+      <w:r>
+        <w:t xml:space="preserve"> </w:t>
+      </w:r>
+      <w:hyperlink w:anchor="ref-powell_differences_2017">
+        <w:r>
+          <w:rPr>
+            <w:rStyle w:val="Hyperlink"/>
+          </w:rPr>
+          <w:t xml:space="preserve">2017</w:t>
+        </w:r>
+      </w:hyperlink>
+      <w:r>
+        <w:t xml:space="preserve">; Christoffersen</w:t>
       </w:r>
       <w:r>
         <w:t xml:space="preserve"> </w:t>
@@ -12482,32 +12508,6 @@
         </w:r>
       </w:hyperlink>
       <w:r>
-        <w:t xml:space="preserve">; Powell</w:t>
-      </w:r>
-      <w:r>
-        <w:t xml:space="preserve"> </w:t>
-      </w:r>
-      <w:r>
-        <w:rPr>
-          <w:i/>
-        </w:rPr>
-        <w:t xml:space="preserve">et al.</w:t>
-      </w:r>
-      <w:r>
-        <w:t xml:space="preserve">,</w:t>
-      </w:r>
-      <w:r>
-        <w:t xml:space="preserve"> </w:t>
-      </w:r>
-      <w:hyperlink w:anchor="ref-powell_differences_2017">
-        <w:r>
-          <w:rPr>
-            <w:rStyle w:val="Hyperlink"/>
-          </w:rPr>
-          <w:t xml:space="preserve">2017</w:t>
-        </w:r>
-      </w:hyperlink>
-      <w:r>
         <w:t xml:space="preserve">)</w:t>
       </w:r>
       <w:r>
@@ -12525,7 +12525,21 @@
         <w:t xml:space="preserve"> </w:t>
       </w:r>
       <w:r>
-        <w:t xml:space="preserve">(Trenberth</w:t>
+        <w:t xml:space="preserve">(Intergovernmental Panel on Climate Change,</w:t>
+      </w:r>
+      <w:r>
+        <w:t xml:space="preserve"> </w:t>
+      </w:r>
+      <w:hyperlink w:anchor="X024671904173f8aa2e787e9047683bd848398fb">
+        <w:r>
+          <w:rPr>
+            <w:rStyle w:val="Hyperlink"/>
+          </w:rPr>
+          <w:t xml:space="preserve">2015</w:t>
+        </w:r>
+      </w:hyperlink>
+      <w:r>
+        <w:t xml:space="preserve">; Trenberth</w:t>
       </w:r>
       <w:r>
         <w:t xml:space="preserve"> </w:t>
@@ -12548,20 +12562,6 @@
             <w:rStyle w:val="Hyperlink"/>
           </w:rPr>
           <w:t xml:space="preserve">2014</w:t>
-        </w:r>
-      </w:hyperlink>
-      <w:r>
-        <w:t xml:space="preserve">; Intergovernmental Panel on Climate Change,</w:t>
-      </w:r>
-      <w:r>
-        <w:t xml:space="preserve"> </w:t>
-      </w:r>
-      <w:hyperlink w:anchor="X024671904173f8aa2e787e9047683bd848398fb">
-        <w:r>
-          <w:rPr>
-            <w:rStyle w:val="Hyperlink"/>
-          </w:rPr>
-          <w:t xml:space="preserve">2015</w:t>
         </w:r>
       </w:hyperlink>
       <w:r>
@@ -13060,7 +13060,7 @@
         <w:pStyle w:val="FirstParagraph"/>
       </w:pPr>
       <w:r>
-        <w:t xml:space="preserve">KAT, IM, and AJT designed the research. Tree-ring chronologies were developed by RH under guidance of AJT and NP. Trait data were collected by IM, JZ under guidance of NK and LS. Other plot data were collected by IM, AS, EGA, and NB under guidance of EGA and WM. Data analyses were performed by IM under guidance of KAT and VH. KAT and IM interpreted the results. IM and KAT wrote the first draft of manuscript, and all authors contributed to revisions.</w:t>
+        <w:t xml:space="preserve">KAT, IM, and AJT designed the research. Tree-ring chronologies were developed by RH under guidance of AJT and NP. Trait data were collected by IM, JZ under guidance of NK and LS. Other plot data were collected by NB in coordination with WM and by IM, AS, and EGA under guidance of EGA and WM. Data analyses were performed by IM under guidance of KAT and VH. KAT and IM interpreted the results. IM and KAT wrote the first draft of manuscript, and all authors contributed to revisions.</w:t>
       </w:r>
     </w:p>
     <w:p>

</xml_diff>

<commit_message>
Updated with AT comments #149
</commit_message>
<xml_diff>
--- a/manuscript/climate_sensitivity_draft.docx
+++ b/manuscript/climate_sensitivity_draft.docx
@@ -281,7 +281,7 @@
         </w:numPr>
       </w:pPr>
       <w:r>
-        <w:t xml:space="preserve">Canadian Forest Service, Northern Forestry Centre, Edmonton, Alberta, Canada</w:t>
+        <w:t xml:space="preserve">Canadian Forest Service, Northern Forestry Centre, Edmonton, Alberta, Canada T6H 3S5</w:t>
       </w:r>
     </w:p>
     <w:p>
@@ -1062,6 +1062,20 @@
       <w:r>
         <w:t xml:space="preserve"> </w:t>
       </w:r>
+      <w:hyperlink w:anchor="ref-allen_global_2010">
+        <w:r>
+          <w:rPr>
+            <w:rStyle w:val="Hyperlink"/>
+          </w:rPr>
+          <w:t xml:space="preserve">2010</w:t>
+        </w:r>
+      </w:hyperlink>
+      <w:r>
+        <w:t xml:space="preserve">,</w:t>
+      </w:r>
+      <w:r>
+        <w:t xml:space="preserve"> </w:t>
+      </w:r>
       <w:hyperlink w:anchor="ref-allen_underestimation_2015">
         <w:r>
           <w:rPr>
@@ -1071,20 +1085,6 @@
         </w:r>
       </w:hyperlink>
       <w:r>
-        <w:t xml:space="preserve">,</w:t>
-      </w:r>
-      <w:r>
-        <w:t xml:space="preserve"> </w:t>
-      </w:r>
-      <w:hyperlink w:anchor="ref-allen_global_2010">
-        <w:r>
-          <w:rPr>
-            <w:rStyle w:val="Hyperlink"/>
-          </w:rPr>
-          <w:t xml:space="preserve">2010</w:t>
-        </w:r>
-      </w:hyperlink>
-      <w:r>
         <w:t xml:space="preserve">; McDowell</w:t>
       </w:r>
       <w:r>
@@ -1575,6 +1575,20 @@
         </w:r>
       </w:hyperlink>
       <w:r>
+        <w:t xml:space="preserve">; McDowell &amp; Allen,</w:t>
+      </w:r>
+      <w:r>
+        <w:t xml:space="preserve"> </w:t>
+      </w:r>
+      <w:hyperlink w:anchor="ref-mcdowell_darcys_2015">
+        <w:r>
+          <w:rPr>
+            <w:rStyle w:val="Hyperlink"/>
+          </w:rPr>
+          <w:t xml:space="preserve">2015</w:t>
+        </w:r>
+      </w:hyperlink>
+      <w:r>
         <w:t xml:space="preserve">; Couvreur</w:t>
       </w:r>
       <w:r>
@@ -1601,45 +1615,57 @@
         </w:r>
       </w:hyperlink>
       <w:r>
-        <w:t xml:space="preserve">; McDowell &amp; Allen,</w:t>
-      </w:r>
-      <w:r>
-        <w:t xml:space="preserve"> </w:t>
-      </w:r>
-      <w:hyperlink w:anchor="ref-mcdowell_darcys_2015">
+        <w:t xml:space="preserve">)</w:t>
+      </w:r>
+      <w:r>
+        <w:t xml:space="preserve">.</w:t>
+      </w:r>
+      <w:r>
+        <w:t xml:space="preserve"> </w:t>
+      </w:r>
+      <w:r>
+        <w:t xml:space="preserve">Vertical gradients in stem and leaf traits–including smaller and thicker leaves (higher leaf mass per area), greater resistance to hydraulic dysfunction (</w:t>
+      </w:r>
+      <w:r>
+        <w:rPr>
+          <w:i/>
+        </w:rPr>
+        <w:t xml:space="preserve">i.e.</w:t>
+      </w:r>
+      <w:r>
+        <w:t xml:space="preserve">, more negative water potential at 50% loss of hydraulic conductivity, more negative P50), and lower hydraulic conductivity at greater heights</w:t>
+      </w:r>
+      <w:r>
+        <w:t xml:space="preserve"> </w:t>
+      </w:r>
+      <w:r>
+        <w:t xml:space="preserve">(Koike</w:t>
+      </w:r>
+      <w:r>
+        <w:t xml:space="preserve"> </w:t>
+      </w:r>
+      <w:r>
+        <w:rPr>
+          <w:i/>
+        </w:rPr>
+        <w:t xml:space="preserve">et al.</w:t>
+      </w:r>
+      <w:r>
+        <w:t xml:space="preserve">,</w:t>
+      </w:r>
+      <w:r>
+        <w:t xml:space="preserve"> </w:t>
+      </w:r>
+      <w:hyperlink w:anchor="ref-koike_leaf_2001">
         <w:r>
           <w:rPr>
             <w:rStyle w:val="Hyperlink"/>
           </w:rPr>
-          <w:t xml:space="preserve">2015</w:t>
+          <w:t xml:space="preserve">2001</w:t>
         </w:r>
       </w:hyperlink>
       <w:r>
-        <w:t xml:space="preserve">)</w:t>
-      </w:r>
-      <w:r>
-        <w:t xml:space="preserve">.</w:t>
-      </w:r>
-      <w:r>
-        <w:t xml:space="preserve"> </w:t>
-      </w:r>
-      <w:r>
-        <w:t xml:space="preserve">Vertical gradients in stem and leaf traits–including smaller and thicker leaves (higher leaf mass per area), greater resistance to hydraulic dysfunction (</w:t>
-      </w:r>
-      <w:r>
-        <w:rPr>
-          <w:i/>
-        </w:rPr>
-        <w:t xml:space="preserve">i.e.</w:t>
-      </w:r>
-      <w:r>
-        <w:t xml:space="preserve">, more negative water potential at 50% loss of hydraulic conductivity, more negative P50), and lower hydraulic conductivity at greater heights</w:t>
-      </w:r>
-      <w:r>
-        <w:t xml:space="preserve"> </w:t>
-      </w:r>
-      <w:r>
-        <w:t xml:space="preserve">(McDowell</w:t>
+        <w:t xml:space="preserve">; McDowell</w:t>
       </w:r>
       <w:r>
         <w:t xml:space="preserve"> </w:t>
@@ -1691,32 +1717,6 @@
         </w:r>
       </w:hyperlink>
       <w:r>
-        <w:t xml:space="preserve">; Koike</w:t>
-      </w:r>
-      <w:r>
-        <w:t xml:space="preserve"> </w:t>
-      </w:r>
-      <w:r>
-        <w:rPr>
-          <w:i/>
-        </w:rPr>
-        <w:t xml:space="preserve">et al.</w:t>
-      </w:r>
-      <w:r>
-        <w:t xml:space="preserve">,</w:t>
-      </w:r>
-      <w:r>
-        <w:t xml:space="preserve"> </w:t>
-      </w:r>
-      <w:hyperlink w:anchor="ref-koike_leaf_2001">
-        <w:r>
-          <w:rPr>
-            <w:rStyle w:val="Hyperlink"/>
-          </w:rPr>
-          <w:t xml:space="preserve">2001</w:t>
-        </w:r>
-      </w:hyperlink>
-      <w:r>
         <w:t xml:space="preserve">)</w:t>
       </w:r>
       <w:r>
@@ -1776,7 +1776,33 @@
         <w:t xml:space="preserve"> </w:t>
       </w:r>
       <w:r>
-        <w:t xml:space="preserve">(Scholz</w:t>
+        <w:t xml:space="preserve">(Phillips</w:t>
+      </w:r>
+      <w:r>
+        <w:t xml:space="preserve"> </w:t>
+      </w:r>
+      <w:r>
+        <w:rPr>
+          <w:i/>
+        </w:rPr>
+        <w:t xml:space="preserve">et al.</w:t>
+      </w:r>
+      <w:r>
+        <w:t xml:space="preserve">,</w:t>
+      </w:r>
+      <w:r>
+        <w:t xml:space="preserve"> </w:t>
+      </w:r>
+      <w:hyperlink w:anchor="ref-phillips_reliance_2003">
+        <w:r>
+          <w:rPr>
+            <w:rStyle w:val="Hyperlink"/>
+          </w:rPr>
+          <w:t xml:space="preserve">2003</w:t>
+        </w:r>
+      </w:hyperlink>
+      <w:r>
+        <w:t xml:space="preserve">; Scholz</w:t>
       </w:r>
       <w:r>
         <w:t xml:space="preserve"> </w:t>
@@ -1802,32 +1828,6 @@
         </w:r>
       </w:hyperlink>
       <w:r>
-        <w:t xml:space="preserve">; Phillips</w:t>
-      </w:r>
-      <w:r>
-        <w:t xml:space="preserve"> </w:t>
-      </w:r>
-      <w:r>
-        <w:rPr>
-          <w:i/>
-        </w:rPr>
-        <w:t xml:space="preserve">et al.</w:t>
-      </w:r>
-      <w:r>
-        <w:t xml:space="preserve">,</w:t>
-      </w:r>
-      <w:r>
-        <w:t xml:space="preserve"> </w:t>
-      </w:r>
-      <w:hyperlink w:anchor="ref-phillips_reliance_2003">
-        <w:r>
-          <w:rPr>
-            <w:rStyle w:val="Hyperlink"/>
-          </w:rPr>
-          <w:t xml:space="preserve">2003</w:t>
-        </w:r>
-      </w:hyperlink>
-      <w:r>
         <w:t xml:space="preserve">)</w:t>
       </w:r>
       <w:r>
@@ -2255,7 +2255,59 @@
         <w:t xml:space="preserve"> </w:t>
       </w:r>
       <w:r>
-        <w:t xml:space="preserve">(Kannenberg</w:t>
+        <w:t xml:space="preserve">(Friedrichs</w:t>
+      </w:r>
+      <w:r>
+        <w:t xml:space="preserve"> </w:t>
+      </w:r>
+      <w:r>
+        <w:rPr>
+          <w:i/>
+        </w:rPr>
+        <w:t xml:space="preserve">et al.</w:t>
+      </w:r>
+      <w:r>
+        <w:t xml:space="preserve">,</w:t>
+      </w:r>
+      <w:r>
+        <w:t xml:space="preserve"> </w:t>
+      </w:r>
+      <w:hyperlink w:anchor="ref-friedrichs_species-specific_2009">
+        <w:r>
+          <w:rPr>
+            <w:rStyle w:val="Hyperlink"/>
+          </w:rPr>
+          <w:t xml:space="preserve">2009</w:t>
+        </w:r>
+      </w:hyperlink>
+      <w:r>
+        <w:t xml:space="preserve">; Elliott</w:t>
+      </w:r>
+      <w:r>
+        <w:t xml:space="preserve"> </w:t>
+      </w:r>
+      <w:r>
+        <w:rPr>
+          <w:i/>
+        </w:rPr>
+        <w:t xml:space="preserve">et al.</w:t>
+      </w:r>
+      <w:r>
+        <w:t xml:space="preserve">,</w:t>
+      </w:r>
+      <w:r>
+        <w:t xml:space="preserve"> </w:t>
+      </w:r>
+      <w:hyperlink w:anchor="ref-elliott_forest_2015">
+        <w:r>
+          <w:rPr>
+            <w:rStyle w:val="Hyperlink"/>
+          </w:rPr>
+          <w:t xml:space="preserve">2015</w:t>
+        </w:r>
+      </w:hyperlink>
+      <w:r>
+        <w:t xml:space="preserve">; Kannenberg</w:t>
       </w:r>
       <w:r>
         <w:t xml:space="preserve"> </w:t>
@@ -2281,58 +2333,6 @@
         </w:r>
       </w:hyperlink>
       <w:r>
-        <w:t xml:space="preserve">; Friedrichs</w:t>
-      </w:r>
-      <w:r>
-        <w:t xml:space="preserve"> </w:t>
-      </w:r>
-      <w:r>
-        <w:rPr>
-          <w:i/>
-        </w:rPr>
-        <w:t xml:space="preserve">et al.</w:t>
-      </w:r>
-      <w:r>
-        <w:t xml:space="preserve">,</w:t>
-      </w:r>
-      <w:r>
-        <w:t xml:space="preserve"> </w:t>
-      </w:r>
-      <w:hyperlink w:anchor="ref-friedrichs_species-specific_2009">
-        <w:r>
-          <w:rPr>
-            <w:rStyle w:val="Hyperlink"/>
-          </w:rPr>
-          <w:t xml:space="preserve">2009</w:t>
-        </w:r>
-      </w:hyperlink>
-      <w:r>
-        <w:t xml:space="preserve">; Elliott</w:t>
-      </w:r>
-      <w:r>
-        <w:t xml:space="preserve"> </w:t>
-      </w:r>
-      <w:r>
-        <w:rPr>
-          <w:i/>
-        </w:rPr>
-        <w:t xml:space="preserve">et al.</w:t>
-      </w:r>
-      <w:r>
-        <w:t xml:space="preserve">,</w:t>
-      </w:r>
-      <w:r>
-        <w:t xml:space="preserve"> </w:t>
-      </w:r>
-      <w:hyperlink w:anchor="ref-elliott_forest_2015">
-        <w:r>
-          <w:rPr>
-            <w:rStyle w:val="Hyperlink"/>
-          </w:rPr>
-          <w:t xml:space="preserve">2015</w:t>
-        </w:r>
-      </w:hyperlink>
-      <w:r>
         <w:t xml:space="preserve">)</w:t>
       </w:r>
       <w:r>
@@ -2429,10 +2429,21 @@
         <w:t xml:space="preserve"> </w:t>
       </w:r>
       <w:r>
-        <w:t xml:space="preserve">Commonly-measured traits including wood density and leaf mass per area (</w:t>
+        <w:t xml:space="preserve">Commonly-measured traits including wood density (</w:t>
       </w:r>
       <m:oMath>
         <m:r>
+          <m:t>W</m:t>
+        </m:r>
+        <m:r>
+          <m:t>D</m:t>
+        </m:r>
+      </m:oMath>
+      <w:r>
+        <w:t xml:space="preserve">) and leaf mass per area (</w:t>
+      </w:r>
+      <m:oMath>
+        <m:r>
           <m:t>L</m:t>
         </m:r>
         <m:r>
@@ -2449,7 +2460,47 @@
         <w:t xml:space="preserve"> </w:t>
       </w:r>
       <w:r>
-        <w:t xml:space="preserve">(Hoffmann</w:t>
+        <w:t xml:space="preserve">(Abrams,</w:t>
+      </w:r>
+      <w:r>
+        <w:t xml:space="preserve"> </w:t>
+      </w:r>
+      <w:hyperlink w:anchor="ref-abrams_adaptations_1990">
+        <w:r>
+          <w:rPr>
+            <w:rStyle w:val="Hyperlink"/>
+          </w:rPr>
+          <w:t xml:space="preserve">1990</w:t>
+        </w:r>
+      </w:hyperlink>
+      <w:r>
+        <w:t xml:space="preserve">; Guerfel</w:t>
+      </w:r>
+      <w:r>
+        <w:t xml:space="preserve"> </w:t>
+      </w:r>
+      <w:r>
+        <w:rPr>
+          <w:i/>
+        </w:rPr>
+        <w:t xml:space="preserve">et al.</w:t>
+      </w:r>
+      <w:r>
+        <w:t xml:space="preserve">,</w:t>
+      </w:r>
+      <w:r>
+        <w:t xml:space="preserve"> </w:t>
+      </w:r>
+      <w:hyperlink w:anchor="ref-guerfel_impacts_2009">
+        <w:r>
+          <w:rPr>
+            <w:rStyle w:val="Hyperlink"/>
+          </w:rPr>
+          <w:t xml:space="preserve">2009</w:t>
+        </w:r>
+      </w:hyperlink>
+      <w:r>
+        <w:t xml:space="preserve">; Hoffmann</w:t>
       </w:r>
       <w:r>
         <w:t xml:space="preserve"> </w:t>
@@ -2489,46 +2540,6 @@
         </w:r>
       </w:hyperlink>
       <w:r>
-        <w:t xml:space="preserve">; Abrams,</w:t>
-      </w:r>
-      <w:r>
-        <w:t xml:space="preserve"> </w:t>
-      </w:r>
-      <w:hyperlink w:anchor="ref-abrams_adaptations_1990">
-        <w:r>
-          <w:rPr>
-            <w:rStyle w:val="Hyperlink"/>
-          </w:rPr>
-          <w:t xml:space="preserve">1990</w:t>
-        </w:r>
-      </w:hyperlink>
-      <w:r>
-        <w:t xml:space="preserve">; Guerfel</w:t>
-      </w:r>
-      <w:r>
-        <w:t xml:space="preserve"> </w:t>
-      </w:r>
-      <w:r>
-        <w:rPr>
-          <w:i/>
-        </w:rPr>
-        <w:t xml:space="preserve">et al.</w:t>
-      </w:r>
-      <w:r>
-        <w:t xml:space="preserve">,</w:t>
-      </w:r>
-      <w:r>
-        <w:t xml:space="preserve"> </w:t>
-      </w:r>
-      <w:hyperlink w:anchor="ref-guerfel_impacts_2009">
-        <w:r>
-          <w:rPr>
-            <w:rStyle w:val="Hyperlink"/>
-          </w:rPr>
-          <w:t xml:space="preserve">2009</w:t>
-        </w:r>
-      </w:hyperlink>
-      <w:r>
         <w:t xml:space="preserve">)</w:t>
       </w:r>
       <w:r>
@@ -2730,7 +2741,7 @@
         <w:t xml:space="preserve"> </w:t>
       </w:r>
       <w:r>
-        <w:t xml:space="preserve">For instance, water potentials at which percent the loss of conductivity surpasses a certain threshold (e.g., P50 and P88, representing 50 and 88% loss of conductivity, respectively) and hydraulic safety margin (</w:t>
+        <w:t xml:space="preserve">For instance, water potentials at which the percent loss of conductivity surpasses a certain threshold (e.g., P50 and P88, representing 50 and 88% loss of conductivity, respectively) and hydraulic safety margin (</w:t>
       </w:r>
       <w:r>
         <w:rPr>
@@ -3022,33 +3033,7 @@
         <w:t xml:space="preserve"> </w:t>
       </w:r>
       <w:r>
-        <w:t xml:space="preserve">(Farrell</w:t>
-      </w:r>
-      <w:r>
-        <w:t xml:space="preserve"> </w:t>
-      </w:r>
-      <w:r>
-        <w:rPr>
-          <w:i/>
-        </w:rPr>
-        <w:t xml:space="preserve">et al.</w:t>
-      </w:r>
-      <w:r>
-        <w:t xml:space="preserve">,</w:t>
-      </w:r>
-      <w:r>
-        <w:t xml:space="preserve"> </w:t>
-      </w:r>
-      <w:hyperlink w:anchor="ref-farrell_does_2017">
-        <w:r>
-          <w:rPr>
-            <w:rStyle w:val="Hyperlink"/>
-          </w:rPr>
-          <w:t xml:space="preserve">2017</w:t>
-        </w:r>
-      </w:hyperlink>
-      <w:r>
-        <w:t xml:space="preserve">; Scoffoni</w:t>
+        <w:t xml:space="preserve">(Scoffoni</w:t>
       </w:r>
       <w:r>
         <w:t xml:space="preserve"> </w:t>
@@ -3105,6 +3090,32 @@
             <w:rStyle w:val="Hyperlink"/>
           </w:rPr>
           <w:t xml:space="preserve">a</w:t>
+        </w:r>
+      </w:hyperlink>
+      <w:r>
+        <w:t xml:space="preserve">; Farrell</w:t>
+      </w:r>
+      <w:r>
+        <w:t xml:space="preserve"> </w:t>
+      </w:r>
+      <w:r>
+        <w:rPr>
+          <w:i/>
+        </w:rPr>
+        <w:t xml:space="preserve">et al.</w:t>
+      </w:r>
+      <w:r>
+        <w:t xml:space="preserve">,</w:t>
+      </w:r>
+      <w:r>
+        <w:t xml:space="preserve"> </w:t>
+      </w:r>
+      <w:hyperlink w:anchor="ref-farrell_does_2017">
+        <w:r>
+          <w:rPr>
+            <w:rStyle w:val="Hyperlink"/>
+          </w:rPr>
+          <w:t xml:space="preserve">2017</w:t>
         </w:r>
       </w:hyperlink>
       <w:r>
@@ -3282,19 +3293,19 @@
         <w:pStyle w:val="BodyText"/>
       </w:pPr>
       <w:r>
-        <w:t xml:space="preserve">Here, we examine how tree height, microenvironment characteristics, and species’ traits collectively shape three metrics of drought tolerance:</w:t>
-      </w:r>
-      <w:r>
-        <w:t xml:space="preserve"> </w:t>
-      </w:r>
-      <w:r>
-        <w:t xml:space="preserve">(1) resistance, defined as the ratio of annual stem growth in a drought year to that which would be expected in the absence of drought based on previous years’ growth;</w:t>
-      </w:r>
-      <w:r>
-        <w:t xml:space="preserve"> </w:t>
-      </w:r>
-      <w:r>
-        <w:t xml:space="preserve">(2) recovery, defined the ratio of post-drought growth to growth during the drought year;</w:t>
+        <w:t xml:space="preserve">Here, we examine how tree height, microenvironment characteristics, and species’ traits collectively shape three metrics of drought tolerance as compared with five years’ pre-drought growth:</w:t>
+      </w:r>
+      <w:r>
+        <w:t xml:space="preserve"> </w:t>
+      </w:r>
+      <w:r>
+        <w:t xml:space="preserve">(1) resistance, defined as the ratio of annual stem growth in a drought year to that which would be expected in the absence of drought from previous growth;</w:t>
+      </w:r>
+      <w:r>
+        <w:t xml:space="preserve"> </w:t>
+      </w:r>
+      <w:r>
+        <w:t xml:space="preserve">(2) recovery, defined as the ratio of post-drought growth to growth during the drought year;</w:t>
       </w:r>
       <w:r>
         <w:t xml:space="preserve"> </w:t>
@@ -5738,7 +5749,24 @@
         <w:t xml:space="preserve"> </w:t>
       </w:r>
       <w:r>
-        <w:t xml:space="preserve">was calculated as the percent loss of area between fresh and dry leaves. Wood density was calculated for ~1cm diameter stem samples (bark and pith removed) as the ratio of dry weight to fresh volume, which was estimated using Archimedes’ displacement. We used the rapid determination method of</w:t>
+        <w:t xml:space="preserve">was calculated as the percent loss of area between fresh and dry leaves.</w:t>
+      </w:r>
+      <w:r>
+        <w:t xml:space="preserve"> </w:t>
+      </w:r>
+      <m:oMath>
+        <m:r>
+          <m:t>W</m:t>
+        </m:r>
+        <m:r>
+          <m:t>D</m:t>
+        </m:r>
+      </m:oMath>
+      <w:r>
+        <w:t xml:space="preserve"> </w:t>
+      </w:r>
+      <w:r>
+        <w:t xml:space="preserve">was calculated for ~1cm diameter stem samples (bark and pith removed) as the ratio of dry weight to fresh volume, which was estimated using Archimedes’ displacement. We used the rapid determination method of</w:t>
       </w:r>
       <w:r>
         <w:t xml:space="preserve"> </w:t>
@@ -6697,7 +6725,7 @@
         <w:t xml:space="preserve"> </w:t>
       </w:r>
       <w:r>
-        <w:t xml:space="preserve">While we tested xylem porosity as a predictor (Table 1), we did not consider it appropriate for inclusion in the main model because of highly uneven distribution of species across categories (Table 2) and opposite drought responses of the only two diffuse-porous species (see Results).</w:t>
+        <w:t xml:space="preserve">While we tested xylem porosity as a predictor (Table 1), we did not consider it appropriate for inclusion in the main model because of highly uneven distribution of species across categories (Table 2). In addition, we observed opposite drought responses of the only two diffuse-porous species (see Results), themselves likely representing the most and least shade-tolerant species in the study area.</w:t>
       </w:r>
     </w:p>
     <w:p>
@@ -7117,7 +7145,7 @@
         <w:t xml:space="preserve"> </w:t>
       </w:r>
       <w:r>
-        <w:t xml:space="preserve">Recovery was generally strong and complete, with</w:t>
+        <w:t xml:space="preserve">Recovery was generally strong and complete within five years following each of the drought years, with</w:t>
       </w:r>
       <w:r>
         <w:t xml:space="preserve"> </w:t>
@@ -8047,7 +8075,18 @@
         <w:pStyle w:val="BodyText"/>
       </w:pPr>
       <w:r>
-        <w:t xml:space="preserve">Species, as a factor in ANOVA, had significant (p&lt;0.05) influence on all traits (wood density,</w:t>
+        <w:t xml:space="preserve">Species, as a factor in ANOVA, had significant (p&lt;0.05) influence on all traits (</w:t>
+      </w:r>
+      <m:oMath>
+        <m:r>
+          <m:t>W</m:t>
+        </m:r>
+        <m:r>
+          <m:t>D</m:t>
+        </m:r>
+      </m:oMath>
+      <w:r>
+        <w:t xml:space="preserve">,</w:t>
       </w:r>
       <w:r>
         <w:t xml:space="preserve"> </w:t>
@@ -8122,7 +8161,24 @@
         </m:sSub>
       </m:oMath>
       <w:r>
-        <w:t xml:space="preserve">), with more significant pairwise differences for wood density and</w:t>
+        <w:t xml:space="preserve">), with more significant pairwise differences for</w:t>
+      </w:r>
+      <w:r>
+        <w:t xml:space="preserve"> </w:t>
+      </w:r>
+      <m:oMath>
+        <m:r>
+          <m:t>W</m:t>
+        </m:r>
+        <m:r>
+          <m:t>D</m:t>
+        </m:r>
+      </m:oMath>
+      <w:r>
+        <w:t xml:space="preserve"> </w:t>
+      </w:r>
+      <w:r>
+        <w:t xml:space="preserve">and</w:t>
       </w:r>
       <w:r>
         <w:t xml:space="preserve"> </w:t>
@@ -8433,14 +8489,22 @@
       <w:pPr>
         <w:pStyle w:val="BodyText"/>
       </w:pPr>
-      <w:r>
-        <w:t xml:space="preserve">Wood density,</w:t>
-      </w:r>
-      <w:r>
-        <w:t xml:space="preserve"> </w:t>
-      </w:r>
       <m:oMath>
         <m:r>
+          <m:t>W</m:t>
+        </m:r>
+        <m:r>
+          <m:t>D</m:t>
+        </m:r>
+      </m:oMath>
+      <w:r>
+        <w:t xml:space="preserve">,</w:t>
+      </w:r>
+      <w:r>
+        <w:t xml:space="preserve"> </w:t>
+      </w:r>
+      <m:oMath>
+        <m:r>
           <m:t>L</m:t>
         </m:r>
         <m:r>
@@ -8456,8 +8520,19 @@
       <w:r>
         <w:t xml:space="preserve"> </w:t>
       </w:r>
-      <w:r>
-        <w:t xml:space="preserve">Wood density and</w:t>
+      <m:oMath>
+        <m:r>
+          <m:t>W</m:t>
+        </m:r>
+        <m:r>
+          <m:t>D</m:t>
+        </m:r>
+      </m:oMath>
+      <w:r>
+        <w:t xml:space="preserve"> </w:t>
+      </w:r>
+      <w:r>
+        <w:t xml:space="preserve">and</w:t>
       </w:r>
       <w:r>
         <w:t xml:space="preserve"> </w:t>
@@ -9286,7 +9361,21 @@
         </m:r>
       </m:oMath>
       <w:r>
-        <w:t xml:space="preserve">, wood density, or xylem type (ring- vs. diffuse porous), but was negatively correlated with leaf drought tolerance traits (</w:t>
+        <w:t xml:space="preserve">,</w:t>
+      </w:r>
+      <w:r>
+        <w:t xml:space="preserve"> </w:t>
+      </w:r>
+      <m:oMath>
+        <m:r>
+          <m:t>W</m:t>
+        </m:r>
+        <m:r>
+          <m:t>D</m:t>
+        </m:r>
+      </m:oMath>
+      <w:r>
+        <w:t xml:space="preserve">, or xylem type (ring- vs. diffuse porous), but was negatively correlated with leaf drought tolerance traits (</w:t>
       </w:r>
       <m:oMath>
         <m:r>
@@ -10035,6 +10124,32 @@
         </w:r>
       </w:hyperlink>
       <w:r>
+        <w:t xml:space="preserve">; Olson</w:t>
+      </w:r>
+      <w:r>
+        <w:t xml:space="preserve"> </w:t>
+      </w:r>
+      <w:r>
+        <w:rPr>
+          <w:i/>
+        </w:rPr>
+        <w:t xml:space="preserve">et al.</w:t>
+      </w:r>
+      <w:r>
+        <w:t xml:space="preserve">,</w:t>
+      </w:r>
+      <w:r>
+        <w:t xml:space="preserve"> </w:t>
+      </w:r>
+      <w:hyperlink w:anchor="ref-olson_plant_2018">
+        <w:r>
+          <w:rPr>
+            <w:rStyle w:val="Hyperlink"/>
+          </w:rPr>
+          <w:t xml:space="preserve">2018</w:t>
+        </w:r>
+      </w:hyperlink>
+      <w:r>
         <w:t xml:space="preserve">; Roskilly</w:t>
       </w:r>
       <w:r>
@@ -10058,32 +10173,6 @@
             <w:rStyle w:val="Hyperlink"/>
           </w:rPr>
           <w:t xml:space="preserve">2019</w:t>
-        </w:r>
-      </w:hyperlink>
-      <w:r>
-        <w:t xml:space="preserve">; Olson</w:t>
-      </w:r>
-      <w:r>
-        <w:t xml:space="preserve"> </w:t>
-      </w:r>
-      <w:r>
-        <w:rPr>
-          <w:i/>
-        </w:rPr>
-        <w:t xml:space="preserve">et al.</w:t>
-      </w:r>
-      <w:r>
-        <w:t xml:space="preserve">,</w:t>
-      </w:r>
-      <w:r>
-        <w:t xml:space="preserve"> </w:t>
-      </w:r>
-      <w:hyperlink w:anchor="ref-olson_plant_2018">
-        <w:r>
-          <w:rPr>
-            <w:rStyle w:val="Hyperlink"/>
-          </w:rPr>
-          <w:t xml:space="preserve">2018</w:t>
         </w:r>
       </w:hyperlink>
       <w:r>
@@ -10966,13 +11055,30 @@
         <w:t xml:space="preserve"> </w:t>
       </w:r>
       <w:r>
-        <w:t xml:space="preserve">Our study reinforced current understanding (see Introduction) that wood density and</w:t>
+        <w:t xml:space="preserve">Our study reinforced current understanding (see Introduction) that</w:t>
       </w:r>
       <w:r>
         <w:t xml:space="preserve"> </w:t>
       </w:r>
       <m:oMath>
         <m:r>
+          <m:t>W</m:t>
+        </m:r>
+        <m:r>
+          <m:t>D</m:t>
+        </m:r>
+      </m:oMath>
+      <w:r>
+        <w:t xml:space="preserve"> </w:t>
+      </w:r>
+      <w:r>
+        <w:t xml:space="preserve">and</w:t>
+      </w:r>
+      <w:r>
+        <w:t xml:space="preserve"> </w:t>
+      </w:r>
+      <m:oMath>
+        <m:r>
           <m:t>L</m:t>
         </m:r>
         <m:r>
@@ -10998,7 +11104,59 @@
         <w:t xml:space="preserve"> </w:t>
       </w:r>
       <w:r>
-        <w:t xml:space="preserve">(Kannenberg</w:t>
+        <w:t xml:space="preserve">(Friedrichs</w:t>
+      </w:r>
+      <w:r>
+        <w:t xml:space="preserve"> </w:t>
+      </w:r>
+      <w:r>
+        <w:rPr>
+          <w:i/>
+        </w:rPr>
+        <w:t xml:space="preserve">et al.</w:t>
+      </w:r>
+      <w:r>
+        <w:t xml:space="preserve">,</w:t>
+      </w:r>
+      <w:r>
+        <w:t xml:space="preserve"> </w:t>
+      </w:r>
+      <w:hyperlink w:anchor="ref-friedrichs_species-specific_2009">
+        <w:r>
+          <w:rPr>
+            <w:rStyle w:val="Hyperlink"/>
+          </w:rPr>
+          <w:t xml:space="preserve">2009</w:t>
+        </w:r>
+      </w:hyperlink>
+      <w:r>
+        <w:t xml:space="preserve">; Elliott</w:t>
+      </w:r>
+      <w:r>
+        <w:t xml:space="preserve"> </w:t>
+      </w:r>
+      <w:r>
+        <w:rPr>
+          <w:i/>
+        </w:rPr>
+        <w:t xml:space="preserve">et al.</w:t>
+      </w:r>
+      <w:r>
+        <w:t xml:space="preserve">,</w:t>
+      </w:r>
+      <w:r>
+        <w:t xml:space="preserve"> </w:t>
+      </w:r>
+      <w:hyperlink w:anchor="ref-elliott_forest_2015">
+        <w:r>
+          <w:rPr>
+            <w:rStyle w:val="Hyperlink"/>
+          </w:rPr>
+          <w:t xml:space="preserve">2015</w:t>
+        </w:r>
+      </w:hyperlink>
+      <w:r>
+        <w:t xml:space="preserve">; Kannenberg</w:t>
       </w:r>
       <w:r>
         <w:t xml:space="preserve"> </w:t>
@@ -11024,33 +11182,110 @@
         </w:r>
       </w:hyperlink>
       <w:r>
-        <w:t xml:space="preserve">; Friedrichs</w:t>
-      </w:r>
-      <w:r>
-        <w:t xml:space="preserve"> </w:t>
-      </w:r>
-      <w:r>
-        <w:rPr>
-          <w:i/>
-        </w:rPr>
-        <w:t xml:space="preserve">et al.</w:t>
-      </w:r>
-      <w:r>
-        <w:t xml:space="preserve">,</w:t>
-      </w:r>
-      <w:r>
-        <w:t xml:space="preserve"> </w:t>
-      </w:r>
-      <w:hyperlink w:anchor="ref-friedrichs_species-specific_2009">
-        <w:r>
-          <w:rPr>
-            <w:rStyle w:val="Hyperlink"/>
-          </w:rPr>
-          <w:t xml:space="preserve">2009</w:t>
-        </w:r>
-      </w:hyperlink>
-      <w:r>
-        <w:t xml:space="preserve">; Elliott</w:t>
+        <w:t xml:space="preserve">)</w:t>
+      </w:r>
+      <w:r>
+        <w:t xml:space="preserve">, we did not find an association between xylem porosity and drought resistance or resilience, as the two diffuse-porous species,</w:t>
+      </w:r>
+      <w:r>
+        <w:t xml:space="preserve"> </w:t>
+      </w:r>
+      <w:r>
+        <w:rPr>
+          <w:i/>
+        </w:rPr>
+        <w:t xml:space="preserve">L.</w:t>
+      </w:r>
+      <w:r>
+        <w:t xml:space="preserve"> </w:t>
+      </w:r>
+      <w:r>
+        <w:t xml:space="preserve">and</w:t>
+      </w:r>
+      <w:r>
+        <w:t xml:space="preserve"> </w:t>
+      </w:r>
+      <w:r>
+        <w:rPr>
+          <w:i/>
+        </w:rPr>
+        <w:t xml:space="preserve">F. grandifolia</w:t>
+      </w:r>
+      <w:r>
+        <w:t xml:space="preserve">, were at opposite ends of the</w:t>
+      </w:r>
+      <w:r>
+        <w:t xml:space="preserve"> </w:t>
+      </w:r>
+      <m:oMath>
+        <m:r>
+          <m:t>R</m:t>
+        </m:r>
+        <m:r>
+          <m:t>t</m:t>
+        </m:r>
+      </m:oMath>
+      <w:r>
+        <w:t xml:space="preserve"> </w:t>
+      </w:r>
+      <w:r>
+        <w:t xml:space="preserve">spectrum (Fig.</w:t>
+      </w:r>
+      <w:r>
+        <w:t xml:space="preserve"> </w:t>
+      </w:r>
+      <w:r>
+        <w:rPr>
+          <w:b/>
+        </w:rPr>
+        <w:t xml:space="preserve">3</w:t>
+      </w:r>
+      <w:r>
+        <w:t xml:space="preserve">).</w:t>
+      </w:r>
+      <w:r>
+        <w:t xml:space="preserve"> </w:t>
+      </w:r>
+      <w:r>
+        <w:t xml:space="preserve">While the low</w:t>
+      </w:r>
+      <w:r>
+        <w:t xml:space="preserve"> </w:t>
+      </w:r>
+      <m:oMath>
+        <m:r>
+          <m:t>R</m:t>
+        </m:r>
+        <m:r>
+          <m:t>t</m:t>
+        </m:r>
+      </m:oMath>
+      <w:r>
+        <w:t xml:space="preserve"> </w:t>
+      </w:r>
+      <w:r>
+        <w:t xml:space="preserve">of</w:t>
+      </w:r>
+      <w:r>
+        <w:t xml:space="preserve"> </w:t>
+      </w:r>
+      <w:r>
+        <w:rPr>
+          <w:i/>
+        </w:rPr>
+        <w:t xml:space="preserve">L. tulipifera</w:t>
+      </w:r>
+      <w:r>
+        <w:t xml:space="preserve"> </w:t>
+      </w:r>
+      <w:r>
+        <w:t xml:space="preserve">is consistent with other studies</w:t>
+      </w:r>
+      <w:r>
+        <w:t xml:space="preserve"> </w:t>
+      </w:r>
+      <w:r>
+        <w:t xml:space="preserve">(Elliott</w:t>
       </w:r>
       <w:r>
         <w:t xml:space="preserve"> </w:t>
@@ -11079,22 +11314,24 @@
         <w:t xml:space="preserve">)</w:t>
       </w:r>
       <w:r>
-        <w:t xml:space="preserve">, we did not find an association between xylem porosity and drought resistance or resilience, as the two diffuse-porous species,</w:t>
-      </w:r>
-      <w:r>
-        <w:t xml:space="preserve"> </w:t>
-      </w:r>
-      <w:r>
-        <w:rPr>
-          <w:i/>
-        </w:rPr>
-        <w:t xml:space="preserve">L.</w:t>
-      </w:r>
-      <w:r>
-        <w:t xml:space="preserve"> </w:t>
-      </w:r>
-      <w:r>
-        <w:t xml:space="preserve">and</w:t>
+        <w:t xml:space="preserve">, the high</w:t>
+      </w:r>
+      <w:r>
+        <w:t xml:space="preserve"> </w:t>
+      </w:r>
+      <m:oMath>
+        <m:r>
+          <m:t>R</m:t>
+        </m:r>
+        <m:r>
+          <m:t>t</m:t>
+        </m:r>
+      </m:oMath>
+      <w:r>
+        <w:t xml:space="preserve"> </w:t>
+      </w:r>
+      <w:r>
+        <w:t xml:space="preserve">of</w:t>
       </w:r>
       <w:r>
         <w:t xml:space="preserve"> </w:t>
@@ -11106,74 +11343,10 @@
         <w:t xml:space="preserve">F. grandifolia</w:t>
       </w:r>
       <w:r>
-        <w:t xml:space="preserve">, were at opposite ends of the</w:t>
-      </w:r>
-      <w:r>
-        <w:t xml:space="preserve"> </w:t>
-      </w:r>
-      <m:oMath>
-        <m:r>
-          <m:t>R</m:t>
-        </m:r>
-        <m:r>
-          <m:t>t</m:t>
-        </m:r>
-      </m:oMath>
-      <w:r>
-        <w:t xml:space="preserve"> </w:t>
-      </w:r>
-      <w:r>
-        <w:t xml:space="preserve">spectrum (Fig.</w:t>
-      </w:r>
-      <w:r>
-        <w:t xml:space="preserve"> </w:t>
-      </w:r>
-      <w:r>
-        <w:rPr>
-          <w:b/>
-        </w:rPr>
-        <w:t xml:space="preserve">3</w:t>
-      </w:r>
-      <w:r>
-        <w:t xml:space="preserve">).</w:t>
-      </w:r>
-      <w:r>
-        <w:t xml:space="preserve"> </w:t>
-      </w:r>
-      <w:r>
-        <w:t xml:space="preserve">While the low</w:t>
-      </w:r>
-      <w:r>
-        <w:t xml:space="preserve"> </w:t>
-      </w:r>
-      <m:oMath>
-        <m:r>
-          <m:t>R</m:t>
-        </m:r>
-        <m:r>
-          <m:t>t</m:t>
-        </m:r>
-      </m:oMath>
-      <w:r>
-        <w:t xml:space="preserve"> </w:t>
-      </w:r>
-      <w:r>
-        <w:t xml:space="preserve">of</w:t>
-      </w:r>
-      <w:r>
-        <w:t xml:space="preserve"> </w:t>
-      </w:r>
-      <w:r>
-        <w:rPr>
-          <w:i/>
-        </w:rPr>
-        <w:t xml:space="preserve">L. tulipifera</w:t>
-      </w:r>
-      <w:r>
-        <w:t xml:space="preserve"> </w:t>
-      </w:r>
-      <w:r>
-        <w:t xml:space="preserve">is consistent with other studies</w:t>
+        <w:t xml:space="preserve"> </w:t>
+      </w:r>
+      <w:r>
+        <w:t xml:space="preserve">contrasts with studies identifying diffuse porous species in general</w:t>
       </w:r>
       <w:r>
         <w:t xml:space="preserve"> </w:t>
@@ -11205,48 +11378,7 @@
         </w:r>
       </w:hyperlink>
       <w:r>
-        <w:t xml:space="preserve">)</w:t>
-      </w:r>
-      <w:r>
-        <w:t xml:space="preserve">, the high</w:t>
-      </w:r>
-      <w:r>
-        <w:t xml:space="preserve"> </w:t>
-      </w:r>
-      <m:oMath>
-        <m:r>
-          <m:t>R</m:t>
-        </m:r>
-        <m:r>
-          <m:t>t</m:t>
-        </m:r>
-      </m:oMath>
-      <w:r>
-        <w:t xml:space="preserve"> </w:t>
-      </w:r>
-      <w:r>
-        <w:t xml:space="preserve">of</w:t>
-      </w:r>
-      <w:r>
-        <w:t xml:space="preserve"> </w:t>
-      </w:r>
-      <w:r>
-        <w:rPr>
-          <w:i/>
-        </w:rPr>
-        <w:t xml:space="preserve">F. grandifolia</w:t>
-      </w:r>
-      <w:r>
-        <w:t xml:space="preserve"> </w:t>
-      </w:r>
-      <w:r>
-        <w:t xml:space="preserve">contrasts with studies identifying diffuse porous species in general</w:t>
-      </w:r>
-      <w:r>
-        <w:t xml:space="preserve"> </w:t>
-      </w:r>
-      <w:r>
-        <w:t xml:space="preserve">(Kannenberg</w:t>
+        <w:t xml:space="preserve">; Kannenberg</w:t>
       </w:r>
       <w:r>
         <w:t xml:space="preserve"> </w:t>
@@ -11269,32 +11401,6 @@
             <w:rStyle w:val="Hyperlink"/>
           </w:rPr>
           <w:t xml:space="preserve">2019</w:t>
-        </w:r>
-      </w:hyperlink>
-      <w:r>
-        <w:t xml:space="preserve">; Elliott</w:t>
-      </w:r>
-      <w:r>
-        <w:t xml:space="preserve"> </w:t>
-      </w:r>
-      <w:r>
-        <w:rPr>
-          <w:i/>
-        </w:rPr>
-        <w:t xml:space="preserve">et al.</w:t>
-      </w:r>
-      <w:r>
-        <w:t xml:space="preserve">,</w:t>
-      </w:r>
-      <w:r>
-        <w:t xml:space="preserve"> </w:t>
-      </w:r>
-      <w:hyperlink w:anchor="ref-elliott_forest_2015">
-        <w:r>
-          <w:rPr>
-            <w:rStyle w:val="Hyperlink"/>
-          </w:rPr>
-          <w:t xml:space="preserve">2015</w:t>
         </w:r>
       </w:hyperlink>
       <w:r>
@@ -11528,7 +11634,33 @@
         <w:t xml:space="preserve"> </w:t>
       </w:r>
       <w:r>
-        <w:t xml:space="preserve">(Vitasse</w:t>
+        <w:t xml:space="preserve">(Pretzsch</w:t>
+      </w:r>
+      <w:r>
+        <w:t xml:space="preserve"> </w:t>
+      </w:r>
+      <w:r>
+        <w:rPr>
+          <w:i/>
+        </w:rPr>
+        <w:t xml:space="preserve">et al.</w:t>
+      </w:r>
+      <w:r>
+        <w:t xml:space="preserve">,</w:t>
+      </w:r>
+      <w:r>
+        <w:t xml:space="preserve"> </w:t>
+      </w:r>
+      <w:hyperlink w:anchor="ref-pretzsch_drought_2018">
+        <w:r>
+          <w:rPr>
+            <w:rStyle w:val="Hyperlink"/>
+          </w:rPr>
+          <w:t xml:space="preserve">2018</w:t>
+        </w:r>
+      </w:hyperlink>
+      <w:r>
+        <w:t xml:space="preserve">; Vitasse</w:t>
       </w:r>
       <w:r>
         <w:t xml:space="preserve"> </w:t>
@@ -11551,32 +11683,6 @@
             <w:rStyle w:val="Hyperlink"/>
           </w:rPr>
           <w:t xml:space="preserve">2019</w:t>
-        </w:r>
-      </w:hyperlink>
-      <w:r>
-        <w:t xml:space="preserve">; Pretzsch</w:t>
-      </w:r>
-      <w:r>
-        <w:t xml:space="preserve"> </w:t>
-      </w:r>
-      <w:r>
-        <w:rPr>
-          <w:i/>
-        </w:rPr>
-        <w:t xml:space="preserve">et al.</w:t>
-      </w:r>
-      <w:r>
-        <w:t xml:space="preserve">,</w:t>
-      </w:r>
-      <w:r>
-        <w:t xml:space="preserve"> </w:t>
-      </w:r>
-      <w:hyperlink w:anchor="ref-pretzsch_drought_2018">
-        <w:r>
-          <w:rPr>
-            <w:rStyle w:val="Hyperlink"/>
-          </w:rPr>
-          <w:t xml:space="preserve">2018</w:t>
         </w:r>
       </w:hyperlink>
       <w:r>
@@ -11780,33 +11886,7 @@
         <w:t xml:space="preserve"> </w:t>
       </w:r>
       <w:r>
-        <w:t xml:space="preserve">(Medeiros</w:t>
-      </w:r>
-      <w:r>
-        <w:t xml:space="preserve"> </w:t>
-      </w:r>
-      <w:r>
-        <w:rPr>
-          <w:i/>
-        </w:rPr>
-        <w:t xml:space="preserve">et al.</w:t>
-      </w:r>
-      <w:r>
-        <w:t xml:space="preserve">,</w:t>
-      </w:r>
-      <w:r>
-        <w:t xml:space="preserve"> </w:t>
-      </w:r>
-      <w:hyperlink w:anchor="ref-medeiros_extensive_2019">
-        <w:r>
-          <w:rPr>
-            <w:rStyle w:val="Hyperlink"/>
-          </w:rPr>
-          <w:t xml:space="preserve">2019</w:t>
-        </w:r>
-      </w:hyperlink>
-      <w:r>
-        <w:t xml:space="preserve">; Scoffoni</w:t>
+        <w:t xml:space="preserve">(Scoffoni</w:t>
       </w:r>
       <w:r>
         <w:t xml:space="preserve"> </w:t>
@@ -11863,6 +11943,32 @@
             <w:rStyle w:val="Hyperlink"/>
           </w:rPr>
           <w:t xml:space="preserve">a</w:t>
+        </w:r>
+      </w:hyperlink>
+      <w:r>
+        <w:t xml:space="preserve">; Medeiros</w:t>
+      </w:r>
+      <w:r>
+        <w:t xml:space="preserve"> </w:t>
+      </w:r>
+      <w:r>
+        <w:rPr>
+          <w:i/>
+        </w:rPr>
+        <w:t xml:space="preserve">et al.</w:t>
+      </w:r>
+      <w:r>
+        <w:t xml:space="preserve">,</w:t>
+      </w:r>
+      <w:r>
+        <w:t xml:space="preserve"> </w:t>
+      </w:r>
+      <w:hyperlink w:anchor="ref-medeiros_extensive_2019">
+        <w:r>
+          <w:rPr>
+            <w:rStyle w:val="Hyperlink"/>
+          </w:rPr>
+          <w:t xml:space="preserve">2019</w:t>
         </w:r>
       </w:hyperlink>
       <w:r>
@@ -12070,6 +12176,32 @@
         </w:r>
       </w:hyperlink>
       <w:r>
+        <w:t xml:space="preserve">; Zhu</w:t>
+      </w:r>
+      <w:r>
+        <w:t xml:space="preserve"> </w:t>
+      </w:r>
+      <w:r>
+        <w:rPr>
+          <w:i/>
+        </w:rPr>
+        <w:t xml:space="preserve">et al.</w:t>
+      </w:r>
+      <w:r>
+        <w:t xml:space="preserve">,</w:t>
+      </w:r>
+      <w:r>
+        <w:t xml:space="preserve"> </w:t>
+      </w:r>
+      <w:hyperlink w:anchor="ref-zhu_leaf_2018">
+        <w:r>
+          <w:rPr>
+            <w:rStyle w:val="Hyperlink"/>
+          </w:rPr>
+          <w:t xml:space="preserve">2018</w:t>
+        </w:r>
+      </w:hyperlink>
+      <w:r>
         <w:t xml:space="preserve">; Medeiros</w:t>
       </w:r>
       <w:r>
@@ -12145,32 +12277,6 @@
             <w:rStyle w:val="Hyperlink"/>
           </w:rPr>
           <w:t xml:space="preserve">2019</w:t>
-        </w:r>
-      </w:hyperlink>
-      <w:r>
-        <w:t xml:space="preserve">; Zhu</w:t>
-      </w:r>
-      <w:r>
-        <w:t xml:space="preserve"> </w:t>
-      </w:r>
-      <w:r>
-        <w:rPr>
-          <w:i/>
-        </w:rPr>
-        <w:t xml:space="preserve">et al.</w:t>
-      </w:r>
-      <w:r>
-        <w:t xml:space="preserve">,</w:t>
-      </w:r>
-      <w:r>
-        <w:t xml:space="preserve"> </w:t>
-      </w:r>
-      <w:hyperlink w:anchor="ref-zhu_leaf_2018">
-        <w:r>
-          <w:rPr>
-            <w:rStyle w:val="Hyperlink"/>
-          </w:rPr>
-          <w:t xml:space="preserve">2018</w:t>
         </w:r>
       </w:hyperlink>
       <w:r>
@@ -12456,7 +12562,33 @@
         <w:t xml:space="preserve"> </w:t>
       </w:r>
       <w:r>
-        <w:t xml:space="preserve">(Powell</w:t>
+        <w:t xml:space="preserve">(Christoffersen</w:t>
+      </w:r>
+      <w:r>
+        <w:t xml:space="preserve"> </w:t>
+      </w:r>
+      <w:r>
+        <w:rPr>
+          <w:i/>
+        </w:rPr>
+        <w:t xml:space="preserve">et al.</w:t>
+      </w:r>
+      <w:r>
+        <w:t xml:space="preserve">,</w:t>
+      </w:r>
+      <w:r>
+        <w:t xml:space="preserve"> </w:t>
+      </w:r>
+      <w:hyperlink w:anchor="ref-christoffersen_linking_2016">
+        <w:r>
+          <w:rPr>
+            <w:rStyle w:val="Hyperlink"/>
+          </w:rPr>
+          <w:t xml:space="preserve">2016</w:t>
+        </w:r>
+      </w:hyperlink>
+      <w:r>
+        <w:t xml:space="preserve">; Powell</w:t>
       </w:r>
       <w:r>
         <w:t xml:space="preserve"> </w:t>
@@ -12482,32 +12614,6 @@
         </w:r>
       </w:hyperlink>
       <w:r>
-        <w:t xml:space="preserve">; Christoffersen</w:t>
-      </w:r>
-      <w:r>
-        <w:t xml:space="preserve"> </w:t>
-      </w:r>
-      <w:r>
-        <w:rPr>
-          <w:i/>
-        </w:rPr>
-        <w:t xml:space="preserve">et al.</w:t>
-      </w:r>
-      <w:r>
-        <w:t xml:space="preserve">,</w:t>
-      </w:r>
-      <w:r>
-        <w:t xml:space="preserve"> </w:t>
-      </w:r>
-      <w:hyperlink w:anchor="ref-christoffersen_linking_2016">
-        <w:r>
-          <w:rPr>
-            <w:rStyle w:val="Hyperlink"/>
-          </w:rPr>
-          <w:t xml:space="preserve">2016</w:t>
-        </w:r>
-      </w:hyperlink>
-      <w:r>
         <w:t xml:space="preserve">)</w:t>
       </w:r>
       <w:r>
@@ -12525,7 +12631,33 @@
         <w:t xml:space="preserve"> </w:t>
       </w:r>
       <w:r>
-        <w:t xml:space="preserve">(Intergovernmental Panel on Climate Change,</w:t>
+        <w:t xml:space="preserve">(Trenberth</w:t>
+      </w:r>
+      <w:r>
+        <w:t xml:space="preserve"> </w:t>
+      </w:r>
+      <w:r>
+        <w:rPr>
+          <w:i/>
+        </w:rPr>
+        <w:t xml:space="preserve">et al.</w:t>
+      </w:r>
+      <w:r>
+        <w:t xml:space="preserve">,</w:t>
+      </w:r>
+      <w:r>
+        <w:t xml:space="preserve"> </w:t>
+      </w:r>
+      <w:hyperlink w:anchor="ref-trenberth_global_2014">
+        <w:r>
+          <w:rPr>
+            <w:rStyle w:val="Hyperlink"/>
+          </w:rPr>
+          <w:t xml:space="preserve">2014</w:t>
+        </w:r>
+      </w:hyperlink>
+      <w:r>
+        <w:t xml:space="preserve">; Intergovernmental Panel on Climate Change,</w:t>
       </w:r>
       <w:r>
         <w:t xml:space="preserve"> </w:t>
@@ -12536,32 +12668,6 @@
             <w:rStyle w:val="Hyperlink"/>
           </w:rPr>
           <w:t xml:space="preserve">2015</w:t>
-        </w:r>
-      </w:hyperlink>
-      <w:r>
-        <w:t xml:space="preserve">; Trenberth</w:t>
-      </w:r>
-      <w:r>
-        <w:t xml:space="preserve"> </w:t>
-      </w:r>
-      <w:r>
-        <w:rPr>
-          <w:i/>
-        </w:rPr>
-        <w:t xml:space="preserve">et al.</w:t>
-      </w:r>
-      <w:r>
-        <w:t xml:space="preserve">,</w:t>
-      </w:r>
-      <w:r>
-        <w:t xml:space="preserve"> </w:t>
-      </w:r>
-      <w:hyperlink w:anchor="ref-trenberth_global_2014">
-        <w:r>
-          <w:rPr>
-            <w:rStyle w:val="Hyperlink"/>
-          </w:rPr>
-          <w:t xml:space="preserve">2014</w:t>
         </w:r>
       </w:hyperlink>
       <w:r>

</xml_diff>

<commit_message>
Updated SI table and figure names
</commit_message>
<xml_diff>
--- a/manuscript/climate_sensitivity_draft.docx
+++ b/manuscript/climate_sensitivity_draft.docx
@@ -13254,19 +13254,7 @@
         <w:pStyle w:val="FirstParagraph"/>
       </w:pPr>
       <w:r>
-        <w:rPr>
-          <w:b/>
-        </w:rPr>
-        <w:t xml:space="preserve">NEED TO UPDATE !!</w:t>
-      </w:r>
-      <w:r>
-        <w:t xml:space="preserve">**</w:t>
-      </w:r>
-      <w:r>
-        <w:t xml:space="preserve"> </w:t>
-      </w:r>
-      <w:r>
-        <w:t xml:space="preserve">Table S1. Monthly Palmer Drought Severity Index (PDSI), and its rank among all years between 1950 and 2009 (driest=1), for focal droughts.</w:t>
+        <w:t xml:space="preserve">Table S1. Monthly Palmer Drought Severity Index (PDSI), and its rank among all years between 1950 and 2009 for focal droughts.</w:t>
       </w:r>
     </w:p>
     <w:p>
@@ -13361,24 +13349,18 @@
         <w:pStyle w:val="BodyText"/>
       </w:pPr>
       <w:r>
-        <w:t xml:space="preserve">Table S6. Summary of top full models for each drought instance, where</w:t>
-      </w:r>
-      <w:r>
-        <w:t xml:space="preserve"> </w:t>
+        <w:t xml:space="preserve">Table S6. Individual tests of species traits as drivers of drought recovery (</w:t>
       </w:r>
       <m:oMath>
         <m:r>
           <m:t>R</m:t>
         </m:r>
         <m:r>
-          <m:t>t</m:t>
+          <m:t>c</m:t>
         </m:r>
       </m:oMath>
       <w:r>
-        <w:t xml:space="preserve"> </w:t>
-      </w:r>
-      <w:r>
-        <w:t xml:space="preserve">is used as the response variable.</w:t>
+        <w:t xml:space="preserve">).</w:t>
       </w:r>
     </w:p>
     <w:p>
@@ -13386,7 +13368,51 @@
         <w:pStyle w:val="BodyText"/>
       </w:pPr>
       <w:r>
-        <w:t xml:space="preserve">Table S7. Summary of top models for each drought instance, where</w:t>
+        <w:t xml:space="preserve">Table S7. Individual tests of species traits as drivers of drought resilience (</w:t>
+      </w:r>
+      <m:oMath>
+        <m:r>
+          <m:t>R</m:t>
+        </m:r>
+        <m:r>
+          <m:t>s</m:t>
+        </m:r>
+      </m:oMath>
+      <w:r>
+        <w:t xml:space="preserve">).</w:t>
+      </w:r>
+    </w:p>
+    <w:p>
+      <w:pPr>
+        <w:pStyle w:val="BodyText"/>
+      </w:pPr>
+      <w:r>
+        <w:t xml:space="preserve">Table S8. Summary of top full models for each drought instance, where</w:t>
+      </w:r>
+      <w:r>
+        <w:t xml:space="preserve"> </w:t>
+      </w:r>
+      <m:oMath>
+        <m:r>
+          <m:t>R</m:t>
+        </m:r>
+        <m:r>
+          <m:t>t</m:t>
+        </m:r>
+      </m:oMath>
+      <w:r>
+        <w:t xml:space="preserve"> </w:t>
+      </w:r>
+      <w:r>
+        <w:t xml:space="preserve">is used as the response variable.</w:t>
+      </w:r>
+    </w:p>
+    <w:p>
+      <w:pPr>
+        <w:pStyle w:val="BodyText"/>
+      </w:pPr>
+      <w:r>
+        <w:t xml:space="preserve">Table S9. Summary of top models for each drought instance, where</w:t>
       </w:r>
       <w:r>
         <w:t xml:space="preserve"> </w:t>
@@ -13432,7 +13458,24 @@
         <w:pStyle w:val="BodyText"/>
       </w:pPr>
       <w:r>
-        <w:t xml:space="preserve">Figure S1. Time series of Palmer Drought Severity Index (PDSI) for the 2.5 years prior to each focal drought</w:t>
+        <w:t xml:space="preserve">Table S10. Summary of top models for each drought instance, where</w:t>
+      </w:r>
+      <w:r>
+        <w:t xml:space="preserve"> </w:t>
+      </w:r>
+      <m:oMath>
+        <m:r>
+          <m:t>R</m:t>
+        </m:r>
+        <m:r>
+          <m:t>c</m:t>
+        </m:r>
+      </m:oMath>
+      <w:r>
+        <w:t xml:space="preserve"> </w:t>
+      </w:r>
+      <w:r>
+        <w:t xml:space="preserve">is used as the response variable.</w:t>
       </w:r>
     </w:p>
     <w:p>
@@ -13440,7 +13483,40 @@
         <w:pStyle w:val="BodyText"/>
       </w:pPr>
       <w:r>
-        <w:t xml:space="preserve">Figure S2. Map of ForestGEO plot showing topographic wetness index and location of cored trees</w:t>
+        <w:t xml:space="preserve">Table S11. Summary of top models for each drought instance, where</w:t>
+      </w:r>
+      <w:r>
+        <w:t xml:space="preserve"> </w:t>
+      </w:r>
+      <m:oMath>
+        <m:r>
+          <m:t>R</m:t>
+        </m:r>
+        <m:r>
+          <m:t>s</m:t>
+        </m:r>
+      </m:oMath>
+      <w:r>
+        <w:t xml:space="preserve"> </w:t>
+      </w:r>
+      <w:r>
+        <w:t xml:space="preserve">is used as the response variable.</w:t>
+      </w:r>
+    </w:p>
+    <w:p>
+      <w:pPr>
+        <w:pStyle w:val="BodyText"/>
+      </w:pPr>
+      <w:r>
+        <w:t xml:space="preserve">Figure S1. Time series of Palmer Drought Severity Index (PDSI) for the 2 years prior and after each focal drought.</w:t>
+      </w:r>
+    </w:p>
+    <w:p>
+      <w:pPr>
+        <w:pStyle w:val="BodyText"/>
+      </w:pPr>
+      <w:r>
+        <w:t xml:space="preserve">Figure S2. Map of ForestGEO plot showing topographic wetness index and location of cored trees.</w:t>
       </w:r>
     </w:p>
     <w:p>
@@ -13527,7 +13603,40 @@
         <w:pStyle w:val="BodyText"/>
       </w:pPr>
       <w:r>
-        <w:t xml:space="preserve">Figure S6. Visualization of best model, with data, for all droughts combined.</w:t>
+        <w:t xml:space="preserve">Figure S6. Density plot of Recovery (</w:t>
+      </w:r>
+      <m:oMath>
+        <m:r>
+          <m:t>R</m:t>
+        </m:r>
+        <m:r>
+          <m:t>c</m:t>
+        </m:r>
+      </m:oMath>
+      <w:r>
+        <w:t xml:space="preserve">) values for each focal year.</w:t>
+      </w:r>
+    </w:p>
+    <w:p>
+      <w:pPr>
+        <w:pStyle w:val="BodyText"/>
+      </w:pPr>
+      <w:r>
+        <w:t xml:space="preserve">Figure S7. Drought recovery,</w:t>
+      </w:r>
+      <w:r>
+        <w:t xml:space="preserve"> </w:t>
+      </w:r>
+      <m:oMath>
+        <m:r>
+          <m:t>R</m:t>
+        </m:r>
+        <m:r>
+          <m:t>c</m:t>
+        </m:r>
+      </m:oMath>
+      <w:r>
+        <w:t xml:space="preserve">, across species for the three focal droughts.</w:t>
       </w:r>
     </w:p>
     <w:p>

</xml_diff>

<commit_message>
Addressed LS comments #149
</commit_message>
<xml_diff>
--- a/manuscript/climate_sensitivity_draft.docx
+++ b/manuscript/climate_sensitivity_draft.docx
@@ -765,7 +765,7 @@
         </w:numPr>
       </w:pPr>
       <w:r>
-        <w:t xml:space="preserve">We analyzed tree-ring records for twelve species in a broadleaf deciduous forest in Virginia (USA) to test hypotheses on how tree height, microenvironment characteristics, and species’ traits shaped drought responses across the three strongest regional droughts over a 60-year period.</w:t>
+        <w:t xml:space="preserve">We analyzed tree-ring records for twelve species in a broadleaf deciduous forest in Virginia (USA) to test hypotheses for how tree height, microenvironment characteristics, and species’ traits shaped drought responses across the three strongest regional droughts over a 60-year period.</w:t>
       </w:r>
     </w:p>
     <w:p>
@@ -776,7 +776,7 @@
         </w:numPr>
       </w:pPr>
       <w:r>
-        <w:t xml:space="preserve">Drought tolerance (resistance, recovery, and resilience) decreased with tree height, which was strongly correlated with exposure to higher evaporative demand and solar radiation. The potentially greater rooting volume of larger trees did not confer a resistance advantage, but marginally increased recovery and resilience, in sites with low topographic wetness index. Drought tolerance was greater among species whose leaves experienced less shrinkage upon desiccation and lost turgor (wilted) at more negative water potentials.</w:t>
+        <w:t xml:space="preserve">Drought tolerance (resistance, recovery, and resilience) decreased with tree height, which was strongly correlated with exposure to higher solar radiation and evaporative demand. The potentially greater rooting volume of larger trees did not confer a resistance advantage, but marginally increased recovery and resilience, in sites with low topographic wetness index. Drought tolerance was greater among species whose leaves lost turgor (wilted) at more negative water potentials and experienced less shrinkage upon desiccation.</w:t>
       </w:r>
     </w:p>
     <w:p>
@@ -1129,7 +1129,16 @@
         <w:t xml:space="preserve">resistance</w:t>
       </w:r>
       <w:r>
-        <w:t xml:space="preserve">) and recover to its pre-drought growth rate</w:t>
+        <w:t xml:space="preserve">), increase growth relative to drought minimum (</w:t>
+      </w:r>
+      <w:r>
+        <w:rPr>
+          <w:i/>
+        </w:rPr>
+        <w:t xml:space="preserve">recovery</w:t>
+      </w:r>
+      <w:r>
+        <w:t xml:space="preserve">), and re-establish its pre-drought growth rate</w:t>
       </w:r>
       <w:r>
         <w:t xml:space="preserve"> </w:t>
@@ -1421,7 +1430,7 @@
         <w:t xml:space="preserve">)</w:t>
       </w:r>
       <w:r>
-        <w:t xml:space="preserve">, results are mixed</w:t>
+        <w:t xml:space="preserve">, results were mixed</w:t>
       </w:r>
       <w:r>
         <w:t xml:space="preserve"> </w:t>
@@ -1633,7 +1642,7 @@
         <w:t xml:space="preserve">i.e.</w:t>
       </w:r>
       <w:r>
-        <w:t xml:space="preserve">, more negative water potential at 50% loss of hydraulic conductivity, more negative P50), and lower hydraulic conductivity at greater heights</w:t>
+        <w:t xml:space="preserve">, more negative water potential at 50% loss of hydraulic conductivity, more negative P50), and the tapering of hydraulic conductivity at greater heights</w:t>
       </w:r>
       <w:r>
         <w:t xml:space="preserve"> </w:t>
@@ -2235,7 +2244,7 @@
         <w:t xml:space="preserve"> </w:t>
       </w:r>
       <w:r>
-        <w:t xml:space="preserve">Understanding the mechanisms driving the greater relative growth reductions of larger trees during drought requires sorting out the interactive effects of height and associated exposure, root water access, and species’ traits.</w:t>
+        <w:t xml:space="preserve">Understanding the mechanisms driving the greater relative growth reductions of larger trees during drought requires disentangling the interactive effects of height and associated exposure, root water access, and species’ traits.</w:t>
       </w:r>
     </w:p>
     <w:p>
@@ -2791,7 +2800,7 @@
         <w:t xml:space="preserve"> </w:t>
       </w:r>
       <w:r>
-        <w:t xml:space="preserve">However, these are time-consuming to measure and therefore infeasible for predicting or modeling drought responses in highly diverse forests (</w:t>
+        <w:t xml:space="preserve">However, these are time-consuming to measure and therefore often infeasible for predicting or modeling drought responses in highly diverse forests (</w:t>
       </w:r>
       <w:r>
         <w:rPr>
@@ -3411,7 +3420,7 @@
         <w:t xml:space="preserve"> </w:t>
       </w:r>
       <w:r>
-        <w:t xml:space="preserve">We also test for an influence of potential access to available soil water, which should be greater for larger trees in dry but not in perpetually wet microsites.</w:t>
+        <w:t xml:space="preserve">We also test for an influence of potential access to available soil water, which should be greater for larger trees in dry but not in consistently wet microsites.</w:t>
       </w:r>
       <w:r>
         <w:t xml:space="preserve"> </w:t>
@@ -3897,7 +3906,7 @@
         <w:t xml:space="preserve"> </w:t>
       </w:r>
       <w:r>
-        <w:t xml:space="preserve">PDSI divisional data for Northern Virginia were obtained from NOAA (</w:t>
+        <w:t xml:space="preserve">PDSI divisional data for Northern Virginia were obtained in December 2017 from NOAA (</w:t>
       </w:r>
       <w:hyperlink r:id="rId24">
         <w:r>
@@ -3908,13 +3917,7 @@
         </w:r>
       </w:hyperlink>
       <w:r>
-        <w:t xml:space="preserve">) in December 2017.</w:t>
-      </w:r>
-      <w:r>
-        <w:t xml:space="preserve"> </w:t>
-      </w:r>
-      <w:r>
-        <w:t xml:space="preserve">Based on this, the three strongest droughts during the study period occurred in 1966, 1977, and 1999 (Figs.</w:t>
+        <w:t xml:space="preserve">), from which we determined the three strongest droughts during the study period occurred in 1966, 1977, and 1999 (Figs.</w:t>
       </w:r>
       <w:r>
         <w:t xml:space="preserve"> </w:t>
@@ -6616,7 +6619,7 @@
         <w:t xml:space="preserve"> </w:t>
       </w:r>
       <w:r>
-        <w:t xml:space="preserve">These tests followed the model structure specified above, then added</w:t>
+        <w:t xml:space="preserve">These tests followed the model structure specified above, with</w:t>
       </w:r>
       <w:r>
         <w:t xml:space="preserve"> </w:t>
@@ -6674,7 +6677,7 @@
         <w:t xml:space="preserve"> </w:t>
       </w:r>
       <w:r>
-        <w:t xml:space="preserve">to create a base model against which we tested traits.</w:t>
+        <w:t xml:space="preserve">added to create a base model against which we tested traits.</w:t>
       </w:r>
       <w:r>
         <w:t xml:space="preserve"> </w:t>
@@ -6725,7 +6728,7 @@
         <w:t xml:space="preserve"> </w:t>
       </w:r>
       <w:r>
-        <w:t xml:space="preserve">While we tested xylem porosity as a predictor (Table 1), we did not consider it appropriate for inclusion in the main model because of highly uneven distribution of species across categories (Table 2). In addition, we observed opposite drought responses of the only two diffuse-porous species (see Results), themselves likely representing the most and least shade-tolerant species in the study area.</w:t>
+        <w:t xml:space="preserve">Although we tested xylem porosity as a predictor (Table 1), we did not consider it appropriate for inclusion in the main model because of its highly uneven distribution of species across categories (Table 2). In addition, we observed opposite drought responses of the only two diffuse-porous species (see Results), themselves likely representing the most and least shade-tolerant species in the study area.</w:t>
       </w:r>
     </w:p>
     <w:p>
@@ -10092,7 +10095,7 @@
         <w:t xml:space="preserve"> </w:t>
       </w:r>
       <w:r>
-        <w:t xml:space="preserve">Mechanistically, this is consistent with, and reinforces, previous findings that it is impossible for trees to efficiently transport water to great heights and simultaneously maintain strong resistance and resilience to drought-induced embolism</w:t>
+        <w:t xml:space="preserve">Mechanistically, this is consistent with, and reinforces, previous findings for a trade-off between the ability of trees to efficiently transport water to great heights and simultaneously maintain strong resistance and resilience to drought-induced embolism</w:t>
       </w:r>
       <w:r>
         <w:t xml:space="preserve"> </w:t>
@@ -10176,6 +10179,32 @@
         </w:r>
       </w:hyperlink>
       <w:r>
+        <w:t xml:space="preserve">; Liu</w:t>
+      </w:r>
+      <w:r>
+        <w:t xml:space="preserve"> </w:t>
+      </w:r>
+      <w:r>
+        <w:rPr>
+          <w:i/>
+        </w:rPr>
+        <w:t xml:space="preserve">et al.</w:t>
+      </w:r>
+      <w:r>
+        <w:t xml:space="preserve">,</w:t>
+      </w:r>
+      <w:r>
+        <w:t xml:space="preserve"> </w:t>
+      </w:r>
+      <w:hyperlink w:anchor="ref-liu_hydraulic_2019">
+        <w:r>
+          <w:rPr>
+            <w:rStyle w:val="Hyperlink"/>
+          </w:rPr>
+          <w:t xml:space="preserve">2019</w:t>
+        </w:r>
+      </w:hyperlink>
+      <w:r>
         <w:t xml:space="preserve">)</w:t>
       </w:r>
       <w:r>
@@ -10185,7 +10214,7 @@
         <w:t xml:space="preserve"> </w:t>
       </w:r>
       <w:r>
-        <w:t xml:space="preserve">Taller trees also face dramatically different microenvironments (Fig.</w:t>
+        <w:t xml:space="preserve">Taller trees also face dramatically distinctive microenvironments (Fig.</w:t>
       </w:r>
       <w:r>
         <w:t xml:space="preserve"> </w:t>
@@ -10869,7 +10898,7 @@
         <w:t xml:space="preserve">)</w:t>
       </w:r>
       <w:r>
-        <w:t xml:space="preserve">, and these are then more vulnerable when drought hits.</w:t>
+        <w:t xml:space="preserve">, and these are then more vulnerable when drought occurs.</w:t>
       </w:r>
       <w:r>
         <w:t xml:space="preserve"> </w:t>
@@ -11002,7 +11031,7 @@
         <w:t xml:space="preserve"> </w:t>
       </w:r>
       <w:r>
-        <w:t xml:space="preserve">gave us the sample size to compare historical drought responses across species (Fig.</w:t>
+        <w:t xml:space="preserve">provided a sufficient sample size to compare historical drought responses across species (Fig.</w:t>
       </w:r>
       <w:r>
         <w:t xml:space="preserve"> </w:t>
@@ -11880,7 +11909,7 @@
         <w:pStyle w:val="BodyText"/>
       </w:pPr>
       <w:r>
-        <w:t xml:space="preserve">Concerted measurement of tree-rings and leaf drought tolerance traits of emerging importance</w:t>
+        <w:t xml:space="preserve">Concerted measurement of tree-rings and leaf drought tolerance traits of emerging importance in published literature</w:t>
       </w:r>
       <w:r>
         <w:t xml:space="preserve"> </w:t>
@@ -13241,13 +13270,32 @@
     </w:p>
     <w:p>
       <w:pPr>
+        <w:pStyle w:val="BodyText"/>
+      </w:pPr>
+      <w:r>
+        <w:t xml:space="preserve">Ian R. McGregor:</w:t>
+      </w:r>
+      <w:r>
+        <w:t xml:space="preserve"> </w:t>
+      </w:r>
+      <w:hyperlink r:id="rId33">
+        <w:r>
+          <w:rPr>
+            <w:rStyle w:val="Hyperlink"/>
+          </w:rPr>
+          <w:t xml:space="preserve">https://orcid.org/0000-0002-5763-021X</w:t>
+        </w:r>
+      </w:hyperlink>
+    </w:p>
+    <w:p>
+      <w:pPr>
         <w:pStyle w:val="Heading3"/>
       </w:pPr>
-      <w:bookmarkStart w:id="33" w:name="supplementary-information"/>
+      <w:bookmarkStart w:id="34" w:name="supplementary-information"/>
       <w:r>
         <w:t xml:space="preserve">Supplementary Information</w:t>
       </w:r>
-      <w:bookmarkEnd w:id="33"/>
+      <w:bookmarkEnd w:id="34"/>
     </w:p>
     <w:p>
       <w:pPr>
@@ -13647,8 +13695,8 @@
         <w:t xml:space="preserve">Appendix S1. Further Package Citations</w:t>
       </w:r>
     </w:p>
-    <w:bookmarkStart w:id="142" w:name="refs"/>
-    <w:bookmarkStart w:id="34" w:name="ref-abrams_adaptations_1990"/>
+    <w:bookmarkStart w:id="143" w:name="refs"/>
+    <w:bookmarkStart w:id="35" w:name="ref-abrams_adaptations_1990"/>
     <w:p>
       <w:pPr>
         <w:pStyle w:val="Bibliography"/>
@@ -13697,8 +13745,8 @@
         <w:t xml:space="preserve">: 227–238.</w:t>
       </w:r>
     </w:p>
-    <w:bookmarkEnd w:id="34"/>
-    <w:bookmarkStart w:id="35" w:name="ref-allen_underestimation_2015"/>
+    <w:bookmarkEnd w:id="35"/>
+    <w:bookmarkStart w:id="36" w:name="ref-allen_underestimation_2015"/>
     <w:p>
       <w:pPr>
         <w:pStyle w:val="Bibliography"/>
@@ -13785,8 +13833,8 @@
         <w:t xml:space="preserve">: art129.</w:t>
       </w:r>
     </w:p>
-    <w:bookmarkEnd w:id="35"/>
-    <w:bookmarkStart w:id="36" w:name="ref-allen_global_2010"/>
+    <w:bookmarkEnd w:id="36"/>
+    <w:bookmarkStart w:id="37" w:name="ref-allen_global_2010"/>
     <w:p>
       <w:pPr>
         <w:pStyle w:val="Bibliography"/>
@@ -14016,8 +14064,8 @@
         <w:t xml:space="preserve">: 660–684.</w:t>
       </w:r>
     </w:p>
-    <w:bookmarkEnd w:id="36"/>
-    <w:bookmarkStart w:id="37" w:name="ref-anderegg_meta-analysis_2016"/>
+    <w:bookmarkEnd w:id="37"/>
+    <w:bookmarkStart w:id="38" w:name="ref-anderegg_meta-analysis_2016"/>
     <w:p>
       <w:pPr>
         <w:pStyle w:val="Bibliography"/>
@@ -14180,8 +14228,8 @@
         <w:t xml:space="preserve">: 5024–5029.</w:t>
       </w:r>
     </w:p>
-    <w:bookmarkEnd w:id="37"/>
-    <w:bookmarkStart w:id="38" w:name="ref-andersonteixeira_ctfs-forestgeo_2015"/>
+    <w:bookmarkEnd w:id="38"/>
+    <w:bookmarkStart w:id="39" w:name="ref-andersonteixeira_ctfs-forestgeo_2015"/>
     <w:p>
       <w:pPr>
         <w:pStyle w:val="Bibliography"/>
@@ -14411,8 +14459,8 @@
         <w:t xml:space="preserve">: 528–549.</w:t>
       </w:r>
     </w:p>
-    <w:bookmarkEnd w:id="38"/>
-    <w:bookmarkStart w:id="39" w:name="ref-andersonteixeira_size-related_2015"/>
+    <w:bookmarkEnd w:id="39"/>
+    <w:bookmarkStart w:id="40" w:name="ref-andersonteixeira_size-related_2015"/>
     <w:p>
       <w:pPr>
         <w:pStyle w:val="Bibliography"/>
@@ -14642,8 +14690,8 @@
         <w:t xml:space="preserve">: 1587–1602.</w:t>
       </w:r>
     </w:p>
-    <w:bookmarkEnd w:id="39"/>
-    <w:bookmarkStart w:id="40" w:name="ref-bartlett_correlations_2016"/>
+    <w:bookmarkEnd w:id="40"/>
+    <w:bookmarkStart w:id="41" w:name="ref-bartlett_correlations_2016"/>
     <w:p>
       <w:pPr>
         <w:pStyle w:val="Bibliography"/>
@@ -14768,8 +14816,8 @@
         <w:t xml:space="preserve">: 13098–13103.</w:t>
       </w:r>
     </w:p>
-    <w:bookmarkEnd w:id="40"/>
-    <w:bookmarkStart w:id="41" w:name="ref-bartlett_rapid_2012"/>
+    <w:bookmarkEnd w:id="41"/>
+    <w:bookmarkStart w:id="42" w:name="ref-bartlett_rapid_2012"/>
     <w:p>
       <w:pPr>
         <w:pStyle w:val="Bibliography"/>
@@ -14932,8 +14980,8 @@
         <w:t xml:space="preserve">: 880–888.</w:t>
       </w:r>
     </w:p>
-    <w:bookmarkEnd w:id="41"/>
-    <w:bookmarkStart w:id="42" w:name="ref-bartlett_drought_2016"/>
+    <w:bookmarkEnd w:id="42"/>
+    <w:bookmarkStart w:id="43" w:name="ref-bartlett_drought_2016"/>
     <w:p>
       <w:pPr>
         <w:pStyle w:val="Bibliography"/>
@@ -15134,8 +15182,8 @@
         <w:t xml:space="preserve">: 503–514.</w:t>
       </w:r>
     </w:p>
-    <w:bookmarkEnd w:id="42"/>
-    <w:bookmarkStart w:id="43" w:name="ref-R-lme4"/>
+    <w:bookmarkEnd w:id="43"/>
+    <w:bookmarkStart w:id="44" w:name="ref-R-lme4"/>
     <w:p>
       <w:pPr>
         <w:pStyle w:val="Bibliography"/>
@@ -15232,8 +15280,8 @@
         <w:t xml:space="preserve">.</w:t>
       </w:r>
     </w:p>
-    <w:bookmarkEnd w:id="43"/>
-    <w:bookmarkStart w:id="44" w:name="ref-bennett_larger_2015"/>
+    <w:bookmarkEnd w:id="44"/>
+    <w:bookmarkStart w:id="45" w:name="ref-bennett_larger_2015"/>
     <w:p>
       <w:pPr>
         <w:pStyle w:val="Bibliography"/>
@@ -15339,8 +15387,8 @@
         <w:t xml:space="preserve">: 15139.</w:t>
       </w:r>
     </w:p>
-    <w:bookmarkEnd w:id="44"/>
-    <w:bookmarkStart w:id="45" w:name="ref-beven_physically_1979"/>
+    <w:bookmarkEnd w:id="45"/>
+    <w:bookmarkStart w:id="46" w:name="ref-beven_physically_1979"/>
     <w:p>
       <w:pPr>
         <w:pStyle w:val="Bibliography"/>
@@ -15408,8 +15456,8 @@
         <w:t xml:space="preserve">: 43–69.</w:t>
       </w:r>
     </w:p>
-    <w:bookmarkEnd w:id="45"/>
-    <w:bookmarkStart w:id="46" w:name="ref-bonan_forests_2008"/>
+    <w:bookmarkEnd w:id="46"/>
+    <w:bookmarkStart w:id="47" w:name="ref-bonan_forests_2008"/>
     <w:p>
       <w:pPr>
         <w:pStyle w:val="Bibliography"/>
@@ -15458,8 +15506,8 @@
         <w:t xml:space="preserve">: 1444–1449.</w:t>
       </w:r>
     </w:p>
-    <w:bookmarkEnd w:id="46"/>
-    <w:bookmarkStart w:id="47" w:name="ref-bourg_initial_2013"/>
+    <w:bookmarkEnd w:id="47"/>
+    <w:bookmarkStart w:id="48" w:name="ref-bourg_initial_2013"/>
     <w:p>
       <w:pPr>
         <w:pStyle w:val="Bibliography"/>
@@ -15584,8 +15632,8 @@
         <w:t xml:space="preserve">: 2111–2112.</w:t>
       </w:r>
     </w:p>
-    <w:bookmarkEnd w:id="47"/>
-    <w:bookmarkStart w:id="48" w:name="ref-bretfeld_plant_2018"/>
+    <w:bookmarkEnd w:id="48"/>
+    <w:bookmarkStart w:id="49" w:name="ref-bretfeld_plant_2018"/>
     <w:p>
       <w:pPr>
         <w:pStyle w:val="Bibliography"/>
@@ -15672,8 +15720,8 @@
         <w:t xml:space="preserve">: 885–899.</w:t>
       </w:r>
     </w:p>
-    <w:bookmarkEnd w:id="48"/>
-    <w:bookmarkStart w:id="49" w:name="ref-brewer_relative_2016"/>
+    <w:bookmarkEnd w:id="49"/>
+    <w:bookmarkStart w:id="50" w:name="ref-brewer_relative_2016"/>
     <w:p>
       <w:pPr>
         <w:pStyle w:val="Bibliography"/>
@@ -15760,8 +15808,8 @@
         <w:t xml:space="preserve">: 679–692.</w:t>
       </w:r>
     </w:p>
-    <w:bookmarkEnd w:id="49"/>
-    <w:bookmarkStart w:id="50" w:name="ref-brum_hydrological_2019"/>
+    <w:bookmarkEnd w:id="50"/>
+    <w:bookmarkStart w:id="51" w:name="ref-brum_hydrological_2019"/>
     <w:p>
       <w:pPr>
         <w:pStyle w:val="Bibliography"/>
@@ -15991,8 +16039,8 @@
         <w:t xml:space="preserve">: 318–333.</w:t>
       </w:r>
     </w:p>
-    <w:bookmarkEnd w:id="50"/>
-    <w:bookmarkStart w:id="51" w:name="ref-campbell_introduction_1998"/>
+    <w:bookmarkEnd w:id="51"/>
+    <w:bookmarkStart w:id="52" w:name="ref-campbell_introduction_1998"/>
     <w:p>
       <w:pPr>
         <w:pStyle w:val="Bibliography"/>
@@ -16051,8 +16099,8 @@
         <w:t xml:space="preserve">. New York: Springer.</w:t>
       </w:r>
     </w:p>
-    <w:bookmarkEnd w:id="51"/>
-    <w:bookmarkStart w:id="52" w:name="ref-chitratarak_roots_2018"/>
+    <w:bookmarkEnd w:id="52"/>
+    <w:bookmarkStart w:id="53" w:name="ref-chitratarak_roots_2018"/>
     <w:p>
       <w:pPr>
         <w:pStyle w:val="Bibliography"/>
@@ -16234,8 +16282,8 @@
         <w:t xml:space="preserve">: 1495–1507.</w:t>
       </w:r>
     </w:p>
-    <w:bookmarkEnd w:id="52"/>
-    <w:bookmarkStart w:id="53" w:name="ref-christoffersen_linking_2016"/>
+    <w:bookmarkEnd w:id="53"/>
+    <w:bookmarkStart w:id="54" w:name="ref-christoffersen_linking_2016"/>
     <w:p>
       <w:pPr>
         <w:pStyle w:val="Bibliography"/>
@@ -16444,8 +16492,8 @@
         <w:t xml:space="preserve">. Linking hydraulic traits to tropical forest function in a size-structured and trait-driven model (TFS v.1-Hydro).</w:t>
       </w:r>
     </w:p>
-    <w:bookmarkEnd w:id="53"/>
-    <w:bookmarkStart w:id="54" w:name="ref-clark_impacts_2016"/>
+    <w:bookmarkEnd w:id="54"/>
+    <w:bookmarkStart w:id="55" w:name="ref-clark_impacts_2016"/>
     <w:p>
       <w:pPr>
         <w:pStyle w:val="Bibliography"/>
@@ -16675,8 +16723,8 @@
         <w:t xml:space="preserve">: 2329–2352.</w:t>
       </w:r>
     </w:p>
-    <w:bookmarkEnd w:id="54"/>
-    <w:bookmarkStart w:id="55" w:name="ref-condit_tropical_1998"/>
+    <w:bookmarkEnd w:id="55"/>
+    <w:bookmarkStart w:id="56" w:name="ref-condit_tropical_1998"/>
     <w:p>
       <w:pPr>
         <w:pStyle w:val="Bibliography"/>
@@ -16716,8 +16764,8 @@
         <w:t xml:space="preserve">. Berlin, Heidelberg: Springer Berlin Heidelberg.</w:t>
       </w:r>
     </w:p>
-    <w:bookmarkEnd w:id="55"/>
-    <w:bookmarkStart w:id="56" w:name="ref-cook_unprecedented_2015"/>
+    <w:bookmarkEnd w:id="56"/>
+    <w:bookmarkStart w:id="57" w:name="ref-cook_unprecedented_2015"/>
     <w:p>
       <w:pPr>
         <w:pStyle w:val="Bibliography"/>
@@ -16804,8 +16852,8 @@
         <w:t xml:space="preserve">: e1400082.</w:t>
       </w:r>
     </w:p>
-    <w:bookmarkEnd w:id="56"/>
-    <w:bookmarkStart w:id="57" w:name="ref-couvreur_water_2018"/>
+    <w:bookmarkEnd w:id="57"/>
+    <w:bookmarkStart w:id="58" w:name="ref-couvreur_water_2018"/>
     <w:p>
       <w:pPr>
         <w:pStyle w:val="Bibliography"/>
@@ -16949,8 +16997,8 @@
         <w:t xml:space="preserve">: 1821–1839.</w:t>
       </w:r>
     </w:p>
-    <w:bookmarkEnd w:id="57"/>
-    <w:bookmarkStart w:id="58" w:name="ref-dai_climate_2018"/>
+    <w:bookmarkEnd w:id="58"/>
+    <w:bookmarkStart w:id="59" w:name="ref-dai_climate_2018"/>
     <w:p>
       <w:pPr>
         <w:pStyle w:val="Bibliography"/>
@@ -17037,8 +17085,8 @@
         <w:t xml:space="preserve">: 301–312.</w:t>
       </w:r>
     </w:p>
-    <w:bookmarkEnd w:id="58"/>
-    <w:bookmarkStart w:id="59" w:name="ref-davis_microclimatic_2019"/>
+    <w:bookmarkEnd w:id="59"/>
+    <w:bookmarkStart w:id="60" w:name="ref-davis_microclimatic_2019"/>
     <w:p>
       <w:pPr>
         <w:pStyle w:val="Bibliography"/>
@@ -17163,8 +17211,8 @@
         <w:t xml:space="preserve">: 1–11.</w:t>
       </w:r>
     </w:p>
-    <w:bookmarkEnd w:id="59"/>
-    <w:bookmarkStart w:id="60" w:name="ref-desoto_low_2020"/>
+    <w:bookmarkEnd w:id="60"/>
+    <w:bookmarkStart w:id="61" w:name="ref-desoto_low_2020"/>
     <w:p>
       <w:pPr>
         <w:pStyle w:val="Bibliography"/>
@@ -17394,8 +17442,8 @@
         <w:t xml:space="preserve">: 545.</w:t>
       </w:r>
     </w:p>
-    <w:bookmarkEnd w:id="60"/>
-    <w:bookmarkStart w:id="61" w:name="ref-detto_hydrological_2013"/>
+    <w:bookmarkEnd w:id="61"/>
+    <w:bookmarkStart w:id="62" w:name="ref-detto_hydrological_2013"/>
     <w:p>
       <w:pPr>
         <w:pStyle w:val="Bibliography"/>
@@ -17501,8 +17549,8 @@
         <w:t xml:space="preserve">: e76296.</w:t>
       </w:r>
     </w:p>
-    <w:bookmarkEnd w:id="61"/>
-    <w:bookmarkStart w:id="62" w:name="ref-druckenbrod_redefining_2019"/>
+    <w:bookmarkEnd w:id="62"/>
+    <w:bookmarkStart w:id="63" w:name="ref-druckenbrod_redefining_2019"/>
     <w:p>
       <w:pPr>
         <w:pStyle w:val="Bibliography"/>
@@ -17665,8 +17713,8 @@
         <w:t xml:space="preserve">: 557–575.</w:t>
       </w:r>
     </w:p>
-    <w:bookmarkEnd w:id="62"/>
-    <w:bookmarkStart w:id="63" w:name="ref-elliott_forest_2015"/>
+    <w:bookmarkEnd w:id="63"/>
+    <w:bookmarkStart w:id="64" w:name="ref-elliott_forest_2015"/>
     <w:p>
       <w:pPr>
         <w:pStyle w:val="Bibliography"/>
@@ -17772,8 +17820,8 @@
         <w:t xml:space="preserve">: 4627–4641.</w:t>
       </w:r>
     </w:p>
-    <w:bookmarkEnd w:id="63"/>
-    <w:bookmarkStart w:id="64" w:name="ref-enquist_global_2002"/>
+    <w:bookmarkEnd w:id="64"/>
+    <w:bookmarkStart w:id="65" w:name="ref-enquist_global_2002"/>
     <w:p>
       <w:pPr>
         <w:pStyle w:val="Bibliography"/>
@@ -17841,8 +17889,8 @@
         <w:t xml:space="preserve">: 1517–1520.</w:t>
       </w:r>
     </w:p>
-    <w:bookmarkEnd w:id="64"/>
-    <w:bookmarkStart w:id="65" w:name="ref-farrell_does_2017"/>
+    <w:bookmarkEnd w:id="65"/>
+    <w:bookmarkStart w:id="66" w:name="ref-farrell_does_2017"/>
     <w:p>
       <w:pPr>
         <w:pStyle w:val="Bibliography"/>
@@ -17929,8 +17977,8 @@
         <w:t xml:space="preserve">: 1500–1511.</w:t>
       </w:r>
     </w:p>
-    <w:bookmarkEnd w:id="65"/>
-    <w:bookmarkStart w:id="66" w:name="ref-fletcher_evolution_2018"/>
+    <w:bookmarkEnd w:id="66"/>
+    <w:bookmarkStart w:id="67" w:name="ref-fletcher_evolution_2018"/>
     <w:p>
       <w:pPr>
         <w:pStyle w:val="Bibliography"/>
@@ -18112,8 +18160,8 @@
         <w:t xml:space="preserve">: 1672–1687.</w:t>
       </w:r>
     </w:p>
-    <w:bookmarkEnd w:id="66"/>
-    <w:bookmarkStart w:id="67" w:name="ref-friedlingstein_climatecarbon_2006"/>
+    <w:bookmarkEnd w:id="67"/>
+    <w:bookmarkStart w:id="68" w:name="ref-friedlingstein_climatecarbon_2006"/>
     <w:p>
       <w:pPr>
         <w:pStyle w:val="Bibliography"/>
@@ -18343,8 +18391,8 @@
         <w:t xml:space="preserve">: 3337–3353.</w:t>
       </w:r>
     </w:p>
-    <w:bookmarkEnd w:id="67"/>
-    <w:bookmarkStart w:id="68" w:name="ref-friedrichs_species-specific_2009"/>
+    <w:bookmarkEnd w:id="68"/>
+    <w:bookmarkStart w:id="69" w:name="ref-friedrichs_species-specific_2009"/>
     <w:p>
       <w:pPr>
         <w:pStyle w:val="Bibliography"/>
@@ -18507,8 +18555,8 @@
         <w:t xml:space="preserve">: 729.</w:t>
       </w:r>
     </w:p>
-    <w:bookmarkEnd w:id="68"/>
-    <w:bookmarkStart w:id="69" w:name="ref-gessler_way_2020"/>
+    <w:bookmarkEnd w:id="69"/>
+    <w:bookmarkStart w:id="70" w:name="ref-gessler_way_2020"/>
     <w:p>
       <w:pPr>
         <w:pStyle w:val="Bibliography"/>
@@ -18605,8 +18653,8 @@
         <w:t xml:space="preserve">.</w:t>
       </w:r>
     </w:p>
-    <w:bookmarkEnd w:id="69"/>
-    <w:bookmarkStart w:id="70" w:name="ref-gillerot_tree_2020"/>
+    <w:bookmarkEnd w:id="70"/>
+    <w:bookmarkStart w:id="71" w:name="ref-gillerot_tree_2020"/>
     <w:p>
       <w:pPr>
         <w:pStyle w:val="Bibliography"/>
@@ -18722,8 +18770,8 @@
         <w:t xml:space="preserve">.</w:t>
       </w:r>
     </w:p>
-    <w:bookmarkEnd w:id="70"/>
-    <w:bookmarkStart w:id="71" w:name="X8f6fa8bad1d382086fb2e32eaf2ec910f35620a"/>
+    <w:bookmarkEnd w:id="71"/>
+    <w:bookmarkStart w:id="72" w:name="X8f6fa8bad1d382086fb2e32eaf2ec910f35620a"/>
     <w:p>
       <w:pPr>
         <w:pStyle w:val="Bibliography"/>
@@ -18827,8 +18875,8 @@
         <w:t xml:space="preserve">. SCBI-ForestGEO/SCBI-ForestGEO-Data: First official release.</w:t>
       </w:r>
     </w:p>
-    <w:bookmarkEnd w:id="71"/>
-    <w:bookmarkStart w:id="72" w:name="ref-gonzalezakre_patterns_2016"/>
+    <w:bookmarkEnd w:id="72"/>
+    <w:bookmarkStart w:id="73" w:name="ref-gonzalezakre_patterns_2016"/>
     <w:p>
       <w:pPr>
         <w:pStyle w:val="Bibliography"/>
@@ -19010,8 +19058,8 @@
         <w:t xml:space="preserve">: e01595.</w:t>
       </w:r>
     </w:p>
-    <w:bookmarkEnd w:id="72"/>
-    <w:bookmarkStart w:id="73" w:name="ref-greenwood_tree_2017"/>
+    <w:bookmarkEnd w:id="73"/>
+    <w:bookmarkStart w:id="74" w:name="ref-greenwood_tree_2017"/>
     <w:p>
       <w:pPr>
         <w:pStyle w:val="Bibliography"/>
@@ -19241,8 +19289,8 @@
         <w:t xml:space="preserve">: 539–553.</w:t>
       </w:r>
     </w:p>
-    <w:bookmarkEnd w:id="73"/>
-    <w:bookmarkStart w:id="74" w:name="ref-guerfel_impacts_2009"/>
+    <w:bookmarkEnd w:id="74"/>
+    <w:bookmarkStart w:id="75" w:name="ref-guerfel_impacts_2009"/>
     <w:p>
       <w:pPr>
         <w:pStyle w:val="Bibliography"/>
@@ -19367,8 +19415,8 @@
         <w:t xml:space="preserve">: 257–263.</w:t>
       </w:r>
     </w:p>
-    <w:bookmarkEnd w:id="74"/>
-    <w:bookmarkStart w:id="75" w:name="ref-harris_updated_2014"/>
+    <w:bookmarkEnd w:id="75"/>
+    <w:bookmarkStart w:id="76" w:name="ref-harris_updated_2014"/>
     <w:p>
       <w:pPr>
         <w:pStyle w:val="Bibliography"/>
@@ -19474,8 +19522,8 @@
         <w:t xml:space="preserve">: 623–642.</w:t>
       </w:r>
     </w:p>
-    <w:bookmarkEnd w:id="75"/>
-    <w:bookmarkStart w:id="76" w:name="ref-helcoski_growing_2019"/>
+    <w:bookmarkEnd w:id="76"/>
+    <w:bookmarkStart w:id="77" w:name="ref-helcoski_growing_2019"/>
     <w:p>
       <w:pPr>
         <w:pStyle w:val="Bibliography"/>
@@ -19657,8 +19705,8 @@
         <w:t xml:space="preserve">.</w:t>
       </w:r>
     </w:p>
-    <w:bookmarkEnd w:id="76"/>
-    <w:bookmarkStart w:id="77" w:name="ref-hoffmann_hydraulic_2011"/>
+    <w:bookmarkEnd w:id="77"/>
+    <w:bookmarkStart w:id="78" w:name="ref-hoffmann_hydraulic_2011"/>
     <w:p>
       <w:pPr>
         <w:pStyle w:val="Bibliography"/>
@@ -19764,8 +19812,8 @@
         <w:t xml:space="preserve">: 2731–2742.</w:t>
       </w:r>
     </w:p>
-    <w:bookmarkEnd w:id="77"/>
-    <w:bookmarkStart w:id="78" w:name="ref-R-elevatr"/>
+    <w:bookmarkEnd w:id="78"/>
+    <w:bookmarkStart w:id="79" w:name="ref-R-elevatr"/>
     <w:p>
       <w:pPr>
         <w:pStyle w:val="Bibliography"/>
@@ -19805,8 +19853,8 @@
         <w:t xml:space="preserve">.</w:t>
       </w:r>
     </w:p>
-    <w:bookmarkEnd w:id="78"/>
-    <w:bookmarkStart w:id="79" w:name="ref-hui_near_2014"/>
+    <w:bookmarkEnd w:id="79"/>
+    <w:bookmarkStart w:id="80" w:name="ref-hui_near_2014"/>
     <w:p>
       <w:pPr>
         <w:pStyle w:val="Bibliography"/>
@@ -19950,8 +19998,8 @@
         <w:t xml:space="preserve">: e86550.</w:t>
       </w:r>
     </w:p>
-    <w:bookmarkEnd w:id="79"/>
-    <w:bookmarkStart w:id="80" w:name="ref-R-forecast"/>
+    <w:bookmarkEnd w:id="80"/>
+    <w:bookmarkStart w:id="81" w:name="ref-R-forecast"/>
     <w:p>
       <w:pPr>
         <w:pStyle w:val="Bibliography"/>
@@ -20162,8 +20210,8 @@
         <w:t xml:space="preserve">.</w:t>
       </w:r>
     </w:p>
-    <w:bookmarkEnd w:id="80"/>
-    <w:bookmarkStart w:id="81" w:name="X024671904173f8aa2e787e9047683bd848398fb"/>
+    <w:bookmarkEnd w:id="81"/>
+    <w:bookmarkStart w:id="82" w:name="X024671904173f8aa2e787e9047683bd848398fb"/>
     <w:p>
       <w:pPr>
         <w:pStyle w:val="Bibliography"/>
@@ -20203,8 +20251,8 @@
         <w:t xml:space="preserve">.</w:t>
       </w:r>
     </w:p>
-    <w:bookmarkEnd w:id="81"/>
-    <w:bookmarkStart w:id="82" w:name="ref-jennings_assessing_1999"/>
+    <w:bookmarkEnd w:id="82"/>
+    <w:bookmarkStart w:id="83" w:name="ref-jennings_assessing_1999"/>
     <w:p>
       <w:pPr>
         <w:pStyle w:val="Bibliography"/>
@@ -20291,8 +20339,8 @@
         <w:t xml:space="preserve">: 59–74.</w:t>
       </w:r>
     </w:p>
-    <w:bookmarkEnd w:id="82"/>
-    <w:bookmarkStart w:id="83" w:name="ref-kannenberg_linking_2019"/>
+    <w:bookmarkEnd w:id="83"/>
+    <w:bookmarkStart w:id="84" w:name="ref-kannenberg_linking_2019"/>
     <w:p>
       <w:pPr>
         <w:pStyle w:val="Bibliography"/>
@@ -20455,8 +20503,8 @@
         <w:t xml:space="preserve">.</w:t>
       </w:r>
     </w:p>
-    <w:bookmarkEnd w:id="83"/>
-    <w:bookmarkStart w:id="84" w:name="ref-R-LeafArea"/>
+    <w:bookmarkEnd w:id="84"/>
+    <w:bookmarkStart w:id="85" w:name="ref-R-LeafArea"/>
     <w:p>
       <w:pPr>
         <w:pStyle w:val="Bibliography"/>
@@ -20496,8 +20544,8 @@
         <w:t xml:space="preserve">.</w:t>
       </w:r>
     </w:p>
-    <w:bookmarkEnd w:id="84"/>
-    <w:bookmarkStart w:id="85" w:name="ref-kennedy_implementing_2019"/>
+    <w:bookmarkEnd w:id="85"/>
+    <w:bookmarkStart w:id="86" w:name="ref-kennedy_implementing_2019"/>
     <w:p>
       <w:pPr>
         <w:pStyle w:val="Bibliography"/>
@@ -20660,8 +20708,8 @@
         <w:t xml:space="preserve">: 485–513.</w:t>
       </w:r>
     </w:p>
-    <w:bookmarkEnd w:id="85"/>
-    <w:bookmarkStart w:id="86" w:name="ref-koike_leaf_2001"/>
+    <w:bookmarkEnd w:id="86"/>
+    <w:bookmarkStart w:id="87" w:name="ref-koike_leaf_2001"/>
     <w:p>
       <w:pPr>
         <w:pStyle w:val="Bibliography"/>
@@ -20786,8 +20834,8 @@
         <w:t xml:space="preserve">: 951–958.</w:t>
       </w:r>
     </w:p>
-    <w:bookmarkEnd w:id="86"/>
-    <w:bookmarkStart w:id="87" w:name="ref-kunert_revised_2017"/>
+    <w:bookmarkEnd w:id="87"/>
+    <w:bookmarkStart w:id="88" w:name="ref-kunert_revised_2017"/>
     <w:p>
       <w:pPr>
         <w:pStyle w:val="Bibliography"/>
@@ -20950,8 +20998,8 @@
         <w:t xml:space="preserve">: 47–57.</w:t>
       </w:r>
     </w:p>
-    <w:bookmarkEnd w:id="87"/>
-    <w:bookmarkStart w:id="88" w:name="ref-larjavaara_measuring_2013"/>
+    <w:bookmarkEnd w:id="88"/>
+    <w:bookmarkStart w:id="89" w:name="ref-larjavaara_measuring_2013"/>
     <w:p>
       <w:pPr>
         <w:pStyle w:val="Bibliography"/>
@@ -21019,8 +21067,8 @@
         <w:t xml:space="preserve">: 793–801.</w:t>
       </w:r>
     </w:p>
-    <w:bookmarkEnd w:id="88"/>
-    <w:bookmarkStart w:id="89" w:name="ref-liu_hydraulic_2019"/>
+    <w:bookmarkEnd w:id="89"/>
+    <w:bookmarkStart w:id="90" w:name="ref-liu_hydraulic_2019"/>
     <w:p>
       <w:pPr>
         <w:pStyle w:val="Bibliography"/>
@@ -21183,8 +21231,8 @@
         <w:t xml:space="preserve">: eaav1332.</w:t>
       </w:r>
     </w:p>
-    <w:bookmarkEnd w:id="89"/>
-    <w:bookmarkStart w:id="90" w:name="ref-liu_effect_1993"/>
+    <w:bookmarkEnd w:id="90"/>
+    <w:bookmarkStart w:id="91" w:name="ref-liu_effect_1993"/>
     <w:p>
       <w:pPr>
         <w:pStyle w:val="Bibliography"/>
@@ -21252,8 +21300,8 @@
         <w:t xml:space="preserve">: 19–25.</w:t>
       </w:r>
     </w:p>
-    <w:bookmarkEnd w:id="90"/>
-    <w:bookmarkStart w:id="91" w:name="ref-lloret_components_2011"/>
+    <w:bookmarkEnd w:id="91"/>
+    <w:bookmarkStart w:id="92" w:name="ref-lloret_components_2011"/>
     <w:p>
       <w:pPr>
         <w:pStyle w:val="Bibliography"/>
@@ -21340,8 +21388,8 @@
         <w:t xml:space="preserve">: 1909–1920.</w:t>
       </w:r>
     </w:p>
-    <w:bookmarkEnd w:id="91"/>
-    <w:bookmarkStart w:id="92" w:name="ref-R-neonUtilities"/>
+    <w:bookmarkEnd w:id="92"/>
+    <w:bookmarkStart w:id="93" w:name="ref-R-neonUtilities"/>
     <w:p>
       <w:pPr>
         <w:pStyle w:val="Bibliography"/>
@@ -21476,8 +21524,8 @@
         <w:t xml:space="preserve">.</w:t>
       </w:r>
     </w:p>
-    <w:bookmarkEnd w:id="92"/>
-    <w:bookmarkStart w:id="93" w:name="ref-marechaux_drought_2015"/>
+    <w:bookmarkEnd w:id="93"/>
+    <w:bookmarkStart w:id="94" w:name="ref-marechaux_drought_2015"/>
     <w:p>
       <w:pPr>
         <w:pStyle w:val="Bibliography"/>
@@ -21640,8 +21688,8 @@
         <w:t xml:space="preserve">: 1268–1277.</w:t>
       </w:r>
     </w:p>
-    <w:bookmarkEnd w:id="93"/>
-    <w:bookmarkStart w:id="94" w:name="ref-marechaux_leaf_2019"/>
+    <w:bookmarkEnd w:id="94"/>
+    <w:bookmarkStart w:id="95" w:name="ref-marechaux_leaf_2019"/>
     <w:p>
       <w:pPr>
         <w:pStyle w:val="Bibliography"/>
@@ -21757,8 +21805,8 @@
         <w:t xml:space="preserve">.</w:t>
       </w:r>
     </w:p>
-    <w:bookmarkEnd w:id="94"/>
-    <w:bookmarkStart w:id="95" w:name="ref-martin-benito_convergence_2015"/>
+    <w:bookmarkEnd w:id="95"/>
+    <w:bookmarkStart w:id="96" w:name="ref-martin-benito_convergence_2015"/>
     <w:p>
       <w:pPr>
         <w:pStyle w:val="Bibliography"/>
@@ -21826,8 +21874,8 @@
         <w:t xml:space="preserve">: 925–937.</w:t>
       </w:r>
     </w:p>
-    <w:bookmarkEnd w:id="95"/>
-    <w:bookmarkStart w:id="96" w:name="ref-martinbenito_convergence_2015"/>
+    <w:bookmarkEnd w:id="96"/>
+    <w:bookmarkStart w:id="97" w:name="ref-martinbenito_convergence_2015"/>
     <w:p>
       <w:pPr>
         <w:pStyle w:val="Bibliography"/>
@@ -21895,8 +21943,8 @@
         <w:t xml:space="preserve">: 925–937.</w:t>
       </w:r>
     </w:p>
-    <w:bookmarkEnd w:id="96"/>
-    <w:bookmarkStart w:id="97" w:name="ref-R-AICcmodavg"/>
+    <w:bookmarkEnd w:id="97"/>
+    <w:bookmarkStart w:id="98" w:name="ref-R-AICcmodavg"/>
     <w:p>
       <w:pPr>
         <w:pStyle w:val="Bibliography"/>
@@ -21952,8 +22000,8 @@
         <w:t xml:space="preserve">.</w:t>
       </w:r>
     </w:p>
-    <w:bookmarkEnd w:id="97"/>
-    <w:bookmarkStart w:id="98" w:name="ref-mcdowell_darcys_2015"/>
+    <w:bookmarkEnd w:id="98"/>
+    <w:bookmarkStart w:id="99" w:name="ref-mcdowell_darcys_2015"/>
     <w:p>
       <w:pPr>
         <w:pStyle w:val="Bibliography"/>
@@ -22021,8 +22069,8 @@
         <w:t xml:space="preserve">: 669–672.</w:t>
       </w:r>
     </w:p>
-    <w:bookmarkEnd w:id="98"/>
-    <w:bookmarkStart w:id="99" w:name="ref-mcdowell_pervasive_2020"/>
+    <w:bookmarkEnd w:id="99"/>
+    <w:bookmarkStart w:id="100" w:name="ref-mcdowell_pervasive_2020"/>
     <w:p>
       <w:pPr>
         <w:pStyle w:val="Bibliography"/>
@@ -22252,8 +22300,8 @@
         <w:t xml:space="preserve">.</w:t>
       </w:r>
     </w:p>
-    <w:bookmarkEnd w:id="99"/>
-    <w:bookmarkStart w:id="100" w:name="ref-mcdowell_relationships_2011"/>
+    <w:bookmarkEnd w:id="100"/>
+    <w:bookmarkStart w:id="101" w:name="ref-mcdowell_relationships_2011"/>
     <w:p>
       <w:pPr>
         <w:pStyle w:val="Bibliography"/>
@@ -22357,8 +22405,8 @@
         <w:t xml:space="preserve">. Relationships Between Tree Height and Carbon Isotope Discrimination. In: Meinzer FC, Lachenbruch B, Dawson TE, eds. Tree Physiology. Size- and Age-Related Changes in Tree Structure and Function. Dordrecht: Springer Netherlands, 255–286.</w:t>
       </w:r>
     </w:p>
-    <w:bookmarkEnd w:id="100"/>
-    <w:bookmarkStart w:id="101" w:name="ref-meakem_role_2018"/>
+    <w:bookmarkEnd w:id="101"/>
+    <w:bookmarkStart w:id="102" w:name="ref-meakem_role_2018"/>
     <w:p>
       <w:pPr>
         <w:pStyle w:val="Bibliography"/>
@@ -22559,8 +22607,8 @@
         <w:t xml:space="preserve">: 947–958.</w:t>
       </w:r>
     </w:p>
-    <w:bookmarkEnd w:id="101"/>
-    <w:bookmarkStart w:id="102" w:name="ref-medeiros_extensive_2019"/>
+    <w:bookmarkEnd w:id="102"/>
+    <w:bookmarkStart w:id="103" w:name="ref-medeiros_extensive_2019"/>
     <w:p>
       <w:pPr>
         <w:pStyle w:val="Bibliography"/>
@@ -22761,8 +22809,8 @@
         <w:t xml:space="preserve">: 712–734.</w:t>
       </w:r>
     </w:p>
-    <w:bookmarkEnd w:id="102"/>
-    <w:bookmarkStart w:id="103" w:name="ref-meinzer_partitioning_1999"/>
+    <w:bookmarkEnd w:id="103"/>
+    <w:bookmarkStart w:id="104" w:name="ref-meinzer_partitioning_1999"/>
     <w:p>
       <w:pPr>
         <w:pStyle w:val="Bibliography"/>
@@ -22906,8 +22954,8 @@
         <w:t xml:space="preserve">: 293–301.</w:t>
       </w:r>
     </w:p>
-    <w:bookmarkEnd w:id="103"/>
-    <w:bookmarkStart w:id="104" w:name="ref-mencuccini_ecological_2003"/>
+    <w:bookmarkEnd w:id="104"/>
+    <w:bookmarkStart w:id="105" w:name="ref-mencuccini_ecological_2003"/>
     <w:p>
       <w:pPr>
         <w:pStyle w:val="Bibliography"/>
@@ -22956,8 +23004,8 @@
         <w:t xml:space="preserve">: 163–182.</w:t>
       </w:r>
     </w:p>
-    <w:bookmarkEnd w:id="104"/>
-    <w:bookmarkStart w:id="105" w:name="ref-merlin_effects_2015"/>
+    <w:bookmarkEnd w:id="105"/>
+    <w:bookmarkStart w:id="106" w:name="ref-merlin_effects_2015"/>
     <w:p>
       <w:pPr>
         <w:pStyle w:val="Bibliography"/>
@@ -23082,8 +23130,8 @@
         <w:t xml:space="preserve">: 22–33.</w:t>
       </w:r>
     </w:p>
-    <w:bookmarkEnd w:id="105"/>
-    <w:bookmarkStart w:id="106" w:name="ref-R-dynatopmodel"/>
+    <w:bookmarkEnd w:id="106"/>
+    <w:bookmarkStart w:id="107" w:name="ref-R-dynatopmodel"/>
     <w:p>
       <w:pPr>
         <w:pStyle w:val="Bibliography"/>
@@ -23161,8 +23209,8 @@
         <w:t xml:space="preserve">.</w:t>
       </w:r>
     </w:p>
-    <w:bookmarkEnd w:id="106"/>
-    <w:bookmarkStart w:id="107" w:name="ref-neon_national_2018"/>
+    <w:bookmarkEnd w:id="107"/>
+    <w:bookmarkStart w:id="108" w:name="ref-neon_national_2018"/>
     <w:p>
       <w:pPr>
         <w:pStyle w:val="Bibliography"/>
@@ -23190,8 +23238,8 @@
         <w:t xml:space="preserve">. National Ecological Observatory Network. 2016, 2017, 2018. Data Products: DP1.00001.001, DP1.00098.001, DP1.00002.001. Provisional data downloaded from http://data.neonscience.org/ in May 2019. Battelle, Boulder, CO, USA.</w:t>
       </w:r>
     </w:p>
-    <w:bookmarkEnd w:id="107"/>
-    <w:bookmarkStart w:id="108" w:name="ref-olson_universal_2014"/>
+    <w:bookmarkEnd w:id="108"/>
+    <w:bookmarkStart w:id="109" w:name="ref-olson_universal_2014"/>
     <w:p>
       <w:pPr>
         <w:pStyle w:val="Bibliography"/>
@@ -23392,8 +23440,8 @@
         <w:t xml:space="preserve">: 988–997.</w:t>
       </w:r>
     </w:p>
-    <w:bookmarkEnd w:id="108"/>
-    <w:bookmarkStart w:id="109" w:name="ref-olson_xylem_2020"/>
+    <w:bookmarkEnd w:id="109"/>
+    <w:bookmarkStart w:id="110" w:name="ref-olson_xylem_2020"/>
     <w:p>
       <w:pPr>
         <w:pStyle w:val="Bibliography"/>
@@ -23623,8 +23671,8 @@
         <w:t xml:space="preserve">.</w:t>
       </w:r>
     </w:p>
-    <w:bookmarkEnd w:id="109"/>
-    <w:bookmarkStart w:id="110" w:name="ref-olson_plant_2018"/>
+    <w:bookmarkEnd w:id="110"/>
+    <w:bookmarkStart w:id="111" w:name="ref-olson_plant_2018"/>
     <w:p>
       <w:pPr>
         <w:pStyle w:val="Bibliography"/>
@@ -23854,8 +23902,8 @@
         <w:t xml:space="preserve">: 7551–7556.</w:t>
       </w:r>
     </w:p>
-    <w:bookmarkEnd w:id="110"/>
-    <w:bookmarkStart w:id="111" w:name="ref-phillips_reliance_2003"/>
+    <w:bookmarkEnd w:id="111"/>
+    <w:bookmarkStart w:id="112" w:name="ref-phillips_reliance_2003"/>
     <w:p>
       <w:pPr>
         <w:pStyle w:val="Bibliography"/>
@@ -23999,8 +24047,8 @@
         <w:t xml:space="preserve">: 237–245.</w:t>
       </w:r>
     </w:p>
-    <w:bookmarkEnd w:id="111"/>
-    <w:bookmarkStart w:id="112" w:name="ref-powell_differences_2017"/>
+    <w:bookmarkEnd w:id="112"/>
+    <w:bookmarkStart w:id="113" w:name="ref-powell_differences_2017"/>
     <w:p>
       <w:pPr>
         <w:pStyle w:val="Bibliography"/>
@@ -24163,8 +24211,8 @@
         <w:t xml:space="preserve">: 4280–4293.</w:t>
       </w:r>
     </w:p>
-    <w:bookmarkEnd w:id="112"/>
-    <w:bookmarkStart w:id="113" w:name="ref-powers_catastrophic_2020"/>
+    <w:bookmarkEnd w:id="113"/>
+    <w:bookmarkStart w:id="114" w:name="ref-powers_catastrophic_2020"/>
     <w:p>
       <w:pPr>
         <w:pStyle w:val="Bibliography"/>
@@ -24394,8 +24442,8 @@
         <w:t xml:space="preserve">: 3122–3133.</w:t>
       </w:r>
     </w:p>
-    <w:bookmarkEnd w:id="113"/>
-    <w:bookmarkStart w:id="114" w:name="ref-pretzsch_drought_2018"/>
+    <w:bookmarkEnd w:id="114"/>
+    <w:bookmarkStart w:id="115" w:name="ref-pretzsch_drought_2018"/>
     <w:p>
       <w:pPr>
         <w:pStyle w:val="Bibliography"/>
@@ -24482,8 +24530,8 @@
         <w:t xml:space="preserve">: 20.</w:t>
       </w:r>
     </w:p>
-    <w:bookmarkEnd w:id="114"/>
-    <w:bookmarkStart w:id="115" w:name="ref-R-base"/>
+    <w:bookmarkEnd w:id="115"/>
+    <w:bookmarkStart w:id="116" w:name="ref-R-base"/>
     <w:p>
       <w:pPr>
         <w:pStyle w:val="Bibliography"/>
@@ -24523,8 +24571,8 @@
         <w:t xml:space="preserve">. Vienna, Austria: R Foundation for Statistical Computing.</w:t>
       </w:r>
     </w:p>
-    <w:bookmarkEnd w:id="115"/>
-    <w:bookmarkStart w:id="116" w:name="ref-rey-sanchez_spatial_2016"/>
+    <w:bookmarkEnd w:id="116"/>
+    <w:bookmarkStart w:id="117" w:name="ref-rey-sanchez_spatial_2016"/>
     <w:p>
       <w:pPr>
         <w:pStyle w:val="Bibliography"/>
@@ -24630,8 +24678,8 @@
         <w:t xml:space="preserve">: 75–89.</w:t>
       </w:r>
     </w:p>
-    <w:bookmarkEnd w:id="116"/>
-    <w:bookmarkStart w:id="117" w:name="ref-rosas_adjustments_2019"/>
+    <w:bookmarkEnd w:id="117"/>
+    <w:bookmarkStart w:id="118" w:name="ref-rosas_adjustments_2019"/>
     <w:p>
       <w:pPr>
         <w:pStyle w:val="Bibliography"/>
@@ -24775,8 +24823,8 @@
         <w:t xml:space="preserve">: 632–646.</w:t>
       </w:r>
     </w:p>
-    <w:bookmarkEnd w:id="117"/>
-    <w:bookmarkStart w:id="118" w:name="ref-roskilly_conflicting_2019"/>
+    <w:bookmarkEnd w:id="118"/>
+    <w:bookmarkStart w:id="119" w:name="ref-roskilly_conflicting_2019"/>
     <w:p>
       <w:pPr>
         <w:pStyle w:val="Bibliography"/>
@@ -24889,8 +24937,8 @@
         <w:t xml:space="preserve">PNAS. doi: /10.1073/pnas.1900734116.</w:t>
       </w:r>
     </w:p>
-    <w:bookmarkEnd w:id="118"/>
-    <w:bookmarkStart w:id="119" w:name="ref-ryan_hydraulic_2006"/>
+    <w:bookmarkEnd w:id="119"/>
+    <w:bookmarkStart w:id="120" w:name="ref-ryan_hydraulic_2006"/>
     <w:p>
       <w:pPr>
         <w:pStyle w:val="Bibliography"/>
@@ -24977,8 +25025,8 @@
         <w:t xml:space="preserve">: 367–381.</w:t>
       </w:r>
     </w:p>
-    <w:bookmarkEnd w:id="119"/>
-    <w:bookmarkStart w:id="120" w:name="ref-sapes_plant_2019"/>
+    <w:bookmarkEnd w:id="120"/>
+    <w:bookmarkStart w:id="121" w:name="ref-sapes_plant_2019"/>
     <w:p>
       <w:pPr>
         <w:pStyle w:val="Bibliography"/>
@@ -25141,8 +25189,8 @@
         <w:t xml:space="preserve">: 1300–1312.</w:t>
       </w:r>
     </w:p>
-    <w:bookmarkEnd w:id="120"/>
-    <w:bookmarkStart w:id="121" w:name="ref-scharnweber_confessions_2019"/>
+    <w:bookmarkEnd w:id="121"/>
+    <w:bookmarkStart w:id="122" w:name="ref-scharnweber_confessions_2019"/>
     <w:p>
       <w:pPr>
         <w:pStyle w:val="Bibliography"/>
@@ -25267,8 +25315,8 @@
         <w:t xml:space="preserve">: 43–49.</w:t>
       </w:r>
     </w:p>
-    <w:bookmarkEnd w:id="121"/>
-    <w:bookmarkStart w:id="122" w:name="ref-scholz_hydraulic_2011"/>
+    <w:bookmarkEnd w:id="122"/>
+    <w:bookmarkStart w:id="123" w:name="ref-scholz_hydraulic_2011"/>
     <w:p>
       <w:pPr>
         <w:pStyle w:val="Bibliography"/>
@@ -25372,8 +25420,8 @@
         <w:t xml:space="preserve">. Hydraulic Capacitance: Biophysics and Functional Significance of Internal Water Sources in Relation to Tree Size. In: Meinzer FC, Lachenbruch B, Dawson TE, eds. Tree Physiology. Size- and Age-Related Changes in Tree Structure and Function. Dordrecht: Springer Netherlands, 341–361.</w:t>
       </w:r>
     </w:p>
-    <w:bookmarkEnd w:id="122"/>
-    <w:bookmarkStart w:id="123" w:name="ref-schongart_dendroecological_2017"/>
+    <w:bookmarkEnd w:id="123"/>
+    <w:bookmarkStart w:id="124" w:name="ref-schongart_dendroecological_2017"/>
     <w:p>
       <w:pPr>
         <w:pStyle w:val="Bibliography"/>
@@ -25477,8 +25525,8 @@
         <w:t xml:space="preserve">. Dendroecological Studies in the Neotropics: History, Status and Future Challenges. In: Amoroso MM, Daniels LD, Baker PJ, Camarero JJ, eds. Ecological Studies. Dendroecology: Tree-Ring Analyses Applied to Ecological Studies. Cham: Springer International Publishing, 35–73.</w:t>
       </w:r>
     </w:p>
-    <w:bookmarkEnd w:id="123"/>
-    <w:bookmarkStart w:id="124" w:name="ref-scoffoni_leaf_2014"/>
+    <w:bookmarkEnd w:id="124"/>
+    <w:bookmarkStart w:id="125" w:name="ref-scoffoni_leaf_2014"/>
     <w:p>
       <w:pPr>
         <w:pStyle w:val="Bibliography"/>
@@ -25603,8 +25651,8 @@
         <w:t xml:space="preserve">: 1772–1788.</w:t>
       </w:r>
     </w:p>
-    <w:bookmarkEnd w:id="124"/>
-    <w:bookmarkStart w:id="125" w:name="ref-simeone_coupled_2019"/>
+    <w:bookmarkEnd w:id="125"/>
+    <w:bookmarkStart w:id="126" w:name="ref-simeone_coupled_2019"/>
     <w:p>
       <w:pPr>
         <w:pStyle w:val="Bibliography"/>
@@ -25748,8 +25796,8 @@
         <w:t xml:space="preserve">: 1814–1830.</w:t>
       </w:r>
     </w:p>
-    <w:bookmarkEnd w:id="125"/>
-    <w:bookmarkStart w:id="126" w:name="ref-slette_how_2019"/>
+    <w:bookmarkEnd w:id="126"/>
+    <w:bookmarkStart w:id="127" w:name="ref-slette_how_2019"/>
     <w:p>
       <w:pPr>
         <w:pStyle w:val="Bibliography"/>
@@ -25931,8 +25979,8 @@
         <w:t xml:space="preserve">: 1–8.</w:t>
       </w:r>
     </w:p>
-    <w:bookmarkEnd w:id="126"/>
-    <w:bookmarkStart w:id="127" w:name="ref-stahl_depth_2013"/>
+    <w:bookmarkEnd w:id="127"/>
+    <w:bookmarkStart w:id="128" w:name="ref-stahl_depth_2013"/>
     <w:p>
       <w:pPr>
         <w:pStyle w:val="Bibliography"/>
@@ -26076,8 +26124,8 @@
         <w:t xml:space="preserve">: 1191–1201.</w:t>
       </w:r>
     </w:p>
-    <w:bookmarkEnd w:id="127"/>
-    <w:bookmarkStart w:id="128" w:name="ref-stovall_terrestrial_2018"/>
+    <w:bookmarkEnd w:id="128"/>
+    <w:bookmarkStart w:id="129" w:name="ref-stovall_terrestrial_2018"/>
     <w:p>
       <w:pPr>
         <w:pStyle w:val="Bibliography"/>
@@ -26164,8 +26212,8 @@
         <w:t xml:space="preserve">: 1560–1569.</w:t>
       </w:r>
     </w:p>
-    <w:bookmarkEnd w:id="128"/>
-    <w:bookmarkStart w:id="129" w:name="ref-stovall_assessing_2018"/>
+    <w:bookmarkEnd w:id="129"/>
+    <w:bookmarkStart w:id="130" w:name="ref-stovall_assessing_2018"/>
     <w:p>
       <w:pPr>
         <w:pStyle w:val="Bibliography"/>
@@ -26252,8 +26300,8 @@
         <w:t xml:space="preserve">: 217–229.</w:t>
       </w:r>
     </w:p>
-    <w:bookmarkEnd w:id="129"/>
-    <w:bookmarkStart w:id="130" w:name="ref-stovall_tree_2019"/>
+    <w:bookmarkEnd w:id="130"/>
+    <w:bookmarkStart w:id="131" w:name="ref-stovall_tree_2019"/>
     <w:p>
       <w:pPr>
         <w:pStyle w:val="Bibliography"/>
@@ -26340,8 +26388,8 @@
         <w:t xml:space="preserve">: 1–6.</w:t>
       </w:r>
     </w:p>
-    <w:bookmarkEnd w:id="130"/>
-    <w:bookmarkStart w:id="131" w:name="ref-stovall_reply_2020"/>
+    <w:bookmarkEnd w:id="131"/>
+    <w:bookmarkStart w:id="132" w:name="ref-stovall_reply_2020"/>
     <w:p>
       <w:pPr>
         <w:pStyle w:val="Bibliography"/>
@@ -26428,8 +26476,8 @@
         <w:t xml:space="preserve">: 3401.</w:t>
       </w:r>
     </w:p>
-    <w:bookmarkEnd w:id="131"/>
-    <w:bookmarkStart w:id="132" w:name="ref-suarez_factors_2004"/>
+    <w:bookmarkEnd w:id="132"/>
+    <w:bookmarkStart w:id="133" w:name="ref-suarez_factors_2004"/>
     <w:p>
       <w:pPr>
         <w:pStyle w:val="Bibliography"/>
@@ -26516,8 +26564,8 @@
         <w:t xml:space="preserve">: 954–966.</w:t>
       </w:r>
     </w:p>
-    <w:bookmarkEnd w:id="132"/>
-    <w:bookmarkStart w:id="133" w:name="ref-sorensen_calculation_2006"/>
+    <w:bookmarkEnd w:id="133"/>
+    <w:bookmarkStart w:id="134" w:name="ref-sorensen_calculation_2006"/>
     <w:p>
       <w:pPr>
         <w:pStyle w:val="Bibliography"/>
@@ -26604,8 +26652,8 @@
         <w:t xml:space="preserve">: 101–112.</w:t>
       </w:r>
     </w:p>
-    <w:bookmarkEnd w:id="133"/>
-    <w:bookmarkStart w:id="134" w:name="ref-trenberth_global_2014"/>
+    <w:bookmarkEnd w:id="134"/>
+    <w:bookmarkStart w:id="135" w:name="ref-trenberth_global_2014"/>
     <w:p>
       <w:pPr>
         <w:pStyle w:val="Bibliography"/>
@@ -26768,8 +26816,8 @@
         <w:t xml:space="preserve">: 17–22.</w:t>
       </w:r>
     </w:p>
-    <w:bookmarkEnd w:id="134"/>
-    <w:bookmarkStart w:id="135" w:name="ref-trugman_tree_2018"/>
+    <w:bookmarkEnd w:id="135"/>
+    <w:bookmarkStart w:id="136" w:name="ref-trugman_tree_2018"/>
     <w:p>
       <w:pPr>
         <w:pStyle w:val="Bibliography"/>
@@ -26951,8 +26999,8 @@
         <w:t xml:space="preserve">: 1552–1560.</w:t>
       </w:r>
     </w:p>
-    <w:bookmarkEnd w:id="135"/>
-    <w:bookmarkStart w:id="136" w:name="ref-vitasse_contrasting_2019"/>
+    <w:bookmarkEnd w:id="136"/>
+    <w:bookmarkStart w:id="137" w:name="ref-vitasse_contrasting_2019"/>
     <w:p>
       <w:pPr>
         <w:pStyle w:val="Bibliography"/>
@@ -27182,8 +27230,8 @@
         <w:t xml:space="preserve">: 3781–3792.</w:t>
       </w:r>
     </w:p>
-    <w:bookmarkEnd w:id="136"/>
-    <w:bookmarkStart w:id="137" w:name="ref-wheeler_variations_2007"/>
+    <w:bookmarkEnd w:id="137"/>
+    <w:bookmarkStart w:id="138" w:name="ref-wheeler_variations_2007"/>
     <w:p>
       <w:pPr>
         <w:pStyle w:val="Bibliography"/>
@@ -27270,8 +27318,8 @@
         <w:t xml:space="preserve">: 229–258.</w:t>
       </w:r>
     </w:p>
-    <w:bookmarkEnd w:id="137"/>
-    <w:bookmarkStart w:id="138" w:name="ref-zach_vessel_2010"/>
+    <w:bookmarkEnd w:id="138"/>
+    <w:bookmarkStart w:id="139" w:name="ref-zach_vessel_2010"/>
     <w:p>
       <w:pPr>
         <w:pStyle w:val="Bibliography"/>
@@ -27415,8 +27463,8 @@
         <w:t xml:space="preserve">: 506–512.</w:t>
       </w:r>
     </w:p>
-    <w:bookmarkEnd w:id="138"/>
-    <w:bookmarkStart w:id="139" w:name="ref-zellweger_seasonal_2019"/>
+    <w:bookmarkEnd w:id="139"/>
+    <w:bookmarkStart w:id="140" w:name="ref-zellweger_seasonal_2019"/>
     <w:p>
       <w:pPr>
         <w:pStyle w:val="Bibliography"/>
@@ -27646,8 +27694,8 @@
         <w:t xml:space="preserve">: 1774–1786.</w:t>
       </w:r>
     </w:p>
-    <w:bookmarkEnd w:id="139"/>
-    <w:bookmarkStart w:id="140" w:name="ref-zhu_leaf_2018"/>
+    <w:bookmarkEnd w:id="140"/>
+    <w:bookmarkStart w:id="141" w:name="ref-zhu_leaf_2018"/>
     <w:p>
       <w:pPr>
         <w:pStyle w:val="Bibliography"/>
@@ -27848,8 +27896,8 @@
         <w:t xml:space="preserve">: 658–663.</w:t>
       </w:r>
     </w:p>
-    <w:bookmarkEnd w:id="140"/>
-    <w:bookmarkStart w:id="141" w:name="ref-zuleta_drought-induced_2017"/>
+    <w:bookmarkEnd w:id="141"/>
+    <w:bookmarkStart w:id="142" w:name="ref-zuleta_drought-induced_2017"/>
     <w:p>
       <w:pPr>
         <w:pStyle w:val="Bibliography"/>
@@ -27974,8 +28022,8 @@
         <w:t xml:space="preserve">: 2538–2546.</w:t>
       </w:r>
     </w:p>
-    <w:bookmarkEnd w:id="141"/>
     <w:bookmarkEnd w:id="142"/>
+    <w:bookmarkEnd w:id="143"/>
     <w:sectPr/>
   </w:body>
 </w:document>

</xml_diff>

<commit_message>
knit with coauthor changes
</commit_message>
<xml_diff>
--- a/manuscript/climate_sensitivity_draft.docx
+++ b/manuscript/climate_sensitivity_draft.docx
@@ -1062,6 +1062,20 @@
       <w:r>
         <w:t xml:space="preserve"> </w:t>
       </w:r>
+      <w:hyperlink w:anchor="ref-allen_underestimation_2015">
+        <w:r>
+          <w:rPr>
+            <w:rStyle w:val="Hyperlink"/>
+          </w:rPr>
+          <w:t xml:space="preserve">2015</w:t>
+        </w:r>
+      </w:hyperlink>
+      <w:r>
+        <w:t xml:space="preserve">,</w:t>
+      </w:r>
+      <w:r>
+        <w:t xml:space="preserve"> </w:t>
+      </w:r>
       <w:hyperlink w:anchor="ref-allen_global_2010">
         <w:r>
           <w:rPr>
@@ -1071,20 +1085,6 @@
         </w:r>
       </w:hyperlink>
       <w:r>
-        <w:t xml:space="preserve">,</w:t>
-      </w:r>
-      <w:r>
-        <w:t xml:space="preserve"> </w:t>
-      </w:r>
-      <w:hyperlink w:anchor="ref-allen_underestimation_2015">
-        <w:r>
-          <w:rPr>
-            <w:rStyle w:val="Hyperlink"/>
-          </w:rPr>
-          <w:t xml:space="preserve">2015</w:t>
-        </w:r>
-      </w:hyperlink>
-      <w:r>
         <w:t xml:space="preserve">; McDowell</w:t>
       </w:r>
       <w:r>
@@ -1584,6 +1584,32 @@
         </w:r>
       </w:hyperlink>
       <w:r>
+        <w:t xml:space="preserve">; Couvreur</w:t>
+      </w:r>
+      <w:r>
+        <w:t xml:space="preserve"> </w:t>
+      </w:r>
+      <w:r>
+        <w:rPr>
+          <w:i/>
+        </w:rPr>
+        <w:t xml:space="preserve">et al.</w:t>
+      </w:r>
+      <w:r>
+        <w:t xml:space="preserve">,</w:t>
+      </w:r>
+      <w:r>
+        <w:t xml:space="preserve"> </w:t>
+      </w:r>
+      <w:hyperlink w:anchor="ref-couvreur_water_2018">
+        <w:r>
+          <w:rPr>
+            <w:rStyle w:val="Hyperlink"/>
+          </w:rPr>
+          <w:t xml:space="preserve">2018</w:t>
+        </w:r>
+      </w:hyperlink>
+      <w:r>
         <w:t xml:space="preserve">; McDowell &amp; Allen,</w:t>
       </w:r>
       <w:r>
@@ -1598,6 +1624,56 @@
         </w:r>
       </w:hyperlink>
       <w:r>
+        <w:t xml:space="preserve">)</w:t>
+      </w:r>
+      <w:r>
+        <w:t xml:space="preserve">.</w:t>
+      </w:r>
+      <w:r>
+        <w:t xml:space="preserve"> </w:t>
+      </w:r>
+      <w:r>
+        <w:t xml:space="preserve">Vertical gradients in stem and leaf traits–including smaller and thicker leaves (higher leaf mass per area), greater resistance to hydraulic dysfunction (</w:t>
+      </w:r>
+      <w:r>
+        <w:rPr>
+          <w:i/>
+        </w:rPr>
+        <w:t xml:space="preserve">i.e.</w:t>
+      </w:r>
+      <w:r>
+        <w:t xml:space="preserve">, more negative water potential at 50% loss of hydraulic conductivity, more negative P50), and the tapering of hydraulic conductivity at greater heights</w:t>
+      </w:r>
+      <w:r>
+        <w:t xml:space="preserve"> </w:t>
+      </w:r>
+      <w:r>
+        <w:t xml:space="preserve">(McDowell</w:t>
+      </w:r>
+      <w:r>
+        <w:t xml:space="preserve"> </w:t>
+      </w:r>
+      <w:r>
+        <w:rPr>
+          <w:i/>
+        </w:rPr>
+        <w:t xml:space="preserve">et al.</w:t>
+      </w:r>
+      <w:r>
+        <w:t xml:space="preserve">,</w:t>
+      </w:r>
+      <w:r>
+        <w:t xml:space="preserve"> </w:t>
+      </w:r>
+      <w:hyperlink w:anchor="ref-mcdowell_relationships_2011">
+        <w:r>
+          <w:rPr>
+            <w:rStyle w:val="Hyperlink"/>
+          </w:rPr>
+          <w:t xml:space="preserve">2011</w:t>
+        </w:r>
+      </w:hyperlink>
+      <w:r>
         <w:t xml:space="preserve">; Couvreur</w:t>
       </w:r>
       <w:r>
@@ -1624,31 +1700,7 @@
         </w:r>
       </w:hyperlink>
       <w:r>
-        <w:t xml:space="preserve">)</w:t>
-      </w:r>
-      <w:r>
-        <w:t xml:space="preserve">.</w:t>
-      </w:r>
-      <w:r>
-        <w:t xml:space="preserve"> </w:t>
-      </w:r>
-      <w:r>
-        <w:t xml:space="preserve">Vertical gradients in stem and leaf traits–including smaller and thicker leaves (higher leaf mass per area), greater resistance to hydraulic dysfunction (</w:t>
-      </w:r>
-      <w:r>
-        <w:rPr>
-          <w:i/>
-        </w:rPr>
-        <w:t xml:space="preserve">i.e.</w:t>
-      </w:r>
-      <w:r>
-        <w:t xml:space="preserve">, more negative water potential at 50% loss of hydraulic conductivity, more negative P50), and the tapering of hydraulic conductivity at greater heights</w:t>
-      </w:r>
-      <w:r>
-        <w:t xml:space="preserve"> </w:t>
-      </w:r>
-      <w:r>
-        <w:t xml:space="preserve">(Koike</w:t>
+        <w:t xml:space="preserve">; Koike</w:t>
       </w:r>
       <w:r>
         <w:t xml:space="preserve"> </w:t>
@@ -1674,33 +1726,16 @@
         </w:r>
       </w:hyperlink>
       <w:r>
-        <w:t xml:space="preserve">; McDowell</w:t>
-      </w:r>
-      <w:r>
-        <w:t xml:space="preserve"> </w:t>
-      </w:r>
-      <w:r>
-        <w:rPr>
-          <w:i/>
-        </w:rPr>
-        <w:t xml:space="preserve">et al.</w:t>
-      </w:r>
-      <w:r>
-        <w:t xml:space="preserve">,</w:t>
-      </w:r>
-      <w:r>
-        <w:t xml:space="preserve"> </w:t>
-      </w:r>
-      <w:hyperlink w:anchor="ref-mcdowell_relationships_2011">
-        <w:r>
-          <w:rPr>
-            <w:rStyle w:val="Hyperlink"/>
-          </w:rPr>
-          <w:t xml:space="preserve">2011</w:t>
-        </w:r>
-      </w:hyperlink>
-      <w:r>
-        <w:t xml:space="preserve">; Couvreur</w:t>
+        <w:t xml:space="preserve">)</w:t>
+      </w:r>
+      <w:r>
+        <w:t xml:space="preserve">–enable trees to become tall</w:t>
+      </w:r>
+      <w:r>
+        <w:t xml:space="preserve"> </w:t>
+      </w:r>
+      <w:r>
+        <w:t xml:space="preserve">(Couvreur</w:t>
       </w:r>
       <w:r>
         <w:t xml:space="preserve"> </w:t>
@@ -1729,13 +1764,28 @@
         <w:t xml:space="preserve">)</w:t>
       </w:r>
       <w:r>
-        <w:t xml:space="preserve">–enable trees to become tall</w:t>
-      </w:r>
-      <w:r>
-        <w:t xml:space="preserve"> </w:t>
-      </w:r>
-      <w:r>
-        <w:t xml:space="preserve">(Couvreur</w:t>
+        <w:t xml:space="preserve">.</w:t>
+      </w:r>
+      <w:r>
+        <w:t xml:space="preserve"> </w:t>
+      </w:r>
+      <w:r>
+        <w:t xml:space="preserve">Greater stem capacitance (</w:t>
+      </w:r>
+      <w:r>
+        <w:rPr>
+          <w:i/>
+        </w:rPr>
+        <w:t xml:space="preserve">i.e.</w:t>
+      </w:r>
+      <w:r>
+        <w:t xml:space="preserve">, water storage capacity) of larger trees may also confer resistance to transient droughts</w:t>
+      </w:r>
+      <w:r>
+        <w:t xml:space="preserve"> </w:t>
+      </w:r>
+      <w:r>
+        <w:t xml:space="preserve">(Scholz</w:t>
       </w:r>
       <w:r>
         <w:t xml:space="preserve"> </w:t>
@@ -1752,40 +1802,16 @@
       <w:r>
         <w:t xml:space="preserve"> </w:t>
       </w:r>
-      <w:hyperlink w:anchor="ref-couvreur_water_2018">
+      <w:hyperlink w:anchor="ref-scholz_hydraulic_2011">
         <w:r>
           <w:rPr>
             <w:rStyle w:val="Hyperlink"/>
           </w:rPr>
-          <w:t xml:space="preserve">2018</w:t>
+          <w:t xml:space="preserve">2011</w:t>
         </w:r>
       </w:hyperlink>
       <w:r>
-        <w:t xml:space="preserve">)</w:t>
-      </w:r>
-      <w:r>
-        <w:t xml:space="preserve">.</w:t>
-      </w:r>
-      <w:r>
-        <w:t xml:space="preserve"> </w:t>
-      </w:r>
-      <w:r>
-        <w:t xml:space="preserve">Greater stem capacitance (</w:t>
-      </w:r>
-      <w:r>
-        <w:rPr>
-          <w:i/>
-        </w:rPr>
-        <w:t xml:space="preserve">i.e.</w:t>
-      </w:r>
-      <w:r>
-        <w:t xml:space="preserve">, water storage capacity) of larger trees may also confer resistance to transient droughts</w:t>
-      </w:r>
-      <w:r>
-        <w:t xml:space="preserve"> </w:t>
-      </w:r>
-      <w:r>
-        <w:t xml:space="preserve">(Phillips</w:t>
+        <w:t xml:space="preserve">; Phillips</w:t>
       </w:r>
       <w:r>
         <w:t xml:space="preserve"> </w:t>
@@ -1811,32 +1837,6 @@
         </w:r>
       </w:hyperlink>
       <w:r>
-        <w:t xml:space="preserve">; Scholz</w:t>
-      </w:r>
-      <w:r>
-        <w:t xml:space="preserve"> </w:t>
-      </w:r>
-      <w:r>
-        <w:rPr>
-          <w:i/>
-        </w:rPr>
-        <w:t xml:space="preserve">et al.</w:t>
-      </w:r>
-      <w:r>
-        <w:t xml:space="preserve">,</w:t>
-      </w:r>
-      <w:r>
-        <w:t xml:space="preserve"> </w:t>
-      </w:r>
-      <w:hyperlink w:anchor="ref-scholz_hydraulic_2011">
-        <w:r>
-          <w:rPr>
-            <w:rStyle w:val="Hyperlink"/>
-          </w:rPr>
-          <w:t xml:space="preserve">2011</w:t>
-        </w:r>
-      </w:hyperlink>
-      <w:r>
         <w:t xml:space="preserve">)</w:t>
       </w:r>
       <w:r>
@@ -2264,7 +2264,33 @@
         <w:t xml:space="preserve"> </w:t>
       </w:r>
       <w:r>
-        <w:t xml:space="preserve">(Friedrichs</w:t>
+        <w:t xml:space="preserve">(Kannenberg</w:t>
+      </w:r>
+      <w:r>
+        <w:t xml:space="preserve"> </w:t>
+      </w:r>
+      <w:r>
+        <w:rPr>
+          <w:i/>
+        </w:rPr>
+        <w:t xml:space="preserve">et al.</w:t>
+      </w:r>
+      <w:r>
+        <w:t xml:space="preserve">,</w:t>
+      </w:r>
+      <w:r>
+        <w:t xml:space="preserve"> </w:t>
+      </w:r>
+      <w:hyperlink w:anchor="ref-kannenberg_linking_2019">
+        <w:r>
+          <w:rPr>
+            <w:rStyle w:val="Hyperlink"/>
+          </w:rPr>
+          <w:t xml:space="preserve">2019</w:t>
+        </w:r>
+      </w:hyperlink>
+      <w:r>
+        <w:t xml:space="preserve">; Friedrichs</w:t>
       </w:r>
       <w:r>
         <w:t xml:space="preserve"> </w:t>
@@ -2316,32 +2342,6 @@
         </w:r>
       </w:hyperlink>
       <w:r>
-        <w:t xml:space="preserve">; Kannenberg</w:t>
-      </w:r>
-      <w:r>
-        <w:t xml:space="preserve"> </w:t>
-      </w:r>
-      <w:r>
-        <w:rPr>
-          <w:i/>
-        </w:rPr>
-        <w:t xml:space="preserve">et al.</w:t>
-      </w:r>
-      <w:r>
-        <w:t xml:space="preserve">,</w:t>
-      </w:r>
-      <w:r>
-        <w:t xml:space="preserve"> </w:t>
-      </w:r>
-      <w:hyperlink w:anchor="ref-kannenberg_linking_2019">
-        <w:r>
-          <w:rPr>
-            <w:rStyle w:val="Hyperlink"/>
-          </w:rPr>
-          <w:t xml:space="preserve">2019</w:t>
-        </w:r>
-      </w:hyperlink>
-      <w:r>
         <w:t xml:space="preserve">)</w:t>
       </w:r>
       <w:r>
@@ -2469,7 +2469,47 @@
         <w:t xml:space="preserve"> </w:t>
       </w:r>
       <w:r>
-        <w:t xml:space="preserve">(Abrams,</w:t>
+        <w:t xml:space="preserve">(Hoffmann</w:t>
+      </w:r>
+      <w:r>
+        <w:t xml:space="preserve"> </w:t>
+      </w:r>
+      <w:r>
+        <w:rPr>
+          <w:i/>
+        </w:rPr>
+        <w:t xml:space="preserve">et al.</w:t>
+      </w:r>
+      <w:r>
+        <w:t xml:space="preserve">,</w:t>
+      </w:r>
+      <w:r>
+        <w:t xml:space="preserve"> </w:t>
+      </w:r>
+      <w:hyperlink w:anchor="ref-hoffmann_hydraulic_2011">
+        <w:r>
+          <w:rPr>
+            <w:rStyle w:val="Hyperlink"/>
+          </w:rPr>
+          <w:t xml:space="preserve">2011</w:t>
+        </w:r>
+      </w:hyperlink>
+      <w:r>
+        <w:t xml:space="preserve">; Martin‐Benito &amp; Pederson,</w:t>
+      </w:r>
+      <w:r>
+        <w:t xml:space="preserve"> </w:t>
+      </w:r>
+      <w:hyperlink w:anchor="ref-martinbenito_convergence_2015">
+        <w:r>
+          <w:rPr>
+            <w:rStyle w:val="Hyperlink"/>
+          </w:rPr>
+          <w:t xml:space="preserve">2015</w:t>
+        </w:r>
+      </w:hyperlink>
+      <w:r>
+        <w:t xml:space="preserve">; Abrams,</w:t>
       </w:r>
       <w:r>
         <w:t xml:space="preserve"> </w:t>
@@ -2506,46 +2546,6 @@
             <w:rStyle w:val="Hyperlink"/>
           </w:rPr>
           <w:t xml:space="preserve">2009</w:t>
-        </w:r>
-      </w:hyperlink>
-      <w:r>
-        <w:t xml:space="preserve">; Hoffmann</w:t>
-      </w:r>
-      <w:r>
-        <w:t xml:space="preserve"> </w:t>
-      </w:r>
-      <w:r>
-        <w:rPr>
-          <w:i/>
-        </w:rPr>
-        <w:t xml:space="preserve">et al.</w:t>
-      </w:r>
-      <w:r>
-        <w:t xml:space="preserve">,</w:t>
-      </w:r>
-      <w:r>
-        <w:t xml:space="preserve"> </w:t>
-      </w:r>
-      <w:hyperlink w:anchor="ref-hoffmann_hydraulic_2011">
-        <w:r>
-          <w:rPr>
-            <w:rStyle w:val="Hyperlink"/>
-          </w:rPr>
-          <w:t xml:space="preserve">2011</w:t>
-        </w:r>
-      </w:hyperlink>
-      <w:r>
-        <w:t xml:space="preserve">; Martin‐Benito &amp; Pederson,</w:t>
-      </w:r>
-      <w:r>
-        <w:t xml:space="preserve"> </w:t>
-      </w:r>
-      <w:hyperlink w:anchor="ref-martinbenito_convergence_2015">
-        <w:r>
-          <w:rPr>
-            <w:rStyle w:val="Hyperlink"/>
-          </w:rPr>
-          <w:t xml:space="preserve">2015</w:t>
         </w:r>
       </w:hyperlink>
       <w:r>
@@ -3042,7 +3042,33 @@
         <w:t xml:space="preserve"> </w:t>
       </w:r>
       <w:r>
-        <w:t xml:space="preserve">(Scoffoni</w:t>
+        <w:t xml:space="preserve">(Farrell</w:t>
+      </w:r>
+      <w:r>
+        <w:t xml:space="preserve"> </w:t>
+      </w:r>
+      <w:r>
+        <w:rPr>
+          <w:i/>
+        </w:rPr>
+        <w:t xml:space="preserve">et al.</w:t>
+      </w:r>
+      <w:r>
+        <w:t xml:space="preserve">,</w:t>
+      </w:r>
+      <w:r>
+        <w:t xml:space="preserve"> </w:t>
+      </w:r>
+      <w:hyperlink w:anchor="ref-farrell_does_2017">
+        <w:r>
+          <w:rPr>
+            <w:rStyle w:val="Hyperlink"/>
+          </w:rPr>
+          <w:t xml:space="preserve">2017</w:t>
+        </w:r>
+      </w:hyperlink>
+      <w:r>
+        <w:t xml:space="preserve">; Scoffoni</w:t>
       </w:r>
       <w:r>
         <w:t xml:space="preserve"> </w:t>
@@ -3099,32 +3125,6 @@
             <w:rStyle w:val="Hyperlink"/>
           </w:rPr>
           <w:t xml:space="preserve">a</w:t>
-        </w:r>
-      </w:hyperlink>
-      <w:r>
-        <w:t xml:space="preserve">; Farrell</w:t>
-      </w:r>
-      <w:r>
-        <w:t xml:space="preserve"> </w:t>
-      </w:r>
-      <w:r>
-        <w:rPr>
-          <w:i/>
-        </w:rPr>
-        <w:t xml:space="preserve">et al.</w:t>
-      </w:r>
-      <w:r>
-        <w:t xml:space="preserve">,</w:t>
-      </w:r>
-      <w:r>
-        <w:t xml:space="preserve"> </w:t>
-      </w:r>
-      <w:hyperlink w:anchor="ref-farrell_does_2017">
-        <w:r>
-          <w:rPr>
-            <w:rStyle w:val="Hyperlink"/>
-          </w:rPr>
-          <w:t xml:space="preserve">2017</w:t>
         </w:r>
       </w:hyperlink>
       <w:r>
@@ -3302,7 +3302,7 @@
         <w:pStyle w:val="BodyText"/>
       </w:pPr>
       <w:r>
-        <w:t xml:space="preserve">Here, we examine how tree height, microenvironment characteristics, and species’ traits collectively shape three metrics of drought tolerance as compared with five years’ pre-drought growth:</w:t>
+        <w:t xml:space="preserve">Here, we examine how tree height, microenvironment characteristics, and species’ traits collectively shape three metrics of drought tolerance:</w:t>
       </w:r>
       <w:r>
         <w:t xml:space="preserve"> </w:t>
@@ -10127,6 +10127,32 @@
         </w:r>
       </w:hyperlink>
       <w:r>
+        <w:t xml:space="preserve">; Roskilly</w:t>
+      </w:r>
+      <w:r>
+        <w:t xml:space="preserve"> </w:t>
+      </w:r>
+      <w:r>
+        <w:rPr>
+          <w:i/>
+        </w:rPr>
+        <w:t xml:space="preserve">et al.</w:t>
+      </w:r>
+      <w:r>
+        <w:t xml:space="preserve">,</w:t>
+      </w:r>
+      <w:r>
+        <w:t xml:space="preserve"> </w:t>
+      </w:r>
+      <w:hyperlink w:anchor="ref-roskilly_conflicting_2019">
+        <w:r>
+          <w:rPr>
+            <w:rStyle w:val="Hyperlink"/>
+          </w:rPr>
+          <w:t xml:space="preserve">2019</w:t>
+        </w:r>
+      </w:hyperlink>
+      <w:r>
         <w:t xml:space="preserve">; Olson</w:t>
       </w:r>
       <w:r>
@@ -10150,32 +10176,6 @@
             <w:rStyle w:val="Hyperlink"/>
           </w:rPr>
           <w:t xml:space="preserve">2018</w:t>
-        </w:r>
-      </w:hyperlink>
-      <w:r>
-        <w:t xml:space="preserve">; Roskilly</w:t>
-      </w:r>
-      <w:r>
-        <w:t xml:space="preserve"> </w:t>
-      </w:r>
-      <w:r>
-        <w:rPr>
-          <w:i/>
-        </w:rPr>
-        <w:t xml:space="preserve">et al.</w:t>
-      </w:r>
-      <w:r>
-        <w:t xml:space="preserve">,</w:t>
-      </w:r>
-      <w:r>
-        <w:t xml:space="preserve"> </w:t>
-      </w:r>
-      <w:hyperlink w:anchor="ref-roskilly_conflicting_2019">
-        <w:r>
-          <w:rPr>
-            <w:rStyle w:val="Hyperlink"/>
-          </w:rPr>
-          <w:t xml:space="preserve">2019</w:t>
         </w:r>
       </w:hyperlink>
       <w:r>
@@ -11133,7 +11133,33 @@
         <w:t xml:space="preserve"> </w:t>
       </w:r>
       <w:r>
-        <w:t xml:space="preserve">(Friedrichs</w:t>
+        <w:t xml:space="preserve">(Kannenberg</w:t>
+      </w:r>
+      <w:r>
+        <w:t xml:space="preserve"> </w:t>
+      </w:r>
+      <w:r>
+        <w:rPr>
+          <w:i/>
+        </w:rPr>
+        <w:t xml:space="preserve">et al.</w:t>
+      </w:r>
+      <w:r>
+        <w:t xml:space="preserve">,</w:t>
+      </w:r>
+      <w:r>
+        <w:t xml:space="preserve"> </w:t>
+      </w:r>
+      <w:hyperlink w:anchor="ref-kannenberg_linking_2019">
+        <w:r>
+          <w:rPr>
+            <w:rStyle w:val="Hyperlink"/>
+          </w:rPr>
+          <w:t xml:space="preserve">2019</w:t>
+        </w:r>
+      </w:hyperlink>
+      <w:r>
+        <w:t xml:space="preserve">; Friedrichs</w:t>
       </w:r>
       <w:r>
         <w:t xml:space="preserve"> </w:t>
@@ -11185,7 +11211,177 @@
         </w:r>
       </w:hyperlink>
       <w:r>
-        <w:t xml:space="preserve">; Kannenberg</w:t>
+        <w:t xml:space="preserve">)</w:t>
+      </w:r>
+      <w:r>
+        <w:t xml:space="preserve">, we did not find an association between xylem porosity and drought resistance or resilience, as the two diffuse-porous species,</w:t>
+      </w:r>
+      <w:r>
+        <w:t xml:space="preserve"> </w:t>
+      </w:r>
+      <w:r>
+        <w:rPr>
+          <w:i/>
+        </w:rPr>
+        <w:t xml:space="preserve">L.</w:t>
+      </w:r>
+      <w:r>
+        <w:t xml:space="preserve"> </w:t>
+      </w:r>
+      <w:r>
+        <w:t xml:space="preserve">and</w:t>
+      </w:r>
+      <w:r>
+        <w:t xml:space="preserve"> </w:t>
+      </w:r>
+      <w:r>
+        <w:rPr>
+          <w:i/>
+        </w:rPr>
+        <w:t xml:space="preserve">F. grandifolia</w:t>
+      </w:r>
+      <w:r>
+        <w:t xml:space="preserve">, were at opposite ends of the</w:t>
+      </w:r>
+      <w:r>
+        <w:t xml:space="preserve"> </w:t>
+      </w:r>
+      <m:oMath>
+        <m:r>
+          <m:t>R</m:t>
+        </m:r>
+        <m:r>
+          <m:t>t</m:t>
+        </m:r>
+      </m:oMath>
+      <w:r>
+        <w:t xml:space="preserve"> </w:t>
+      </w:r>
+      <w:r>
+        <w:t xml:space="preserve">spectrum (Fig.</w:t>
+      </w:r>
+      <w:r>
+        <w:t xml:space="preserve"> </w:t>
+      </w:r>
+      <w:r>
+        <w:rPr>
+          <w:b/>
+        </w:rPr>
+        <w:t xml:space="preserve">3</w:t>
+      </w:r>
+      <w:r>
+        <w:t xml:space="preserve">).</w:t>
+      </w:r>
+      <w:r>
+        <w:t xml:space="preserve"> </w:t>
+      </w:r>
+      <w:r>
+        <w:t xml:space="preserve">While the low</w:t>
+      </w:r>
+      <w:r>
+        <w:t xml:space="preserve"> </w:t>
+      </w:r>
+      <m:oMath>
+        <m:r>
+          <m:t>R</m:t>
+        </m:r>
+        <m:r>
+          <m:t>t</m:t>
+        </m:r>
+      </m:oMath>
+      <w:r>
+        <w:t xml:space="preserve"> </w:t>
+      </w:r>
+      <w:r>
+        <w:t xml:space="preserve">of</w:t>
+      </w:r>
+      <w:r>
+        <w:t xml:space="preserve"> </w:t>
+      </w:r>
+      <w:r>
+        <w:rPr>
+          <w:i/>
+        </w:rPr>
+        <w:t xml:space="preserve">L. tulipifera</w:t>
+      </w:r>
+      <w:r>
+        <w:t xml:space="preserve"> </w:t>
+      </w:r>
+      <w:r>
+        <w:t xml:space="preserve">is consistent with other studies</w:t>
+      </w:r>
+      <w:r>
+        <w:t xml:space="preserve"> </w:t>
+      </w:r>
+      <w:r>
+        <w:t xml:space="preserve">(Elliott</w:t>
+      </w:r>
+      <w:r>
+        <w:t xml:space="preserve"> </w:t>
+      </w:r>
+      <w:r>
+        <w:rPr>
+          <w:i/>
+        </w:rPr>
+        <w:t xml:space="preserve">et al.</w:t>
+      </w:r>
+      <w:r>
+        <w:t xml:space="preserve">,</w:t>
+      </w:r>
+      <w:r>
+        <w:t xml:space="preserve"> </w:t>
+      </w:r>
+      <w:hyperlink w:anchor="ref-elliott_forest_2015">
+        <w:r>
+          <w:rPr>
+            <w:rStyle w:val="Hyperlink"/>
+          </w:rPr>
+          <w:t xml:space="preserve">2015</w:t>
+        </w:r>
+      </w:hyperlink>
+      <w:r>
+        <w:t xml:space="preserve">)</w:t>
+      </w:r>
+      <w:r>
+        <w:t xml:space="preserve">, the high</w:t>
+      </w:r>
+      <w:r>
+        <w:t xml:space="preserve"> </w:t>
+      </w:r>
+      <m:oMath>
+        <m:r>
+          <m:t>R</m:t>
+        </m:r>
+        <m:r>
+          <m:t>t</m:t>
+        </m:r>
+      </m:oMath>
+      <w:r>
+        <w:t xml:space="preserve"> </w:t>
+      </w:r>
+      <w:r>
+        <w:t xml:space="preserve">of</w:t>
+      </w:r>
+      <w:r>
+        <w:t xml:space="preserve"> </w:t>
+      </w:r>
+      <w:r>
+        <w:rPr>
+          <w:i/>
+        </w:rPr>
+        <w:t xml:space="preserve">F. grandifolia</w:t>
+      </w:r>
+      <w:r>
+        <w:t xml:space="preserve"> </w:t>
+      </w:r>
+      <w:r>
+        <w:t xml:space="preserve">contrasts with studies identifying diffuse porous species in general</w:t>
+      </w:r>
+      <w:r>
+        <w:t xml:space="preserve"> </w:t>
+      </w:r>
+      <w:r>
+        <w:t xml:space="preserve">(Kannenberg</w:t>
       </w:r>
       <w:r>
         <w:t xml:space="preserve"> </w:t>
@@ -11211,110 +11407,7 @@
         </w:r>
       </w:hyperlink>
       <w:r>
-        <w:t xml:space="preserve">)</w:t>
-      </w:r>
-      <w:r>
-        <w:t xml:space="preserve">, we did not find an association between xylem porosity and drought resistance or resilience, as the two diffuse-porous species,</w:t>
-      </w:r>
-      <w:r>
-        <w:t xml:space="preserve"> </w:t>
-      </w:r>
-      <w:r>
-        <w:rPr>
-          <w:i/>
-        </w:rPr>
-        <w:t xml:space="preserve">L.</w:t>
-      </w:r>
-      <w:r>
-        <w:t xml:space="preserve"> </w:t>
-      </w:r>
-      <w:r>
-        <w:t xml:space="preserve">and</w:t>
-      </w:r>
-      <w:r>
-        <w:t xml:space="preserve"> </w:t>
-      </w:r>
-      <w:r>
-        <w:rPr>
-          <w:i/>
-        </w:rPr>
-        <w:t xml:space="preserve">F. grandifolia</w:t>
-      </w:r>
-      <w:r>
-        <w:t xml:space="preserve">, were at opposite ends of the</w:t>
-      </w:r>
-      <w:r>
-        <w:t xml:space="preserve"> </w:t>
-      </w:r>
-      <m:oMath>
-        <m:r>
-          <m:t>R</m:t>
-        </m:r>
-        <m:r>
-          <m:t>t</m:t>
-        </m:r>
-      </m:oMath>
-      <w:r>
-        <w:t xml:space="preserve"> </w:t>
-      </w:r>
-      <w:r>
-        <w:t xml:space="preserve">spectrum (Fig.</w:t>
-      </w:r>
-      <w:r>
-        <w:t xml:space="preserve"> </w:t>
-      </w:r>
-      <w:r>
-        <w:rPr>
-          <w:b/>
-        </w:rPr>
-        <w:t xml:space="preserve">3</w:t>
-      </w:r>
-      <w:r>
-        <w:t xml:space="preserve">).</w:t>
-      </w:r>
-      <w:r>
-        <w:t xml:space="preserve"> </w:t>
-      </w:r>
-      <w:r>
-        <w:t xml:space="preserve">While the low</w:t>
-      </w:r>
-      <w:r>
-        <w:t xml:space="preserve"> </w:t>
-      </w:r>
-      <m:oMath>
-        <m:r>
-          <m:t>R</m:t>
-        </m:r>
-        <m:r>
-          <m:t>t</m:t>
-        </m:r>
-      </m:oMath>
-      <w:r>
-        <w:t xml:space="preserve"> </w:t>
-      </w:r>
-      <w:r>
-        <w:t xml:space="preserve">of</w:t>
-      </w:r>
-      <w:r>
-        <w:t xml:space="preserve"> </w:t>
-      </w:r>
-      <w:r>
-        <w:rPr>
-          <w:i/>
-        </w:rPr>
-        <w:t xml:space="preserve">L. tulipifera</w:t>
-      </w:r>
-      <w:r>
-        <w:t xml:space="preserve"> </w:t>
-      </w:r>
-      <w:r>
-        <w:t xml:space="preserve">is consistent with other studies</w:t>
-      </w:r>
-      <w:r>
-        <w:t xml:space="preserve"> </w:t>
-      </w:r>
-      <w:r>
-        <w:t xml:space="preserve">(Elliott</w:t>
+        <w:t xml:space="preserve">; Elliott</w:t>
       </w:r>
       <w:r>
         <w:t xml:space="preserve"> </w:t>
@@ -11337,99 +11430,6 @@
             <w:rStyle w:val="Hyperlink"/>
           </w:rPr>
           <w:t xml:space="preserve">2015</w:t>
-        </w:r>
-      </w:hyperlink>
-      <w:r>
-        <w:t xml:space="preserve">)</w:t>
-      </w:r>
-      <w:r>
-        <w:t xml:space="preserve">, the high</w:t>
-      </w:r>
-      <w:r>
-        <w:t xml:space="preserve"> </w:t>
-      </w:r>
-      <m:oMath>
-        <m:r>
-          <m:t>R</m:t>
-        </m:r>
-        <m:r>
-          <m:t>t</m:t>
-        </m:r>
-      </m:oMath>
-      <w:r>
-        <w:t xml:space="preserve"> </w:t>
-      </w:r>
-      <w:r>
-        <w:t xml:space="preserve">of</w:t>
-      </w:r>
-      <w:r>
-        <w:t xml:space="preserve"> </w:t>
-      </w:r>
-      <w:r>
-        <w:rPr>
-          <w:i/>
-        </w:rPr>
-        <w:t xml:space="preserve">F. grandifolia</w:t>
-      </w:r>
-      <w:r>
-        <w:t xml:space="preserve"> </w:t>
-      </w:r>
-      <w:r>
-        <w:t xml:space="preserve">contrasts with studies identifying diffuse porous species in general</w:t>
-      </w:r>
-      <w:r>
-        <w:t xml:space="preserve"> </w:t>
-      </w:r>
-      <w:r>
-        <w:t xml:space="preserve">(Elliott</w:t>
-      </w:r>
-      <w:r>
-        <w:t xml:space="preserve"> </w:t>
-      </w:r>
-      <w:r>
-        <w:rPr>
-          <w:i/>
-        </w:rPr>
-        <w:t xml:space="preserve">et al.</w:t>
-      </w:r>
-      <w:r>
-        <w:t xml:space="preserve">,</w:t>
-      </w:r>
-      <w:r>
-        <w:t xml:space="preserve"> </w:t>
-      </w:r>
-      <w:hyperlink w:anchor="ref-elliott_forest_2015">
-        <w:r>
-          <w:rPr>
-            <w:rStyle w:val="Hyperlink"/>
-          </w:rPr>
-          <w:t xml:space="preserve">2015</w:t>
-        </w:r>
-      </w:hyperlink>
-      <w:r>
-        <w:t xml:space="preserve">; Kannenberg</w:t>
-      </w:r>
-      <w:r>
-        <w:t xml:space="preserve"> </w:t>
-      </w:r>
-      <w:r>
-        <w:rPr>
-          <w:i/>
-        </w:rPr>
-        <w:t xml:space="preserve">et al.</w:t>
-      </w:r>
-      <w:r>
-        <w:t xml:space="preserve">,</w:t>
-      </w:r>
-      <w:r>
-        <w:t xml:space="preserve"> </w:t>
-      </w:r>
-      <w:hyperlink w:anchor="ref-kannenberg_linking_2019">
-        <w:r>
-          <w:rPr>
-            <w:rStyle w:val="Hyperlink"/>
-          </w:rPr>
-          <w:t xml:space="preserve">2019</w:t>
         </w:r>
       </w:hyperlink>
       <w:r>
@@ -11663,7 +11663,33 @@
         <w:t xml:space="preserve"> </w:t>
       </w:r>
       <w:r>
-        <w:t xml:space="preserve">(Pretzsch</w:t>
+        <w:t xml:space="preserve">(Vitasse</w:t>
+      </w:r>
+      <w:r>
+        <w:t xml:space="preserve"> </w:t>
+      </w:r>
+      <w:r>
+        <w:rPr>
+          <w:i/>
+        </w:rPr>
+        <w:t xml:space="preserve">et al.</w:t>
+      </w:r>
+      <w:r>
+        <w:t xml:space="preserve">,</w:t>
+      </w:r>
+      <w:r>
+        <w:t xml:space="preserve"> </w:t>
+      </w:r>
+      <w:hyperlink w:anchor="ref-vitasse_contrasting_2019">
+        <w:r>
+          <w:rPr>
+            <w:rStyle w:val="Hyperlink"/>
+          </w:rPr>
+          <w:t xml:space="preserve">2019</w:t>
+        </w:r>
+      </w:hyperlink>
+      <w:r>
+        <w:t xml:space="preserve">; Pretzsch</w:t>
       </w:r>
       <w:r>
         <w:t xml:space="preserve"> </w:t>
@@ -11686,32 +11712,6 @@
             <w:rStyle w:val="Hyperlink"/>
           </w:rPr>
           <w:t xml:space="preserve">2018</w:t>
-        </w:r>
-      </w:hyperlink>
-      <w:r>
-        <w:t xml:space="preserve">; Vitasse</w:t>
-      </w:r>
-      <w:r>
-        <w:t xml:space="preserve"> </w:t>
-      </w:r>
-      <w:r>
-        <w:rPr>
-          <w:i/>
-        </w:rPr>
-        <w:t xml:space="preserve">et al.</w:t>
-      </w:r>
-      <w:r>
-        <w:t xml:space="preserve">,</w:t>
-      </w:r>
-      <w:r>
-        <w:t xml:space="preserve"> </w:t>
-      </w:r>
-      <w:hyperlink w:anchor="ref-vitasse_contrasting_2019">
-        <w:r>
-          <w:rPr>
-            <w:rStyle w:val="Hyperlink"/>
-          </w:rPr>
-          <w:t xml:space="preserve">2019</w:t>
         </w:r>
       </w:hyperlink>
       <w:r>
@@ -11915,7 +11915,33 @@
         <w:t xml:space="preserve"> </w:t>
       </w:r>
       <w:r>
-        <w:t xml:space="preserve">(Scoffoni</w:t>
+        <w:t xml:space="preserve">(Medeiros</w:t>
+      </w:r>
+      <w:r>
+        <w:t xml:space="preserve"> </w:t>
+      </w:r>
+      <w:r>
+        <w:rPr>
+          <w:i/>
+        </w:rPr>
+        <w:t xml:space="preserve">et al.</w:t>
+      </w:r>
+      <w:r>
+        <w:t xml:space="preserve">,</w:t>
+      </w:r>
+      <w:r>
+        <w:t xml:space="preserve"> </w:t>
+      </w:r>
+      <w:hyperlink w:anchor="ref-medeiros_extensive_2019">
+        <w:r>
+          <w:rPr>
+            <w:rStyle w:val="Hyperlink"/>
+          </w:rPr>
+          <w:t xml:space="preserve">2019</w:t>
+        </w:r>
+      </w:hyperlink>
+      <w:r>
+        <w:t xml:space="preserve">; Scoffoni</w:t>
       </w:r>
       <w:r>
         <w:t xml:space="preserve"> </w:t>
@@ -11972,32 +11998,6 @@
             <w:rStyle w:val="Hyperlink"/>
           </w:rPr>
           <w:t xml:space="preserve">a</w:t>
-        </w:r>
-      </w:hyperlink>
-      <w:r>
-        <w:t xml:space="preserve">; Medeiros</w:t>
-      </w:r>
-      <w:r>
-        <w:t xml:space="preserve"> </w:t>
-      </w:r>
-      <w:r>
-        <w:rPr>
-          <w:i/>
-        </w:rPr>
-        <w:t xml:space="preserve">et al.</w:t>
-      </w:r>
-      <w:r>
-        <w:t xml:space="preserve">,</w:t>
-      </w:r>
-      <w:r>
-        <w:t xml:space="preserve"> </w:t>
-      </w:r>
-      <w:hyperlink w:anchor="ref-medeiros_extensive_2019">
-        <w:r>
-          <w:rPr>
-            <w:rStyle w:val="Hyperlink"/>
-          </w:rPr>
-          <w:t xml:space="preserve">2019</w:t>
         </w:r>
       </w:hyperlink>
       <w:r>
@@ -12205,32 +12205,6 @@
         </w:r>
       </w:hyperlink>
       <w:r>
-        <w:t xml:space="preserve">; Zhu</w:t>
-      </w:r>
-      <w:r>
-        <w:t xml:space="preserve"> </w:t>
-      </w:r>
-      <w:r>
-        <w:rPr>
-          <w:i/>
-        </w:rPr>
-        <w:t xml:space="preserve">et al.</w:t>
-      </w:r>
-      <w:r>
-        <w:t xml:space="preserve">,</w:t>
-      </w:r>
-      <w:r>
-        <w:t xml:space="preserve"> </w:t>
-      </w:r>
-      <w:hyperlink w:anchor="ref-zhu_leaf_2018">
-        <w:r>
-          <w:rPr>
-            <w:rStyle w:val="Hyperlink"/>
-          </w:rPr>
-          <w:t xml:space="preserve">2018</w:t>
-        </w:r>
-      </w:hyperlink>
-      <w:r>
         <w:t xml:space="preserve">; Medeiros</w:t>
       </w:r>
       <w:r>
@@ -12306,6 +12280,32 @@
             <w:rStyle w:val="Hyperlink"/>
           </w:rPr>
           <w:t xml:space="preserve">2019</w:t>
+        </w:r>
+      </w:hyperlink>
+      <w:r>
+        <w:t xml:space="preserve">; Zhu</w:t>
+      </w:r>
+      <w:r>
+        <w:t xml:space="preserve"> </w:t>
+      </w:r>
+      <w:r>
+        <w:rPr>
+          <w:i/>
+        </w:rPr>
+        <w:t xml:space="preserve">et al.</w:t>
+      </w:r>
+      <w:r>
+        <w:t xml:space="preserve">,</w:t>
+      </w:r>
+      <w:r>
+        <w:t xml:space="preserve"> </w:t>
+      </w:r>
+      <w:hyperlink w:anchor="ref-zhu_leaf_2018">
+        <w:r>
+          <w:rPr>
+            <w:rStyle w:val="Hyperlink"/>
+          </w:rPr>
+          <w:t xml:space="preserve">2018</w:t>
         </w:r>
       </w:hyperlink>
       <w:r>
@@ -12591,7 +12591,33 @@
         <w:t xml:space="preserve"> </w:t>
       </w:r>
       <w:r>
-        <w:t xml:space="preserve">(Christoffersen</w:t>
+        <w:t xml:space="preserve">(Powell</w:t>
+      </w:r>
+      <w:r>
+        <w:t xml:space="preserve"> </w:t>
+      </w:r>
+      <w:r>
+        <w:rPr>
+          <w:i/>
+        </w:rPr>
+        <w:t xml:space="preserve">et al.</w:t>
+      </w:r>
+      <w:r>
+        <w:t xml:space="preserve">,</w:t>
+      </w:r>
+      <w:r>
+        <w:t xml:space="preserve"> </w:t>
+      </w:r>
+      <w:hyperlink w:anchor="ref-powell_differences_2017">
+        <w:r>
+          <w:rPr>
+            <w:rStyle w:val="Hyperlink"/>
+          </w:rPr>
+          <w:t xml:space="preserve">2017</w:t>
+        </w:r>
+      </w:hyperlink>
+      <w:r>
+        <w:t xml:space="preserve">; Christoffersen</w:t>
       </w:r>
       <w:r>
         <w:t xml:space="preserve"> </w:t>
@@ -12617,32 +12643,6 @@
         </w:r>
       </w:hyperlink>
       <w:r>
-        <w:t xml:space="preserve">; Powell</w:t>
-      </w:r>
-      <w:r>
-        <w:t xml:space="preserve"> </w:t>
-      </w:r>
-      <w:r>
-        <w:rPr>
-          <w:i/>
-        </w:rPr>
-        <w:t xml:space="preserve">et al.</w:t>
-      </w:r>
-      <w:r>
-        <w:t xml:space="preserve">,</w:t>
-      </w:r>
-      <w:r>
-        <w:t xml:space="preserve"> </w:t>
-      </w:r>
-      <w:hyperlink w:anchor="ref-powell_differences_2017">
-        <w:r>
-          <w:rPr>
-            <w:rStyle w:val="Hyperlink"/>
-          </w:rPr>
-          <w:t xml:space="preserve">2017</w:t>
-        </w:r>
-      </w:hyperlink>
-      <w:r>
         <w:t xml:space="preserve">)</w:t>
       </w:r>
       <w:r>
@@ -12660,7 +12660,21 @@
         <w:t xml:space="preserve"> </w:t>
       </w:r>
       <w:r>
-        <w:t xml:space="preserve">(Trenberth</w:t>
+        <w:t xml:space="preserve">(Intergovernmental Panel on Climate Change,</w:t>
+      </w:r>
+      <w:r>
+        <w:t xml:space="preserve"> </w:t>
+      </w:r>
+      <w:hyperlink w:anchor="X024671904173f8aa2e787e9047683bd848398fb">
+        <w:r>
+          <w:rPr>
+            <w:rStyle w:val="Hyperlink"/>
+          </w:rPr>
+          <w:t xml:space="preserve">2015</w:t>
+        </w:r>
+      </w:hyperlink>
+      <w:r>
+        <w:t xml:space="preserve">; Trenberth</w:t>
       </w:r>
       <w:r>
         <w:t xml:space="preserve"> </w:t>
@@ -12683,20 +12697,6 @@
             <w:rStyle w:val="Hyperlink"/>
           </w:rPr>
           <w:t xml:space="preserve">2014</w:t>
-        </w:r>
-      </w:hyperlink>
-      <w:r>
-        <w:t xml:space="preserve">; Intergovernmental Panel on Climate Change,</w:t>
-      </w:r>
-      <w:r>
-        <w:t xml:space="preserve"> </w:t>
-      </w:r>
-      <w:hyperlink w:anchor="X024671904173f8aa2e787e9047683bd848398fb">
-        <w:r>
-          <w:rPr>
-            <w:rStyle w:val="Hyperlink"/>
-          </w:rPr>
-          <w:t xml:space="preserve">2015</w:t>
         </w:r>
       </w:hyperlink>
       <w:r>
@@ -13254,7 +13254,7 @@
         <w:pStyle w:val="FirstParagraph"/>
       </w:pPr>
       <w:r>
-        <w:t xml:space="preserve">Kristina J. Anderson-Teixeira:</w:t>
+        <w:t xml:space="preserve">Ian R. McGregor:</w:t>
       </w:r>
       <w:r>
         <w:t xml:space="preserve"> </w:t>
@@ -13264,7 +13264,7 @@
           <w:rPr>
             <w:rStyle w:val="Hyperlink"/>
           </w:rPr>
-          <w:t xml:space="preserve">https://orcid.org/0000-0001-8461-9713</w:t>
+          <w:t xml:space="preserve">https://orcid.org/0000-0002-5763-021X</w:t>
         </w:r>
       </w:hyperlink>
     </w:p>
@@ -13273,7 +13273,7 @@
         <w:pStyle w:val="BodyText"/>
       </w:pPr>
       <w:r>
-        <w:t xml:space="preserve">Ian R. McGregor:</w:t>
+        <w:t xml:space="preserve">Kristina J. Anderson-Teixeira:</w:t>
       </w:r>
       <w:r>
         <w:t xml:space="preserve"> </w:t>
@@ -13283,7 +13283,7 @@
           <w:rPr>
             <w:rStyle w:val="Hyperlink"/>
           </w:rPr>
-          <w:t xml:space="preserve">https://orcid.org/0000-0002-5763-021X</w:t>
+          <w:t xml:space="preserve">https://orcid.org/0000-0001-8461-9713</w:t>
         </w:r>
       </w:hyperlink>
     </w:p>

</xml_diff>

<commit_message>
final read/ minor changes
</commit_message>
<xml_diff>
--- a/manuscript/climate_sensitivity_draft.docx
+++ b/manuscript/climate_sensitivity_draft.docx
@@ -2345,7 +2345,13 @@
         <w:t xml:space="preserve">)</w:t>
       </w:r>
       <w:r>
-        <w:t xml:space="preserve">. However, this distinction does not always hold within the biome</w:t>
+        <w:t xml:space="preserve">.</w:t>
+      </w:r>
+      <w:r>
+        <w:t xml:space="preserve"> </w:t>
+      </w:r>
+      <w:r>
+        <w:t xml:space="preserve">However, this differentiation is not universal within the biome</w:t>
       </w:r>
       <w:r>
         <w:t xml:space="preserve"> </w:t>
@@ -2368,10 +2374,7 @@
         <w:t xml:space="preserve">)</w:t>
       </w:r>
       <w:r>
-        <w:t xml:space="preserve"> </w:t>
-      </w:r>
-      <w:r>
-        <w:t xml:space="preserve">or in the global context</w:t>
+        <w:t xml:space="preserve">, does not hold in the global context</w:t>
       </w:r>
       <w:r>
         <w:t xml:space="preserve"> </w:t>
@@ -2432,7 +2435,7 @@
         <w:t xml:space="preserve">)</w:t>
       </w:r>
       <w:r>
-        <w:t xml:space="preserve">, and it does not resolve differences among the many species within each category.</w:t>
+        <w:t xml:space="preserve">, and does not resolve differences among the many species within each category.</w:t>
       </w:r>
       <w:r>
         <w:t xml:space="preserve"> </w:t>
@@ -5579,7 +5582,7 @@
         <w:t xml:space="preserve">)</w:t>
       </w:r>
       <w:r>
-        <w:t xml:space="preserve">. TWI calculation depends on an input of a digital elevation model (DEM; ~3.7 m resolution from the elevatr package</w:t>
+        <w:t xml:space="preserve">. TWI calculation depends on an input of a digital elevation model [DEM; ~3.7 m resolution from the elevatr package</w:t>
       </w:r>
       <w:r>
         <w:t xml:space="preserve"> </w:t>
@@ -5602,7 +5605,7 @@
         <w:t xml:space="preserve">)</w:t>
       </w:r>
       <w:r>
-        <w:t xml:space="preserve">), and from this yields a quantitative assessment defined by how</w:t>
+        <w:t xml:space="preserve">, and from this yields a quantitative assessment defined by how</w:t>
       </w:r>
       <w:r>
         <w:t xml:space="preserve"> </w:t>
@@ -13695,8 +13698,23 @@
         <w:t xml:space="preserve">Appendix S1. Further Package Citations</w:t>
       </w:r>
     </w:p>
-    <w:bookmarkStart w:id="143" w:name="refs"/>
-    <w:bookmarkStart w:id="35" w:name="ref-abrams_adaptations_1990"/>
+    <w:p>
+      <w:r>
+        <w:br w:type="page"/>
+      </w:r>
+    </w:p>
+    <w:p>
+      <w:pPr>
+        <w:pStyle w:val="Heading3"/>
+      </w:pPr>
+      <w:bookmarkStart w:id="35" w:name="references"/>
+      <w:r>
+        <w:t xml:space="preserve">References</w:t>
+      </w:r>
+      <w:bookmarkEnd w:id="35"/>
+    </w:p>
+    <w:bookmarkStart w:id="144" w:name="refs"/>
+    <w:bookmarkStart w:id="36" w:name="ref-abrams_adaptations_1990"/>
     <w:p>
       <w:pPr>
         <w:pStyle w:val="Bibliography"/>
@@ -13745,8 +13763,8 @@
         <w:t xml:space="preserve">: 227–238.</w:t>
       </w:r>
     </w:p>
-    <w:bookmarkEnd w:id="35"/>
-    <w:bookmarkStart w:id="36" w:name="ref-allen_underestimation_2015"/>
+    <w:bookmarkEnd w:id="36"/>
+    <w:bookmarkStart w:id="37" w:name="ref-allen_underestimation_2015"/>
     <w:p>
       <w:pPr>
         <w:pStyle w:val="Bibliography"/>
@@ -13833,8 +13851,8 @@
         <w:t xml:space="preserve">: art129.</w:t>
       </w:r>
     </w:p>
-    <w:bookmarkEnd w:id="36"/>
-    <w:bookmarkStart w:id="37" w:name="ref-allen_global_2010"/>
+    <w:bookmarkEnd w:id="37"/>
+    <w:bookmarkStart w:id="38" w:name="ref-allen_global_2010"/>
     <w:p>
       <w:pPr>
         <w:pStyle w:val="Bibliography"/>
@@ -14064,8 +14082,8 @@
         <w:t xml:space="preserve">: 660–684.</w:t>
       </w:r>
     </w:p>
-    <w:bookmarkEnd w:id="37"/>
-    <w:bookmarkStart w:id="38" w:name="ref-anderegg_meta-analysis_2016"/>
+    <w:bookmarkEnd w:id="38"/>
+    <w:bookmarkStart w:id="39" w:name="ref-anderegg_meta-analysis_2016"/>
     <w:p>
       <w:pPr>
         <w:pStyle w:val="Bibliography"/>
@@ -14228,8 +14246,8 @@
         <w:t xml:space="preserve">: 5024–5029.</w:t>
       </w:r>
     </w:p>
-    <w:bookmarkEnd w:id="38"/>
-    <w:bookmarkStart w:id="39" w:name="ref-andersonteixeira_ctfs-forestgeo_2015"/>
+    <w:bookmarkEnd w:id="39"/>
+    <w:bookmarkStart w:id="40" w:name="ref-andersonteixeira_ctfs-forestgeo_2015"/>
     <w:p>
       <w:pPr>
         <w:pStyle w:val="Bibliography"/>
@@ -14459,8 +14477,8 @@
         <w:t xml:space="preserve">: 528–549.</w:t>
       </w:r>
     </w:p>
-    <w:bookmarkEnd w:id="39"/>
-    <w:bookmarkStart w:id="40" w:name="ref-andersonteixeira_size-related_2015"/>
+    <w:bookmarkEnd w:id="40"/>
+    <w:bookmarkStart w:id="41" w:name="ref-andersonteixeira_size-related_2015"/>
     <w:p>
       <w:pPr>
         <w:pStyle w:val="Bibliography"/>
@@ -14690,8 +14708,8 @@
         <w:t xml:space="preserve">: 1587–1602.</w:t>
       </w:r>
     </w:p>
-    <w:bookmarkEnd w:id="40"/>
-    <w:bookmarkStart w:id="41" w:name="ref-bartlett_correlations_2016"/>
+    <w:bookmarkEnd w:id="41"/>
+    <w:bookmarkStart w:id="42" w:name="ref-bartlett_correlations_2016"/>
     <w:p>
       <w:pPr>
         <w:pStyle w:val="Bibliography"/>
@@ -14816,8 +14834,8 @@
         <w:t xml:space="preserve">: 13098–13103.</w:t>
       </w:r>
     </w:p>
-    <w:bookmarkEnd w:id="41"/>
-    <w:bookmarkStart w:id="42" w:name="ref-bartlett_rapid_2012"/>
+    <w:bookmarkEnd w:id="42"/>
+    <w:bookmarkStart w:id="43" w:name="ref-bartlett_rapid_2012"/>
     <w:p>
       <w:pPr>
         <w:pStyle w:val="Bibliography"/>
@@ -14980,8 +14998,8 @@
         <w:t xml:space="preserve">: 880–888.</w:t>
       </w:r>
     </w:p>
-    <w:bookmarkEnd w:id="42"/>
-    <w:bookmarkStart w:id="43" w:name="ref-bartlett_drought_2016"/>
+    <w:bookmarkEnd w:id="43"/>
+    <w:bookmarkStart w:id="44" w:name="ref-bartlett_drought_2016"/>
     <w:p>
       <w:pPr>
         <w:pStyle w:val="Bibliography"/>
@@ -15182,8 +15200,8 @@
         <w:t xml:space="preserve">: 503–514.</w:t>
       </w:r>
     </w:p>
-    <w:bookmarkEnd w:id="43"/>
-    <w:bookmarkStart w:id="44" w:name="ref-R-lme4"/>
+    <w:bookmarkEnd w:id="44"/>
+    <w:bookmarkStart w:id="45" w:name="ref-R-lme4"/>
     <w:p>
       <w:pPr>
         <w:pStyle w:val="Bibliography"/>
@@ -15280,8 +15298,8 @@
         <w:t xml:space="preserve">.</w:t>
       </w:r>
     </w:p>
-    <w:bookmarkEnd w:id="44"/>
-    <w:bookmarkStart w:id="45" w:name="ref-bennett_larger_2015"/>
+    <w:bookmarkEnd w:id="45"/>
+    <w:bookmarkStart w:id="46" w:name="ref-bennett_larger_2015"/>
     <w:p>
       <w:pPr>
         <w:pStyle w:val="Bibliography"/>
@@ -15387,8 +15405,8 @@
         <w:t xml:space="preserve">: 15139.</w:t>
       </w:r>
     </w:p>
-    <w:bookmarkEnd w:id="45"/>
-    <w:bookmarkStart w:id="46" w:name="ref-beven_physically_1979"/>
+    <w:bookmarkEnd w:id="46"/>
+    <w:bookmarkStart w:id="47" w:name="ref-beven_physically_1979"/>
     <w:p>
       <w:pPr>
         <w:pStyle w:val="Bibliography"/>
@@ -15456,8 +15474,8 @@
         <w:t xml:space="preserve">: 43–69.</w:t>
       </w:r>
     </w:p>
-    <w:bookmarkEnd w:id="46"/>
-    <w:bookmarkStart w:id="47" w:name="ref-bonan_forests_2008"/>
+    <w:bookmarkEnd w:id="47"/>
+    <w:bookmarkStart w:id="48" w:name="ref-bonan_forests_2008"/>
     <w:p>
       <w:pPr>
         <w:pStyle w:val="Bibliography"/>
@@ -15506,8 +15524,8 @@
         <w:t xml:space="preserve">: 1444–1449.</w:t>
       </w:r>
     </w:p>
-    <w:bookmarkEnd w:id="47"/>
-    <w:bookmarkStart w:id="48" w:name="ref-bourg_initial_2013"/>
+    <w:bookmarkEnd w:id="48"/>
+    <w:bookmarkStart w:id="49" w:name="ref-bourg_initial_2013"/>
     <w:p>
       <w:pPr>
         <w:pStyle w:val="Bibliography"/>
@@ -15632,8 +15650,8 @@
         <w:t xml:space="preserve">: 2111–2112.</w:t>
       </w:r>
     </w:p>
-    <w:bookmarkEnd w:id="48"/>
-    <w:bookmarkStart w:id="49" w:name="ref-bretfeld_plant_2018"/>
+    <w:bookmarkEnd w:id="49"/>
+    <w:bookmarkStart w:id="50" w:name="ref-bretfeld_plant_2018"/>
     <w:p>
       <w:pPr>
         <w:pStyle w:val="Bibliography"/>
@@ -15720,8 +15738,8 @@
         <w:t xml:space="preserve">: 885–899.</w:t>
       </w:r>
     </w:p>
-    <w:bookmarkEnd w:id="49"/>
-    <w:bookmarkStart w:id="50" w:name="ref-brewer_relative_2016"/>
+    <w:bookmarkEnd w:id="50"/>
+    <w:bookmarkStart w:id="51" w:name="ref-brewer_relative_2016"/>
     <w:p>
       <w:pPr>
         <w:pStyle w:val="Bibliography"/>
@@ -15808,8 +15826,8 @@
         <w:t xml:space="preserve">: 679–692.</w:t>
       </w:r>
     </w:p>
-    <w:bookmarkEnd w:id="50"/>
-    <w:bookmarkStart w:id="51" w:name="ref-brum_hydrological_2019"/>
+    <w:bookmarkEnd w:id="51"/>
+    <w:bookmarkStart w:id="52" w:name="ref-brum_hydrological_2019"/>
     <w:p>
       <w:pPr>
         <w:pStyle w:val="Bibliography"/>
@@ -16039,8 +16057,8 @@
         <w:t xml:space="preserve">: 318–333.</w:t>
       </w:r>
     </w:p>
-    <w:bookmarkEnd w:id="51"/>
-    <w:bookmarkStart w:id="52" w:name="ref-campbell_introduction_1998"/>
+    <w:bookmarkEnd w:id="52"/>
+    <w:bookmarkStart w:id="53" w:name="ref-campbell_introduction_1998"/>
     <w:p>
       <w:pPr>
         <w:pStyle w:val="Bibliography"/>
@@ -16099,8 +16117,8 @@
         <w:t xml:space="preserve">. New York: Springer.</w:t>
       </w:r>
     </w:p>
-    <w:bookmarkEnd w:id="52"/>
-    <w:bookmarkStart w:id="53" w:name="ref-chitratarak_roots_2018"/>
+    <w:bookmarkEnd w:id="53"/>
+    <w:bookmarkStart w:id="54" w:name="ref-chitratarak_roots_2018"/>
     <w:p>
       <w:pPr>
         <w:pStyle w:val="Bibliography"/>
@@ -16282,8 +16300,8 @@
         <w:t xml:space="preserve">: 1495–1507.</w:t>
       </w:r>
     </w:p>
-    <w:bookmarkEnd w:id="53"/>
-    <w:bookmarkStart w:id="54" w:name="ref-christoffersen_linking_2016"/>
+    <w:bookmarkEnd w:id="54"/>
+    <w:bookmarkStart w:id="55" w:name="ref-christoffersen_linking_2016"/>
     <w:p>
       <w:pPr>
         <w:pStyle w:val="Bibliography"/>
@@ -16492,8 +16510,8 @@
         <w:t xml:space="preserve">. Linking hydraulic traits to tropical forest function in a size-structured and trait-driven model (TFS v.1-Hydro).</w:t>
       </w:r>
     </w:p>
-    <w:bookmarkEnd w:id="54"/>
-    <w:bookmarkStart w:id="55" w:name="ref-clark_impacts_2016"/>
+    <w:bookmarkEnd w:id="55"/>
+    <w:bookmarkStart w:id="56" w:name="ref-clark_impacts_2016"/>
     <w:p>
       <w:pPr>
         <w:pStyle w:val="Bibliography"/>
@@ -16723,8 +16741,8 @@
         <w:t xml:space="preserve">: 2329–2352.</w:t>
       </w:r>
     </w:p>
-    <w:bookmarkEnd w:id="55"/>
-    <w:bookmarkStart w:id="56" w:name="ref-condit_tropical_1998"/>
+    <w:bookmarkEnd w:id="56"/>
+    <w:bookmarkStart w:id="57" w:name="ref-condit_tropical_1998"/>
     <w:p>
       <w:pPr>
         <w:pStyle w:val="Bibliography"/>
@@ -16764,8 +16782,8 @@
         <w:t xml:space="preserve">. Berlin, Heidelberg: Springer Berlin Heidelberg.</w:t>
       </w:r>
     </w:p>
-    <w:bookmarkEnd w:id="56"/>
-    <w:bookmarkStart w:id="57" w:name="ref-cook_unprecedented_2015"/>
+    <w:bookmarkEnd w:id="57"/>
+    <w:bookmarkStart w:id="58" w:name="ref-cook_unprecedented_2015"/>
     <w:p>
       <w:pPr>
         <w:pStyle w:val="Bibliography"/>
@@ -16852,8 +16870,8 @@
         <w:t xml:space="preserve">: e1400082.</w:t>
       </w:r>
     </w:p>
-    <w:bookmarkEnd w:id="57"/>
-    <w:bookmarkStart w:id="58" w:name="ref-couvreur_water_2018"/>
+    <w:bookmarkEnd w:id="58"/>
+    <w:bookmarkStart w:id="59" w:name="ref-couvreur_water_2018"/>
     <w:p>
       <w:pPr>
         <w:pStyle w:val="Bibliography"/>
@@ -16997,8 +17015,8 @@
         <w:t xml:space="preserve">: 1821–1839.</w:t>
       </w:r>
     </w:p>
-    <w:bookmarkEnd w:id="58"/>
-    <w:bookmarkStart w:id="59" w:name="ref-dai_climate_2018"/>
+    <w:bookmarkEnd w:id="59"/>
+    <w:bookmarkStart w:id="60" w:name="ref-dai_climate_2018"/>
     <w:p>
       <w:pPr>
         <w:pStyle w:val="Bibliography"/>
@@ -17085,8 +17103,8 @@
         <w:t xml:space="preserve">: 301–312.</w:t>
       </w:r>
     </w:p>
-    <w:bookmarkEnd w:id="59"/>
-    <w:bookmarkStart w:id="60" w:name="ref-davis_microclimatic_2019"/>
+    <w:bookmarkEnd w:id="60"/>
+    <w:bookmarkStart w:id="61" w:name="ref-davis_microclimatic_2019"/>
     <w:p>
       <w:pPr>
         <w:pStyle w:val="Bibliography"/>
@@ -17211,8 +17229,8 @@
         <w:t xml:space="preserve">: 1–11.</w:t>
       </w:r>
     </w:p>
-    <w:bookmarkEnd w:id="60"/>
-    <w:bookmarkStart w:id="61" w:name="ref-desoto_low_2020"/>
+    <w:bookmarkEnd w:id="61"/>
+    <w:bookmarkStart w:id="62" w:name="ref-desoto_low_2020"/>
     <w:p>
       <w:pPr>
         <w:pStyle w:val="Bibliography"/>
@@ -17442,8 +17460,8 @@
         <w:t xml:space="preserve">: 545.</w:t>
       </w:r>
     </w:p>
-    <w:bookmarkEnd w:id="61"/>
-    <w:bookmarkStart w:id="62" w:name="ref-detto_hydrological_2013"/>
+    <w:bookmarkEnd w:id="62"/>
+    <w:bookmarkStart w:id="63" w:name="ref-detto_hydrological_2013"/>
     <w:p>
       <w:pPr>
         <w:pStyle w:val="Bibliography"/>
@@ -17549,8 +17567,8 @@
         <w:t xml:space="preserve">: e76296.</w:t>
       </w:r>
     </w:p>
-    <w:bookmarkEnd w:id="62"/>
-    <w:bookmarkStart w:id="63" w:name="ref-druckenbrod_redefining_2019"/>
+    <w:bookmarkEnd w:id="63"/>
+    <w:bookmarkStart w:id="64" w:name="ref-druckenbrod_redefining_2019"/>
     <w:p>
       <w:pPr>
         <w:pStyle w:val="Bibliography"/>
@@ -17713,8 +17731,8 @@
         <w:t xml:space="preserve">: 557–575.</w:t>
       </w:r>
     </w:p>
-    <w:bookmarkEnd w:id="63"/>
-    <w:bookmarkStart w:id="64" w:name="ref-elliott_forest_2015"/>
+    <w:bookmarkEnd w:id="64"/>
+    <w:bookmarkStart w:id="65" w:name="ref-elliott_forest_2015"/>
     <w:p>
       <w:pPr>
         <w:pStyle w:val="Bibliography"/>
@@ -17820,8 +17838,8 @@
         <w:t xml:space="preserve">: 4627–4641.</w:t>
       </w:r>
     </w:p>
-    <w:bookmarkEnd w:id="64"/>
-    <w:bookmarkStart w:id="65" w:name="ref-enquist_global_2002"/>
+    <w:bookmarkEnd w:id="65"/>
+    <w:bookmarkStart w:id="66" w:name="ref-enquist_global_2002"/>
     <w:p>
       <w:pPr>
         <w:pStyle w:val="Bibliography"/>
@@ -17889,8 +17907,8 @@
         <w:t xml:space="preserve">: 1517–1520.</w:t>
       </w:r>
     </w:p>
-    <w:bookmarkEnd w:id="65"/>
-    <w:bookmarkStart w:id="66" w:name="ref-farrell_does_2017"/>
+    <w:bookmarkEnd w:id="66"/>
+    <w:bookmarkStart w:id="67" w:name="ref-farrell_does_2017"/>
     <w:p>
       <w:pPr>
         <w:pStyle w:val="Bibliography"/>
@@ -17977,8 +17995,8 @@
         <w:t xml:space="preserve">: 1500–1511.</w:t>
       </w:r>
     </w:p>
-    <w:bookmarkEnd w:id="66"/>
-    <w:bookmarkStart w:id="67" w:name="ref-fletcher_evolution_2018"/>
+    <w:bookmarkEnd w:id="67"/>
+    <w:bookmarkStart w:id="68" w:name="ref-fletcher_evolution_2018"/>
     <w:p>
       <w:pPr>
         <w:pStyle w:val="Bibliography"/>
@@ -18160,8 +18178,8 @@
         <w:t xml:space="preserve">: 1672–1687.</w:t>
       </w:r>
     </w:p>
-    <w:bookmarkEnd w:id="67"/>
-    <w:bookmarkStart w:id="68" w:name="ref-friedlingstein_climatecarbon_2006"/>
+    <w:bookmarkEnd w:id="68"/>
+    <w:bookmarkStart w:id="69" w:name="ref-friedlingstein_climatecarbon_2006"/>
     <w:p>
       <w:pPr>
         <w:pStyle w:val="Bibliography"/>
@@ -18391,8 +18409,8 @@
         <w:t xml:space="preserve">: 3337–3353.</w:t>
       </w:r>
     </w:p>
-    <w:bookmarkEnd w:id="68"/>
-    <w:bookmarkStart w:id="69" w:name="ref-friedrichs_species-specific_2009"/>
+    <w:bookmarkEnd w:id="69"/>
+    <w:bookmarkStart w:id="70" w:name="ref-friedrichs_species-specific_2009"/>
     <w:p>
       <w:pPr>
         <w:pStyle w:val="Bibliography"/>
@@ -18555,8 +18573,8 @@
         <w:t xml:space="preserve">: 729.</w:t>
       </w:r>
     </w:p>
-    <w:bookmarkEnd w:id="69"/>
-    <w:bookmarkStart w:id="70" w:name="ref-gessler_way_2020"/>
+    <w:bookmarkEnd w:id="70"/>
+    <w:bookmarkStart w:id="71" w:name="ref-gessler_way_2020"/>
     <w:p>
       <w:pPr>
         <w:pStyle w:val="Bibliography"/>
@@ -18653,8 +18671,8 @@
         <w:t xml:space="preserve">.</w:t>
       </w:r>
     </w:p>
-    <w:bookmarkEnd w:id="70"/>
-    <w:bookmarkStart w:id="71" w:name="ref-gillerot_tree_2020"/>
+    <w:bookmarkEnd w:id="71"/>
+    <w:bookmarkStart w:id="72" w:name="ref-gillerot_tree_2020"/>
     <w:p>
       <w:pPr>
         <w:pStyle w:val="Bibliography"/>
@@ -18770,8 +18788,8 @@
         <w:t xml:space="preserve">.</w:t>
       </w:r>
     </w:p>
-    <w:bookmarkEnd w:id="71"/>
-    <w:bookmarkStart w:id="72" w:name="X8f6fa8bad1d382086fb2e32eaf2ec910f35620a"/>
+    <w:bookmarkEnd w:id="72"/>
+    <w:bookmarkStart w:id="73" w:name="X8f6fa8bad1d382086fb2e32eaf2ec910f35620a"/>
     <w:p>
       <w:pPr>
         <w:pStyle w:val="Bibliography"/>
@@ -18875,8 +18893,8 @@
         <w:t xml:space="preserve">. SCBI-ForestGEO/SCBI-ForestGEO-Data: First official release.</w:t>
       </w:r>
     </w:p>
-    <w:bookmarkEnd w:id="72"/>
-    <w:bookmarkStart w:id="73" w:name="ref-gonzalezakre_patterns_2016"/>
+    <w:bookmarkEnd w:id="73"/>
+    <w:bookmarkStart w:id="74" w:name="ref-gonzalezakre_patterns_2016"/>
     <w:p>
       <w:pPr>
         <w:pStyle w:val="Bibliography"/>
@@ -19058,8 +19076,8 @@
         <w:t xml:space="preserve">: e01595.</w:t>
       </w:r>
     </w:p>
-    <w:bookmarkEnd w:id="73"/>
-    <w:bookmarkStart w:id="74" w:name="ref-greenwood_tree_2017"/>
+    <w:bookmarkEnd w:id="74"/>
+    <w:bookmarkStart w:id="75" w:name="ref-greenwood_tree_2017"/>
     <w:p>
       <w:pPr>
         <w:pStyle w:val="Bibliography"/>
@@ -19289,8 +19307,8 @@
         <w:t xml:space="preserve">: 539–553.</w:t>
       </w:r>
     </w:p>
-    <w:bookmarkEnd w:id="74"/>
-    <w:bookmarkStart w:id="75" w:name="ref-guerfel_impacts_2009"/>
+    <w:bookmarkEnd w:id="75"/>
+    <w:bookmarkStart w:id="76" w:name="ref-guerfel_impacts_2009"/>
     <w:p>
       <w:pPr>
         <w:pStyle w:val="Bibliography"/>
@@ -19415,8 +19433,8 @@
         <w:t xml:space="preserve">: 257–263.</w:t>
       </w:r>
     </w:p>
-    <w:bookmarkEnd w:id="75"/>
-    <w:bookmarkStart w:id="76" w:name="ref-harris_updated_2014"/>
+    <w:bookmarkEnd w:id="76"/>
+    <w:bookmarkStart w:id="77" w:name="ref-harris_updated_2014"/>
     <w:p>
       <w:pPr>
         <w:pStyle w:val="Bibliography"/>
@@ -19522,8 +19540,8 @@
         <w:t xml:space="preserve">: 623–642.</w:t>
       </w:r>
     </w:p>
-    <w:bookmarkEnd w:id="76"/>
-    <w:bookmarkStart w:id="77" w:name="ref-helcoski_growing_2019"/>
+    <w:bookmarkEnd w:id="77"/>
+    <w:bookmarkStart w:id="78" w:name="ref-helcoski_growing_2019"/>
     <w:p>
       <w:pPr>
         <w:pStyle w:val="Bibliography"/>
@@ -19705,8 +19723,8 @@
         <w:t xml:space="preserve">.</w:t>
       </w:r>
     </w:p>
-    <w:bookmarkEnd w:id="77"/>
-    <w:bookmarkStart w:id="78" w:name="ref-hoffmann_hydraulic_2011"/>
+    <w:bookmarkEnd w:id="78"/>
+    <w:bookmarkStart w:id="79" w:name="ref-hoffmann_hydraulic_2011"/>
     <w:p>
       <w:pPr>
         <w:pStyle w:val="Bibliography"/>
@@ -19812,8 +19830,8 @@
         <w:t xml:space="preserve">: 2731–2742.</w:t>
       </w:r>
     </w:p>
-    <w:bookmarkEnd w:id="78"/>
-    <w:bookmarkStart w:id="79" w:name="ref-R-elevatr"/>
+    <w:bookmarkEnd w:id="79"/>
+    <w:bookmarkStart w:id="80" w:name="ref-R-elevatr"/>
     <w:p>
       <w:pPr>
         <w:pStyle w:val="Bibliography"/>
@@ -19853,8 +19871,8 @@
         <w:t xml:space="preserve">.</w:t>
       </w:r>
     </w:p>
-    <w:bookmarkEnd w:id="79"/>
-    <w:bookmarkStart w:id="80" w:name="ref-hui_near_2014"/>
+    <w:bookmarkEnd w:id="80"/>
+    <w:bookmarkStart w:id="81" w:name="ref-hui_near_2014"/>
     <w:p>
       <w:pPr>
         <w:pStyle w:val="Bibliography"/>
@@ -19998,8 +20016,8 @@
         <w:t xml:space="preserve">: e86550.</w:t>
       </w:r>
     </w:p>
-    <w:bookmarkEnd w:id="80"/>
-    <w:bookmarkStart w:id="81" w:name="ref-R-forecast"/>
+    <w:bookmarkEnd w:id="81"/>
+    <w:bookmarkStart w:id="82" w:name="ref-R-forecast"/>
     <w:p>
       <w:pPr>
         <w:pStyle w:val="Bibliography"/>
@@ -20210,8 +20228,8 @@
         <w:t xml:space="preserve">.</w:t>
       </w:r>
     </w:p>
-    <w:bookmarkEnd w:id="81"/>
-    <w:bookmarkStart w:id="82" w:name="X024671904173f8aa2e787e9047683bd848398fb"/>
+    <w:bookmarkEnd w:id="82"/>
+    <w:bookmarkStart w:id="83" w:name="X024671904173f8aa2e787e9047683bd848398fb"/>
     <w:p>
       <w:pPr>
         <w:pStyle w:val="Bibliography"/>
@@ -20251,8 +20269,8 @@
         <w:t xml:space="preserve">.</w:t>
       </w:r>
     </w:p>
-    <w:bookmarkEnd w:id="82"/>
-    <w:bookmarkStart w:id="83" w:name="ref-jennings_assessing_1999"/>
+    <w:bookmarkEnd w:id="83"/>
+    <w:bookmarkStart w:id="84" w:name="ref-jennings_assessing_1999"/>
     <w:p>
       <w:pPr>
         <w:pStyle w:val="Bibliography"/>
@@ -20339,8 +20357,8 @@
         <w:t xml:space="preserve">: 59–74.</w:t>
       </w:r>
     </w:p>
-    <w:bookmarkEnd w:id="83"/>
-    <w:bookmarkStart w:id="84" w:name="ref-kannenberg_linking_2019"/>
+    <w:bookmarkEnd w:id="84"/>
+    <w:bookmarkStart w:id="85" w:name="ref-kannenberg_linking_2019"/>
     <w:p>
       <w:pPr>
         <w:pStyle w:val="Bibliography"/>
@@ -20503,8 +20521,8 @@
         <w:t xml:space="preserve">.</w:t>
       </w:r>
     </w:p>
-    <w:bookmarkEnd w:id="84"/>
-    <w:bookmarkStart w:id="85" w:name="ref-R-LeafArea"/>
+    <w:bookmarkEnd w:id="85"/>
+    <w:bookmarkStart w:id="86" w:name="ref-R-LeafArea"/>
     <w:p>
       <w:pPr>
         <w:pStyle w:val="Bibliography"/>
@@ -20544,8 +20562,8 @@
         <w:t xml:space="preserve">.</w:t>
       </w:r>
     </w:p>
-    <w:bookmarkEnd w:id="85"/>
-    <w:bookmarkStart w:id="86" w:name="ref-kennedy_implementing_2019"/>
+    <w:bookmarkEnd w:id="86"/>
+    <w:bookmarkStart w:id="87" w:name="ref-kennedy_implementing_2019"/>
     <w:p>
       <w:pPr>
         <w:pStyle w:val="Bibliography"/>
@@ -20708,8 +20726,8 @@
         <w:t xml:space="preserve">: 485–513.</w:t>
       </w:r>
     </w:p>
-    <w:bookmarkEnd w:id="86"/>
-    <w:bookmarkStart w:id="87" w:name="ref-koike_leaf_2001"/>
+    <w:bookmarkEnd w:id="87"/>
+    <w:bookmarkStart w:id="88" w:name="ref-koike_leaf_2001"/>
     <w:p>
       <w:pPr>
         <w:pStyle w:val="Bibliography"/>
@@ -20834,8 +20852,8 @@
         <w:t xml:space="preserve">: 951–958.</w:t>
       </w:r>
     </w:p>
-    <w:bookmarkEnd w:id="87"/>
-    <w:bookmarkStart w:id="88" w:name="ref-kunert_revised_2017"/>
+    <w:bookmarkEnd w:id="88"/>
+    <w:bookmarkStart w:id="89" w:name="ref-kunert_revised_2017"/>
     <w:p>
       <w:pPr>
         <w:pStyle w:val="Bibliography"/>
@@ -20998,8 +21016,8 @@
         <w:t xml:space="preserve">: 47–57.</w:t>
       </w:r>
     </w:p>
-    <w:bookmarkEnd w:id="88"/>
-    <w:bookmarkStart w:id="89" w:name="ref-larjavaara_measuring_2013"/>
+    <w:bookmarkEnd w:id="89"/>
+    <w:bookmarkStart w:id="90" w:name="ref-larjavaara_measuring_2013"/>
     <w:p>
       <w:pPr>
         <w:pStyle w:val="Bibliography"/>
@@ -21067,8 +21085,8 @@
         <w:t xml:space="preserve">: 793–801.</w:t>
       </w:r>
     </w:p>
-    <w:bookmarkEnd w:id="89"/>
-    <w:bookmarkStart w:id="90" w:name="ref-liu_hydraulic_2019"/>
+    <w:bookmarkEnd w:id="90"/>
+    <w:bookmarkStart w:id="91" w:name="ref-liu_hydraulic_2019"/>
     <w:p>
       <w:pPr>
         <w:pStyle w:val="Bibliography"/>
@@ -21231,8 +21249,8 @@
         <w:t xml:space="preserve">: eaav1332.</w:t>
       </w:r>
     </w:p>
-    <w:bookmarkEnd w:id="90"/>
-    <w:bookmarkStart w:id="91" w:name="ref-liu_effect_1993"/>
+    <w:bookmarkEnd w:id="91"/>
+    <w:bookmarkStart w:id="92" w:name="ref-liu_effect_1993"/>
     <w:p>
       <w:pPr>
         <w:pStyle w:val="Bibliography"/>
@@ -21300,8 +21318,8 @@
         <w:t xml:space="preserve">: 19–25.</w:t>
       </w:r>
     </w:p>
-    <w:bookmarkEnd w:id="91"/>
-    <w:bookmarkStart w:id="92" w:name="ref-lloret_components_2011"/>
+    <w:bookmarkEnd w:id="92"/>
+    <w:bookmarkStart w:id="93" w:name="ref-lloret_components_2011"/>
     <w:p>
       <w:pPr>
         <w:pStyle w:val="Bibliography"/>
@@ -21388,8 +21406,8 @@
         <w:t xml:space="preserve">: 1909–1920.</w:t>
       </w:r>
     </w:p>
-    <w:bookmarkEnd w:id="92"/>
-    <w:bookmarkStart w:id="93" w:name="ref-R-neonUtilities"/>
+    <w:bookmarkEnd w:id="93"/>
+    <w:bookmarkStart w:id="94" w:name="ref-R-neonUtilities"/>
     <w:p>
       <w:pPr>
         <w:pStyle w:val="Bibliography"/>
@@ -21524,8 +21542,8 @@
         <w:t xml:space="preserve">.</w:t>
       </w:r>
     </w:p>
-    <w:bookmarkEnd w:id="93"/>
-    <w:bookmarkStart w:id="94" w:name="ref-marechaux_drought_2015"/>
+    <w:bookmarkEnd w:id="94"/>
+    <w:bookmarkStart w:id="95" w:name="ref-marechaux_drought_2015"/>
     <w:p>
       <w:pPr>
         <w:pStyle w:val="Bibliography"/>
@@ -21688,8 +21706,8 @@
         <w:t xml:space="preserve">: 1268–1277.</w:t>
       </w:r>
     </w:p>
-    <w:bookmarkEnd w:id="94"/>
-    <w:bookmarkStart w:id="95" w:name="ref-marechaux_leaf_2019"/>
+    <w:bookmarkEnd w:id="95"/>
+    <w:bookmarkStart w:id="96" w:name="ref-marechaux_leaf_2019"/>
     <w:p>
       <w:pPr>
         <w:pStyle w:val="Bibliography"/>
@@ -21805,8 +21823,8 @@
         <w:t xml:space="preserve">.</w:t>
       </w:r>
     </w:p>
-    <w:bookmarkEnd w:id="95"/>
-    <w:bookmarkStart w:id="96" w:name="ref-martin-benito_convergence_2015"/>
+    <w:bookmarkEnd w:id="96"/>
+    <w:bookmarkStart w:id="97" w:name="ref-martin-benito_convergence_2015"/>
     <w:p>
       <w:pPr>
         <w:pStyle w:val="Bibliography"/>
@@ -21874,8 +21892,8 @@
         <w:t xml:space="preserve">: 925–937.</w:t>
       </w:r>
     </w:p>
-    <w:bookmarkEnd w:id="96"/>
-    <w:bookmarkStart w:id="97" w:name="ref-martinbenito_convergence_2015"/>
+    <w:bookmarkEnd w:id="97"/>
+    <w:bookmarkStart w:id="98" w:name="ref-martinbenito_convergence_2015"/>
     <w:p>
       <w:pPr>
         <w:pStyle w:val="Bibliography"/>
@@ -21943,8 +21961,8 @@
         <w:t xml:space="preserve">: 925–937.</w:t>
       </w:r>
     </w:p>
-    <w:bookmarkEnd w:id="97"/>
-    <w:bookmarkStart w:id="98" w:name="ref-R-AICcmodavg"/>
+    <w:bookmarkEnd w:id="98"/>
+    <w:bookmarkStart w:id="99" w:name="ref-R-AICcmodavg"/>
     <w:p>
       <w:pPr>
         <w:pStyle w:val="Bibliography"/>
@@ -22000,8 +22018,8 @@
         <w:t xml:space="preserve">.</w:t>
       </w:r>
     </w:p>
-    <w:bookmarkEnd w:id="98"/>
-    <w:bookmarkStart w:id="99" w:name="ref-mcdowell_darcys_2015"/>
+    <w:bookmarkEnd w:id="99"/>
+    <w:bookmarkStart w:id="100" w:name="ref-mcdowell_darcys_2015"/>
     <w:p>
       <w:pPr>
         <w:pStyle w:val="Bibliography"/>
@@ -22069,8 +22087,8 @@
         <w:t xml:space="preserve">: 669–672.</w:t>
       </w:r>
     </w:p>
-    <w:bookmarkEnd w:id="99"/>
-    <w:bookmarkStart w:id="100" w:name="ref-mcdowell_pervasive_2020"/>
+    <w:bookmarkEnd w:id="100"/>
+    <w:bookmarkStart w:id="101" w:name="ref-mcdowell_pervasive_2020"/>
     <w:p>
       <w:pPr>
         <w:pStyle w:val="Bibliography"/>
@@ -22300,8 +22318,8 @@
         <w:t xml:space="preserve">.</w:t>
       </w:r>
     </w:p>
-    <w:bookmarkEnd w:id="100"/>
-    <w:bookmarkStart w:id="101" w:name="ref-mcdowell_relationships_2011"/>
+    <w:bookmarkEnd w:id="101"/>
+    <w:bookmarkStart w:id="102" w:name="ref-mcdowell_relationships_2011"/>
     <w:p>
       <w:pPr>
         <w:pStyle w:val="Bibliography"/>
@@ -22405,8 +22423,8 @@
         <w:t xml:space="preserve">. Relationships Between Tree Height and Carbon Isotope Discrimination. In: Meinzer FC, Lachenbruch B, Dawson TE, eds. Tree Physiology. Size- and Age-Related Changes in Tree Structure and Function. Dordrecht: Springer Netherlands, 255–286.</w:t>
       </w:r>
     </w:p>
-    <w:bookmarkEnd w:id="101"/>
-    <w:bookmarkStart w:id="102" w:name="ref-meakem_role_2018"/>
+    <w:bookmarkEnd w:id="102"/>
+    <w:bookmarkStart w:id="103" w:name="ref-meakem_role_2018"/>
     <w:p>
       <w:pPr>
         <w:pStyle w:val="Bibliography"/>
@@ -22607,8 +22625,8 @@
         <w:t xml:space="preserve">: 947–958.</w:t>
       </w:r>
     </w:p>
-    <w:bookmarkEnd w:id="102"/>
-    <w:bookmarkStart w:id="103" w:name="ref-medeiros_extensive_2019"/>
+    <w:bookmarkEnd w:id="103"/>
+    <w:bookmarkStart w:id="104" w:name="ref-medeiros_extensive_2019"/>
     <w:p>
       <w:pPr>
         <w:pStyle w:val="Bibliography"/>
@@ -22809,8 +22827,8 @@
         <w:t xml:space="preserve">: 712–734.</w:t>
       </w:r>
     </w:p>
-    <w:bookmarkEnd w:id="103"/>
-    <w:bookmarkStart w:id="104" w:name="ref-meinzer_partitioning_1999"/>
+    <w:bookmarkEnd w:id="104"/>
+    <w:bookmarkStart w:id="105" w:name="ref-meinzer_partitioning_1999"/>
     <w:p>
       <w:pPr>
         <w:pStyle w:val="Bibliography"/>
@@ -22954,8 +22972,8 @@
         <w:t xml:space="preserve">: 293–301.</w:t>
       </w:r>
     </w:p>
-    <w:bookmarkEnd w:id="104"/>
-    <w:bookmarkStart w:id="105" w:name="ref-mencuccini_ecological_2003"/>
+    <w:bookmarkEnd w:id="105"/>
+    <w:bookmarkStart w:id="106" w:name="ref-mencuccini_ecological_2003"/>
     <w:p>
       <w:pPr>
         <w:pStyle w:val="Bibliography"/>
@@ -23004,8 +23022,8 @@
         <w:t xml:space="preserve">: 163–182.</w:t>
       </w:r>
     </w:p>
-    <w:bookmarkEnd w:id="105"/>
-    <w:bookmarkStart w:id="106" w:name="ref-merlin_effects_2015"/>
+    <w:bookmarkEnd w:id="106"/>
+    <w:bookmarkStart w:id="107" w:name="ref-merlin_effects_2015"/>
     <w:p>
       <w:pPr>
         <w:pStyle w:val="Bibliography"/>
@@ -23130,8 +23148,8 @@
         <w:t xml:space="preserve">: 22–33.</w:t>
       </w:r>
     </w:p>
-    <w:bookmarkEnd w:id="106"/>
-    <w:bookmarkStart w:id="107" w:name="ref-R-dynatopmodel"/>
+    <w:bookmarkEnd w:id="107"/>
+    <w:bookmarkStart w:id="108" w:name="ref-R-dynatopmodel"/>
     <w:p>
       <w:pPr>
         <w:pStyle w:val="Bibliography"/>
@@ -23209,8 +23227,8 @@
         <w:t xml:space="preserve">.</w:t>
       </w:r>
     </w:p>
-    <w:bookmarkEnd w:id="107"/>
-    <w:bookmarkStart w:id="108" w:name="ref-neon_national_2018"/>
+    <w:bookmarkEnd w:id="108"/>
+    <w:bookmarkStart w:id="109" w:name="ref-neon_national_2018"/>
     <w:p>
       <w:pPr>
         <w:pStyle w:val="Bibliography"/>
@@ -23238,8 +23256,8 @@
         <w:t xml:space="preserve">. National Ecological Observatory Network. 2016, 2017, 2018. Data Products: DP1.00001.001, DP1.00098.001, DP1.00002.001. Provisional data downloaded from http://data.neonscience.org/ in May 2019. Battelle, Boulder, CO, USA.</w:t>
       </w:r>
     </w:p>
-    <w:bookmarkEnd w:id="108"/>
-    <w:bookmarkStart w:id="109" w:name="ref-olson_universal_2014"/>
+    <w:bookmarkEnd w:id="109"/>
+    <w:bookmarkStart w:id="110" w:name="ref-olson_universal_2014"/>
     <w:p>
       <w:pPr>
         <w:pStyle w:val="Bibliography"/>
@@ -23440,8 +23458,8 @@
         <w:t xml:space="preserve">: 988–997.</w:t>
       </w:r>
     </w:p>
-    <w:bookmarkEnd w:id="109"/>
-    <w:bookmarkStart w:id="110" w:name="ref-olson_xylem_2020"/>
+    <w:bookmarkEnd w:id="110"/>
+    <w:bookmarkStart w:id="111" w:name="ref-olson_xylem_2020"/>
     <w:p>
       <w:pPr>
         <w:pStyle w:val="Bibliography"/>
@@ -23671,8 +23689,8 @@
         <w:t xml:space="preserve">.</w:t>
       </w:r>
     </w:p>
-    <w:bookmarkEnd w:id="110"/>
-    <w:bookmarkStart w:id="111" w:name="ref-olson_plant_2018"/>
+    <w:bookmarkEnd w:id="111"/>
+    <w:bookmarkStart w:id="112" w:name="ref-olson_plant_2018"/>
     <w:p>
       <w:pPr>
         <w:pStyle w:val="Bibliography"/>
@@ -23902,8 +23920,8 @@
         <w:t xml:space="preserve">: 7551–7556.</w:t>
       </w:r>
     </w:p>
-    <w:bookmarkEnd w:id="111"/>
-    <w:bookmarkStart w:id="112" w:name="ref-phillips_reliance_2003"/>
+    <w:bookmarkEnd w:id="112"/>
+    <w:bookmarkStart w:id="113" w:name="ref-phillips_reliance_2003"/>
     <w:p>
       <w:pPr>
         <w:pStyle w:val="Bibliography"/>
@@ -24047,8 +24065,8 @@
         <w:t xml:space="preserve">: 237–245.</w:t>
       </w:r>
     </w:p>
-    <w:bookmarkEnd w:id="112"/>
-    <w:bookmarkStart w:id="113" w:name="ref-powell_differences_2017"/>
+    <w:bookmarkEnd w:id="113"/>
+    <w:bookmarkStart w:id="114" w:name="ref-powell_differences_2017"/>
     <w:p>
       <w:pPr>
         <w:pStyle w:val="Bibliography"/>
@@ -24211,8 +24229,8 @@
         <w:t xml:space="preserve">: 4280–4293.</w:t>
       </w:r>
     </w:p>
-    <w:bookmarkEnd w:id="113"/>
-    <w:bookmarkStart w:id="114" w:name="ref-powers_catastrophic_2020"/>
+    <w:bookmarkEnd w:id="114"/>
+    <w:bookmarkStart w:id="115" w:name="ref-powers_catastrophic_2020"/>
     <w:p>
       <w:pPr>
         <w:pStyle w:val="Bibliography"/>
@@ -24442,8 +24460,8 @@
         <w:t xml:space="preserve">: 3122–3133.</w:t>
       </w:r>
     </w:p>
-    <w:bookmarkEnd w:id="114"/>
-    <w:bookmarkStart w:id="115" w:name="ref-pretzsch_drought_2018"/>
+    <w:bookmarkEnd w:id="115"/>
+    <w:bookmarkStart w:id="116" w:name="ref-pretzsch_drought_2018"/>
     <w:p>
       <w:pPr>
         <w:pStyle w:val="Bibliography"/>
@@ -24530,8 +24548,8 @@
         <w:t xml:space="preserve">: 20.</w:t>
       </w:r>
     </w:p>
-    <w:bookmarkEnd w:id="115"/>
-    <w:bookmarkStart w:id="116" w:name="ref-R-base"/>
+    <w:bookmarkEnd w:id="116"/>
+    <w:bookmarkStart w:id="117" w:name="ref-R-base"/>
     <w:p>
       <w:pPr>
         <w:pStyle w:val="Bibliography"/>
@@ -24571,8 +24589,8 @@
         <w:t xml:space="preserve">. Vienna, Austria: R Foundation for Statistical Computing.</w:t>
       </w:r>
     </w:p>
-    <w:bookmarkEnd w:id="116"/>
-    <w:bookmarkStart w:id="117" w:name="ref-rey-sanchez_spatial_2016"/>
+    <w:bookmarkEnd w:id="117"/>
+    <w:bookmarkStart w:id="118" w:name="ref-rey-sanchez_spatial_2016"/>
     <w:p>
       <w:pPr>
         <w:pStyle w:val="Bibliography"/>
@@ -24678,8 +24696,8 @@
         <w:t xml:space="preserve">: 75–89.</w:t>
       </w:r>
     </w:p>
-    <w:bookmarkEnd w:id="117"/>
-    <w:bookmarkStart w:id="118" w:name="ref-rosas_adjustments_2019"/>
+    <w:bookmarkEnd w:id="118"/>
+    <w:bookmarkStart w:id="119" w:name="ref-rosas_adjustments_2019"/>
     <w:p>
       <w:pPr>
         <w:pStyle w:val="Bibliography"/>
@@ -24823,8 +24841,8 @@
         <w:t xml:space="preserve">: 632–646.</w:t>
       </w:r>
     </w:p>
-    <w:bookmarkEnd w:id="118"/>
-    <w:bookmarkStart w:id="119" w:name="ref-roskilly_conflicting_2019"/>
+    <w:bookmarkEnd w:id="119"/>
+    <w:bookmarkStart w:id="120" w:name="ref-roskilly_conflicting_2019"/>
     <w:p>
       <w:pPr>
         <w:pStyle w:val="Bibliography"/>
@@ -24937,8 +24955,8 @@
         <w:t xml:space="preserve">PNAS. doi: /10.1073/pnas.1900734116.</w:t>
       </w:r>
     </w:p>
-    <w:bookmarkEnd w:id="119"/>
-    <w:bookmarkStart w:id="120" w:name="ref-ryan_hydraulic_2006"/>
+    <w:bookmarkEnd w:id="120"/>
+    <w:bookmarkStart w:id="121" w:name="ref-ryan_hydraulic_2006"/>
     <w:p>
       <w:pPr>
         <w:pStyle w:val="Bibliography"/>
@@ -25025,8 +25043,8 @@
         <w:t xml:space="preserve">: 367–381.</w:t>
       </w:r>
     </w:p>
-    <w:bookmarkEnd w:id="120"/>
-    <w:bookmarkStart w:id="121" w:name="ref-sapes_plant_2019"/>
+    <w:bookmarkEnd w:id="121"/>
+    <w:bookmarkStart w:id="122" w:name="ref-sapes_plant_2019"/>
     <w:p>
       <w:pPr>
         <w:pStyle w:val="Bibliography"/>
@@ -25189,8 +25207,8 @@
         <w:t xml:space="preserve">: 1300–1312.</w:t>
       </w:r>
     </w:p>
-    <w:bookmarkEnd w:id="121"/>
-    <w:bookmarkStart w:id="122" w:name="ref-scharnweber_confessions_2019"/>
+    <w:bookmarkEnd w:id="122"/>
+    <w:bookmarkStart w:id="123" w:name="ref-scharnweber_confessions_2019"/>
     <w:p>
       <w:pPr>
         <w:pStyle w:val="Bibliography"/>
@@ -25315,8 +25333,8 @@
         <w:t xml:space="preserve">: 43–49.</w:t>
       </w:r>
     </w:p>
-    <w:bookmarkEnd w:id="122"/>
-    <w:bookmarkStart w:id="123" w:name="ref-scholz_hydraulic_2011"/>
+    <w:bookmarkEnd w:id="123"/>
+    <w:bookmarkStart w:id="124" w:name="ref-scholz_hydraulic_2011"/>
     <w:p>
       <w:pPr>
         <w:pStyle w:val="Bibliography"/>
@@ -25420,8 +25438,8 @@
         <w:t xml:space="preserve">. Hydraulic Capacitance: Biophysics and Functional Significance of Internal Water Sources in Relation to Tree Size. In: Meinzer FC, Lachenbruch B, Dawson TE, eds. Tree Physiology. Size- and Age-Related Changes in Tree Structure and Function. Dordrecht: Springer Netherlands, 341–361.</w:t>
       </w:r>
     </w:p>
-    <w:bookmarkEnd w:id="123"/>
-    <w:bookmarkStart w:id="124" w:name="ref-schongart_dendroecological_2017"/>
+    <w:bookmarkEnd w:id="124"/>
+    <w:bookmarkStart w:id="125" w:name="ref-schongart_dendroecological_2017"/>
     <w:p>
       <w:pPr>
         <w:pStyle w:val="Bibliography"/>
@@ -25525,8 +25543,8 @@
         <w:t xml:space="preserve">. Dendroecological Studies in the Neotropics: History, Status and Future Challenges. In: Amoroso MM, Daniels LD, Baker PJ, Camarero JJ, eds. Ecological Studies. Dendroecology: Tree-Ring Analyses Applied to Ecological Studies. Cham: Springer International Publishing, 35–73.</w:t>
       </w:r>
     </w:p>
-    <w:bookmarkEnd w:id="124"/>
-    <w:bookmarkStart w:id="125" w:name="ref-scoffoni_leaf_2014"/>
+    <w:bookmarkEnd w:id="125"/>
+    <w:bookmarkStart w:id="126" w:name="ref-scoffoni_leaf_2014"/>
     <w:p>
       <w:pPr>
         <w:pStyle w:val="Bibliography"/>
@@ -25651,8 +25669,8 @@
         <w:t xml:space="preserve">: 1772–1788.</w:t>
       </w:r>
     </w:p>
-    <w:bookmarkEnd w:id="125"/>
-    <w:bookmarkStart w:id="126" w:name="ref-simeone_coupled_2019"/>
+    <w:bookmarkEnd w:id="126"/>
+    <w:bookmarkStart w:id="127" w:name="ref-simeone_coupled_2019"/>
     <w:p>
       <w:pPr>
         <w:pStyle w:val="Bibliography"/>
@@ -25796,8 +25814,8 @@
         <w:t xml:space="preserve">: 1814–1830.</w:t>
       </w:r>
     </w:p>
-    <w:bookmarkEnd w:id="126"/>
-    <w:bookmarkStart w:id="127" w:name="ref-slette_how_2019"/>
+    <w:bookmarkEnd w:id="127"/>
+    <w:bookmarkStart w:id="128" w:name="ref-slette_how_2019"/>
     <w:p>
       <w:pPr>
         <w:pStyle w:val="Bibliography"/>
@@ -25979,8 +25997,8 @@
         <w:t xml:space="preserve">: 1–8.</w:t>
       </w:r>
     </w:p>
-    <w:bookmarkEnd w:id="127"/>
-    <w:bookmarkStart w:id="128" w:name="ref-stahl_depth_2013"/>
+    <w:bookmarkEnd w:id="128"/>
+    <w:bookmarkStart w:id="129" w:name="ref-stahl_depth_2013"/>
     <w:p>
       <w:pPr>
         <w:pStyle w:val="Bibliography"/>
@@ -26124,8 +26142,8 @@
         <w:t xml:space="preserve">: 1191–1201.</w:t>
       </w:r>
     </w:p>
-    <w:bookmarkEnd w:id="128"/>
-    <w:bookmarkStart w:id="129" w:name="ref-stovall_terrestrial_2018"/>
+    <w:bookmarkEnd w:id="129"/>
+    <w:bookmarkStart w:id="130" w:name="ref-stovall_terrestrial_2018"/>
     <w:p>
       <w:pPr>
         <w:pStyle w:val="Bibliography"/>
@@ -26212,8 +26230,8 @@
         <w:t xml:space="preserve">: 1560–1569.</w:t>
       </w:r>
     </w:p>
-    <w:bookmarkEnd w:id="129"/>
-    <w:bookmarkStart w:id="130" w:name="ref-stovall_assessing_2018"/>
+    <w:bookmarkEnd w:id="130"/>
+    <w:bookmarkStart w:id="131" w:name="ref-stovall_assessing_2018"/>
     <w:p>
       <w:pPr>
         <w:pStyle w:val="Bibliography"/>
@@ -26300,8 +26318,8 @@
         <w:t xml:space="preserve">: 217–229.</w:t>
       </w:r>
     </w:p>
-    <w:bookmarkEnd w:id="130"/>
-    <w:bookmarkStart w:id="131" w:name="ref-stovall_tree_2019"/>
+    <w:bookmarkEnd w:id="131"/>
+    <w:bookmarkStart w:id="132" w:name="ref-stovall_tree_2019"/>
     <w:p>
       <w:pPr>
         <w:pStyle w:val="Bibliography"/>
@@ -26388,8 +26406,8 @@
         <w:t xml:space="preserve">: 1–6.</w:t>
       </w:r>
     </w:p>
-    <w:bookmarkEnd w:id="131"/>
-    <w:bookmarkStart w:id="132" w:name="ref-stovall_reply_2020"/>
+    <w:bookmarkEnd w:id="132"/>
+    <w:bookmarkStart w:id="133" w:name="ref-stovall_reply_2020"/>
     <w:p>
       <w:pPr>
         <w:pStyle w:val="Bibliography"/>
@@ -26476,8 +26494,8 @@
         <w:t xml:space="preserve">: 3401.</w:t>
       </w:r>
     </w:p>
-    <w:bookmarkEnd w:id="132"/>
-    <w:bookmarkStart w:id="133" w:name="ref-suarez_factors_2004"/>
+    <w:bookmarkEnd w:id="133"/>
+    <w:bookmarkStart w:id="134" w:name="ref-suarez_factors_2004"/>
     <w:p>
       <w:pPr>
         <w:pStyle w:val="Bibliography"/>
@@ -26564,8 +26582,8 @@
         <w:t xml:space="preserve">: 954–966.</w:t>
       </w:r>
     </w:p>
-    <w:bookmarkEnd w:id="133"/>
-    <w:bookmarkStart w:id="134" w:name="ref-sorensen_calculation_2006"/>
+    <w:bookmarkEnd w:id="134"/>
+    <w:bookmarkStart w:id="135" w:name="ref-sorensen_calculation_2006"/>
     <w:p>
       <w:pPr>
         <w:pStyle w:val="Bibliography"/>
@@ -26652,8 +26670,8 @@
         <w:t xml:space="preserve">: 101–112.</w:t>
       </w:r>
     </w:p>
-    <w:bookmarkEnd w:id="134"/>
-    <w:bookmarkStart w:id="135" w:name="ref-trenberth_global_2014"/>
+    <w:bookmarkEnd w:id="135"/>
+    <w:bookmarkStart w:id="136" w:name="ref-trenberth_global_2014"/>
     <w:p>
       <w:pPr>
         <w:pStyle w:val="Bibliography"/>
@@ -26816,8 +26834,8 @@
         <w:t xml:space="preserve">: 17–22.</w:t>
       </w:r>
     </w:p>
-    <w:bookmarkEnd w:id="135"/>
-    <w:bookmarkStart w:id="136" w:name="ref-trugman_tree_2018"/>
+    <w:bookmarkEnd w:id="136"/>
+    <w:bookmarkStart w:id="137" w:name="ref-trugman_tree_2018"/>
     <w:p>
       <w:pPr>
         <w:pStyle w:val="Bibliography"/>
@@ -26999,8 +27017,8 @@
         <w:t xml:space="preserve">: 1552–1560.</w:t>
       </w:r>
     </w:p>
-    <w:bookmarkEnd w:id="136"/>
-    <w:bookmarkStart w:id="137" w:name="ref-vitasse_contrasting_2019"/>
+    <w:bookmarkEnd w:id="137"/>
+    <w:bookmarkStart w:id="138" w:name="ref-vitasse_contrasting_2019"/>
     <w:p>
       <w:pPr>
         <w:pStyle w:val="Bibliography"/>
@@ -27230,8 +27248,8 @@
         <w:t xml:space="preserve">: 3781–3792.</w:t>
       </w:r>
     </w:p>
-    <w:bookmarkEnd w:id="137"/>
-    <w:bookmarkStart w:id="138" w:name="ref-wheeler_variations_2007"/>
+    <w:bookmarkEnd w:id="138"/>
+    <w:bookmarkStart w:id="139" w:name="ref-wheeler_variations_2007"/>
     <w:p>
       <w:pPr>
         <w:pStyle w:val="Bibliography"/>
@@ -27318,8 +27336,8 @@
         <w:t xml:space="preserve">: 229–258.</w:t>
       </w:r>
     </w:p>
-    <w:bookmarkEnd w:id="138"/>
-    <w:bookmarkStart w:id="139" w:name="ref-zach_vessel_2010"/>
+    <w:bookmarkEnd w:id="139"/>
+    <w:bookmarkStart w:id="140" w:name="ref-zach_vessel_2010"/>
     <w:p>
       <w:pPr>
         <w:pStyle w:val="Bibliography"/>
@@ -27463,8 +27481,8 @@
         <w:t xml:space="preserve">: 506–512.</w:t>
       </w:r>
     </w:p>
-    <w:bookmarkEnd w:id="139"/>
-    <w:bookmarkStart w:id="140" w:name="ref-zellweger_seasonal_2019"/>
+    <w:bookmarkEnd w:id="140"/>
+    <w:bookmarkStart w:id="141" w:name="ref-zellweger_seasonal_2019"/>
     <w:p>
       <w:pPr>
         <w:pStyle w:val="Bibliography"/>
@@ -27694,8 +27712,8 @@
         <w:t xml:space="preserve">: 1774–1786.</w:t>
       </w:r>
     </w:p>
-    <w:bookmarkEnd w:id="140"/>
-    <w:bookmarkStart w:id="141" w:name="ref-zhu_leaf_2018"/>
+    <w:bookmarkEnd w:id="141"/>
+    <w:bookmarkStart w:id="142" w:name="ref-zhu_leaf_2018"/>
     <w:p>
       <w:pPr>
         <w:pStyle w:val="Bibliography"/>
@@ -27896,8 +27914,8 @@
         <w:t xml:space="preserve">: 658–663.</w:t>
       </w:r>
     </w:p>
-    <w:bookmarkEnd w:id="141"/>
-    <w:bookmarkStart w:id="142" w:name="ref-zuleta_drought-induced_2017"/>
+    <w:bookmarkEnd w:id="142"/>
+    <w:bookmarkStart w:id="143" w:name="ref-zuleta_drought-induced_2017"/>
     <w:p>
       <w:pPr>
         <w:pStyle w:val="Bibliography"/>
@@ -28022,8 +28040,8 @@
         <w:t xml:space="preserve">: 2538–2546.</w:t>
       </w:r>
     </w:p>
-    <w:bookmarkEnd w:id="142"/>
     <w:bookmarkEnd w:id="143"/>
+    <w:bookmarkEnd w:id="144"/>
     <w:sectPr/>
   </w:body>
 </w:document>

</xml_diff>

<commit_message>
minor modification of appendix s1
rename methods s1, cut some text
</commit_message>
<xml_diff>
--- a/manuscript/climate_sensitivity_draft.docx
+++ b/manuscript/climate_sensitivity_draft.docx
@@ -6863,7 +6863,7 @@
         <w:t xml:space="preserve"> </w:t>
       </w:r>
       <w:r>
-        <w:t xml:space="preserve">Other R-packages used in analyses are listed in the Supplementary Information (Appendix S1).</w:t>
+        <w:t xml:space="preserve">Other R-packages used in analyses are listed in the Supplementary Information (Methods S1).</w:t>
       </w:r>
     </w:p>
     <w:p>
@@ -13695,7 +13695,7 @@
         <w:pStyle w:val="BodyText"/>
       </w:pPr>
       <w:r>
-        <w:t xml:space="preserve">Appendix S1. Further Package Citations</w:t>
+        <w:t xml:space="preserve">Methods S1. Further Package Citations</w:t>
       </w:r>
     </w:p>
     <w:p>

</xml_diff>

<commit_message>
knit a word copy
</commit_message>
<xml_diff>
--- a/manuscript/climate_sensitivity_draft.docx
+++ b/manuscript/climate_sensitivity_draft.docx
@@ -482,16 +482,7 @@
               <w:jc w:val="left"/>
             </w:pPr>
             <w:r>
-              <w:t xml:space="preserve">6,458</w:t>
-            </w:r>
-            <w:r>
-              <w:t xml:space="preserve"> </w:t>
-            </w:r>
-            <w:r>
-              <w:rPr>
-                <w:b/>
-              </w:rPr>
-              <w:t xml:space="preserve">(Limit 6500)</w:t>
+              <w:t xml:space="preserve">6,494</w:t>
             </w:r>
           </w:p>
         </w:tc>
@@ -583,7 +574,7 @@
               <w:jc w:val="left"/>
             </w:pPr>
             <w:r>
-              <w:t xml:space="preserve">1,340</w:t>
+              <w:t xml:space="preserve">1,347</w:t>
             </w:r>
           </w:p>
         </w:tc>
@@ -629,7 +620,7 @@
               <w:jc w:val="left"/>
             </w:pPr>
             <w:r>
-              <w:t xml:space="preserve">2,036</w:t>
+              <w:t xml:space="preserve">2,057</w:t>
             </w:r>
           </w:p>
         </w:tc>
@@ -659,7 +650,7 @@
               <w:jc w:val="left"/>
             </w:pPr>
             <w:r>
-              <w:t xml:space="preserve">1124</w:t>
+              <w:t xml:space="preserve">1129</w:t>
             </w:r>
           </w:p>
         </w:tc>
@@ -689,7 +680,7 @@
               <w:jc w:val="left"/>
             </w:pPr>
             <w:r>
-              <w:t xml:space="preserve">1952</w:t>
+              <w:t xml:space="preserve">1955</w:t>
             </w:r>
           </w:p>
         </w:tc>

</xml_diff>

<commit_message>
more social media/ orcid
</commit_message>
<xml_diff>
--- a/manuscript/climate_sensitivity_draft.docx
+++ b/manuscript/climate_sensitivity_draft.docx
@@ -394,11 +394,30 @@
         <w:pStyle w:val="BodyText"/>
       </w:pPr>
       <w:r>
+        <w:rPr>
+          <w:b/>
+        </w:rPr>
+        <w:t xml:space="preserve">Brief Heading:</w:t>
+      </w:r>
+      <w:r>
+        <w:t xml:space="preserve"> </w:t>
+      </w:r>
+      <w:r>
+        <w:t xml:space="preserve">Tree-rings reveal how tree height and leaf traits shape drought tolerance in a broadleaf forest</w:t>
+      </w:r>
+    </w:p>
+    <w:p>
+      <w:pPr>
+        <w:pStyle w:val="BodyText"/>
+      </w:pPr>
+      <w:r>
         <w:t xml:space="preserve">Ian R. McGregor:</w:t>
       </w:r>
-      <w:r>
-        <w:t xml:space="preserve"> </w:t>
-      </w:r>
+    </w:p>
+    <w:p>
+      <w:pPr>
+        <w:pStyle w:val="BodyText"/>
+      </w:pPr>
       <w:hyperlink r:id="rId21">
         <w:r>
           <w:rPr>
@@ -415,9 +434,11 @@
       <w:r>
         <w:t xml:space="preserve">Joseph Zailaa:</w:t>
       </w:r>
-      <w:r>
-        <w:t xml:space="preserve"> </w:t>
-      </w:r>
+    </w:p>
+    <w:p>
+      <w:pPr>
+        <w:pStyle w:val="BodyText"/>
+      </w:pPr>
       <w:hyperlink r:id="rId22">
         <w:r>
           <w:rPr>
@@ -432,12 +453,35 @@
         <w:pStyle w:val="BodyText"/>
       </w:pPr>
       <w:r>
+        <w:t xml:space="preserve">Atticus E.L. Stovall:</w:t>
+      </w:r>
+    </w:p>
+    <w:p>
+      <w:pPr>
+        <w:pStyle w:val="BodyText"/>
+      </w:pPr>
+      <w:hyperlink r:id="rId23">
+        <w:r>
+          <w:rPr>
+            <w:rStyle w:val="Hyperlink"/>
+          </w:rPr>
+          <w:t xml:space="preserve">https://twitter.com/StovallAtticus</w:t>
+        </w:r>
+      </w:hyperlink>
+    </w:p>
+    <w:p>
+      <w:pPr>
+        <w:pStyle w:val="BodyText"/>
+      </w:pPr>
+      <w:r>
         <w:t xml:space="preserve">Neil Pederson:</w:t>
       </w:r>
-      <w:r>
-        <w:t xml:space="preserve"> </w:t>
-      </w:r>
-      <w:hyperlink r:id="rId23">
+    </w:p>
+    <w:p>
+      <w:pPr>
+        <w:pStyle w:val="BodyText"/>
+      </w:pPr>
+      <w:hyperlink r:id="rId24">
         <w:r>
           <w:rPr>
             <w:rStyle w:val="Hyperlink"/>
@@ -448,10 +492,12 @@
       <w:r>
         <w:t xml:space="preserve">,</w:t>
       </w:r>
-      <w:r>
-        <w:t xml:space="preserve"> </w:t>
-      </w:r>
-      <w:hyperlink r:id="rId24">
+    </w:p>
+    <w:p>
+      <w:pPr>
+        <w:pStyle w:val="BodyText"/>
+      </w:pPr>
+      <w:hyperlink r:id="rId25">
         <w:r>
           <w:rPr>
             <w:rStyle w:val="Hyperlink"/>
@@ -462,10 +508,12 @@
       <w:r>
         <w:t xml:space="preserve">,</w:t>
       </w:r>
-      <w:r>
-        <w:t xml:space="preserve"> </w:t>
-      </w:r>
-      <w:hyperlink r:id="rId25">
+    </w:p>
+    <w:p>
+      <w:pPr>
+        <w:pStyle w:val="BodyText"/>
+      </w:pPr>
+      <w:hyperlink r:id="rId26">
         <w:r>
           <w:rPr>
             <w:rStyle w:val="Hyperlink"/>
@@ -481,10 +529,12 @@
       <w:r>
         <w:t xml:space="preserve">Kristina Anderson-Teixiera:</w:t>
       </w:r>
-      <w:r>
-        <w:t xml:space="preserve"> </w:t>
-      </w:r>
-      <w:hyperlink r:id="rId26">
+    </w:p>
+    <w:p>
+      <w:pPr>
+        <w:pStyle w:val="BodyText"/>
+      </w:pPr>
+      <w:hyperlink r:id="rId27">
         <w:r>
           <w:rPr>
             <w:rStyle w:val="Hyperlink"/>
@@ -846,11 +896,11 @@
       <w:pPr>
         <w:pStyle w:val="Heading3"/>
       </w:pPr>
-      <w:bookmarkStart w:id="27" w:name="summary"/>
+      <w:bookmarkStart w:id="28" w:name="summary"/>
       <w:r>
         <w:t xml:space="preserve">Summary</w:t>
       </w:r>
-      <w:bookmarkEnd w:id="27"/>
+      <w:bookmarkEnd w:id="28"/>
     </w:p>
     <w:p>
       <w:pPr>
@@ -919,11 +969,11 @@
       <w:pPr>
         <w:pStyle w:val="Heading3"/>
       </w:pPr>
-      <w:bookmarkStart w:id="28" w:name="introduction"/>
+      <w:bookmarkStart w:id="29" w:name="introduction"/>
       <w:r>
         <w:t xml:space="preserve">Introduction</w:t>
       </w:r>
-      <w:bookmarkEnd w:id="28"/>
+      <w:bookmarkEnd w:id="29"/>
     </w:p>
     <w:p>
       <w:pPr>
@@ -2973,11 +3023,11 @@
       <w:pPr>
         <w:pStyle w:val="Heading3"/>
       </w:pPr>
-      <w:bookmarkStart w:id="29" w:name="materials-and-methods"/>
+      <w:bookmarkStart w:id="30" w:name="materials-and-methods"/>
       <w:r>
         <w:t xml:space="preserve">Materials and Methods</w:t>
       </w:r>
-      <w:bookmarkEnd w:id="29"/>
+      <w:bookmarkEnd w:id="30"/>
     </w:p>
     <w:p>
       <w:pPr>
@@ -3211,7 +3261,7 @@
       <w:r>
         <w:t xml:space="preserve">PDSI divisional data for Northern Virginia were obtained in December 2017 from NOAA (</w:t>
       </w:r>
-      <w:hyperlink r:id="rId30">
+      <w:hyperlink r:id="rId31">
         <w:r>
           <w:rPr>
             <w:rStyle w:val="Hyperlink"/>
@@ -5890,11 +5940,11 @@
       <w:pPr>
         <w:pStyle w:val="Heading3"/>
       </w:pPr>
-      <w:bookmarkStart w:id="31" w:name="results"/>
+      <w:bookmarkStart w:id="32" w:name="results"/>
       <w:r>
         <w:t xml:space="preserve">Results</w:t>
       </w:r>
-      <w:bookmarkEnd w:id="31"/>
+      <w:bookmarkEnd w:id="32"/>
     </w:p>
     <w:p>
       <w:pPr>
@@ -8175,11 +8225,11 @@
       <w:pPr>
         <w:pStyle w:val="Heading3"/>
       </w:pPr>
-      <w:bookmarkStart w:id="32" w:name="discussion"/>
+      <w:bookmarkStart w:id="33" w:name="discussion"/>
       <w:r>
         <w:t xml:space="preserve">Discussion</w:t>
       </w:r>
-      <w:bookmarkEnd w:id="32"/>
+      <w:bookmarkEnd w:id="33"/>
     </w:p>
     <w:p>
       <w:pPr>
@@ -11293,11 +11343,11 @@
       <w:pPr>
         <w:pStyle w:val="Heading3"/>
       </w:pPr>
-      <w:bookmarkStart w:id="33" w:name="acknowledgements"/>
+      <w:bookmarkStart w:id="34" w:name="acknowledgements"/>
       <w:r>
         <w:t xml:space="preserve">Acknowledgements</w:t>
       </w:r>
-      <w:bookmarkEnd w:id="33"/>
+      <w:bookmarkEnd w:id="34"/>
     </w:p>
     <w:p>
       <w:pPr>
@@ -11335,11 +11385,11 @@
       <w:pPr>
         <w:pStyle w:val="Heading3"/>
       </w:pPr>
-      <w:bookmarkStart w:id="34" w:name="author-contribution"/>
+      <w:bookmarkStart w:id="35" w:name="author-contribution"/>
       <w:r>
         <w:t xml:space="preserve">Author Contribution</w:t>
       </w:r>
-      <w:bookmarkEnd w:id="34"/>
+      <w:bookmarkEnd w:id="35"/>
     </w:p>
     <w:p>
       <w:pPr>
@@ -11353,11 +11403,11 @@
       <w:pPr>
         <w:pStyle w:val="Heading3"/>
       </w:pPr>
-      <w:bookmarkStart w:id="35" w:name="data-and-code-availability"/>
+      <w:bookmarkStart w:id="36" w:name="data-and-code-availability"/>
       <w:r>
         <w:t xml:space="preserve">Data and code availability</w:t>
       </w:r>
-      <w:bookmarkEnd w:id="35"/>
+      <w:bookmarkEnd w:id="36"/>
     </w:p>
     <w:p>
       <w:pPr>
@@ -11366,7 +11416,7 @@
       <w:r>
         <w:t xml:space="preserve">All data, code, and results are available through the SCBI-ForestGEO organization on GitHub (</w:t>
       </w:r>
-      <w:hyperlink r:id="rId36">
+      <w:hyperlink r:id="rId37">
         <w:r>
           <w:rPr>
             <w:rStyle w:val="Hyperlink"/>
@@ -11394,11 +11444,11 @@
       <w:pPr>
         <w:pStyle w:val="Heading3"/>
       </w:pPr>
-      <w:bookmarkStart w:id="37" w:name="orcid"/>
+      <w:bookmarkStart w:id="38" w:name="orcid"/>
       <w:r>
         <w:t xml:space="preserve">ORCID</w:t>
       </w:r>
-      <w:bookmarkEnd w:id="37"/>
+      <w:bookmarkEnd w:id="38"/>
     </w:p>
     <w:p>
       <w:pPr>
@@ -11453,7 +11503,7 @@
         <w:pStyle w:val="BodyText"/>
       </w:pPr>
       <w:r>
-        <w:t xml:space="preserve">Atticus E.L. Stovall:</w:t>
+        <w:t xml:space="preserve">Atticus E.L. Stovall: 0000-0001-9512-3318</w:t>
       </w:r>
     </w:p>
     <w:p>
@@ -11500,11 +11550,11 @@
       <w:pPr>
         <w:pStyle w:val="Heading3"/>
       </w:pPr>
-      <w:bookmarkStart w:id="38" w:name="supplementary-information"/>
+      <w:bookmarkStart w:id="39" w:name="supplementary-information"/>
       <w:r>
         <w:t xml:space="preserve">Supplementary Information</w:t>
       </w:r>
-      <w:bookmarkEnd w:id="38"/>
+      <w:bookmarkEnd w:id="39"/>
     </w:p>
     <w:p>
       <w:pPr>
@@ -11913,14 +11963,14 @@
       <w:pPr>
         <w:pStyle w:val="Heading3"/>
       </w:pPr>
-      <w:bookmarkStart w:id="39" w:name="references"/>
+      <w:bookmarkStart w:id="40" w:name="references"/>
       <w:r>
         <w:t xml:space="preserve">References</w:t>
       </w:r>
-      <w:bookmarkEnd w:id="39"/>
-    </w:p>
-    <w:bookmarkStart w:id="253" w:name="refs"/>
-    <w:bookmarkStart w:id="41" w:name="ref-abrams_adaptations_1990"/>
+      <w:bookmarkEnd w:id="40"/>
+    </w:p>
+    <w:bookmarkStart w:id="254" w:name="refs"/>
+    <w:bookmarkStart w:id="42" w:name="ref-abrams_adaptations_1990"/>
     <w:p>
       <w:pPr>
         <w:pStyle w:val="Bibliography"/>
@@ -11946,7 +11996,7 @@
       <w:r>
         <w:t xml:space="preserve"> </w:t>
       </w:r>
-      <w:hyperlink r:id="rId40">
+      <w:hyperlink r:id="rId41">
         <w:r>
           <w:rPr>
             <w:rStyle w:val="Hyperlink"/>
@@ -11958,8 +12008,8 @@
         <w:t xml:space="preserve">.</w:t>
       </w:r>
     </w:p>
-    <w:bookmarkEnd w:id="41"/>
-    <w:bookmarkStart w:id="43" w:name="ref-allen_underestimation_2015"/>
+    <w:bookmarkEnd w:id="42"/>
+    <w:bookmarkStart w:id="44" w:name="ref-allen_underestimation_2015"/>
     <w:p>
       <w:pPr>
         <w:pStyle w:val="Bibliography"/>
@@ -11985,7 +12035,7 @@
       <w:r>
         <w:t xml:space="preserve"> </w:t>
       </w:r>
-      <w:hyperlink r:id="rId42">
+      <w:hyperlink r:id="rId43">
         <w:r>
           <w:rPr>
             <w:rStyle w:val="Hyperlink"/>
@@ -11997,8 +12047,8 @@
         <w:t xml:space="preserve">.</w:t>
       </w:r>
     </w:p>
-    <w:bookmarkEnd w:id="43"/>
-    <w:bookmarkStart w:id="45" w:name="ref-allen_global_2010"/>
+    <w:bookmarkEnd w:id="44"/>
+    <w:bookmarkStart w:id="46" w:name="ref-allen_global_2010"/>
     <w:p>
       <w:pPr>
         <w:pStyle w:val="Bibliography"/>
@@ -12021,7 +12071,7 @@
       <w:r>
         <w:t xml:space="preserve"> </w:t>
       </w:r>
-      <w:hyperlink r:id="rId44">
+      <w:hyperlink r:id="rId45">
         <w:r>
           <w:rPr>
             <w:rStyle w:val="Hyperlink"/>
@@ -12033,8 +12083,8 @@
         <w:t xml:space="preserve">.</w:t>
       </w:r>
     </w:p>
-    <w:bookmarkEnd w:id="45"/>
-    <w:bookmarkStart w:id="47" w:name="ref-anderegg_meta-analysis_2016"/>
+    <w:bookmarkEnd w:id="46"/>
+    <w:bookmarkStart w:id="48" w:name="ref-anderegg_meta-analysis_2016"/>
     <w:p>
       <w:pPr>
         <w:pStyle w:val="Bibliography"/>
@@ -12060,7 +12110,7 @@
       <w:r>
         <w:t xml:space="preserve"> </w:t>
       </w:r>
-      <w:hyperlink r:id="rId46">
+      <w:hyperlink r:id="rId47">
         <w:r>
           <w:rPr>
             <w:rStyle w:val="Hyperlink"/>
@@ -12072,8 +12122,8 @@
         <w:t xml:space="preserve">.</w:t>
       </w:r>
     </w:p>
-    <w:bookmarkEnd w:id="47"/>
-    <w:bookmarkStart w:id="49" w:name="ref-andersonteixeira_ctfs-forestgeo_2015"/>
+    <w:bookmarkEnd w:id="48"/>
+    <w:bookmarkStart w:id="50" w:name="ref-andersonteixeira_ctfs-forestgeo_2015"/>
     <w:p>
       <w:pPr>
         <w:pStyle w:val="Bibliography"/>
@@ -12099,7 +12149,7 @@
       <w:r>
         <w:t xml:space="preserve"> </w:t>
       </w:r>
-      <w:hyperlink r:id="rId48">
+      <w:hyperlink r:id="rId49">
         <w:r>
           <w:rPr>
             <w:rStyle w:val="Hyperlink"/>
@@ -12111,8 +12161,8 @@
         <w:t xml:space="preserve">.</w:t>
       </w:r>
     </w:p>
-    <w:bookmarkEnd w:id="49"/>
-    <w:bookmarkStart w:id="51" w:name="ref-andersonteixeira_size-related_2015"/>
+    <w:bookmarkEnd w:id="50"/>
+    <w:bookmarkStart w:id="52" w:name="ref-andersonteixeira_size-related_2015"/>
     <w:p>
       <w:pPr>
         <w:pStyle w:val="Bibliography"/>
@@ -12138,7 +12188,7 @@
       <w:r>
         <w:t xml:space="preserve"> </w:t>
       </w:r>
-      <w:hyperlink r:id="rId50">
+      <w:hyperlink r:id="rId51">
         <w:r>
           <w:rPr>
             <w:rStyle w:val="Hyperlink"/>
@@ -12150,8 +12200,8 @@
         <w:t xml:space="preserve">.</w:t>
       </w:r>
     </w:p>
-    <w:bookmarkEnd w:id="51"/>
-    <w:bookmarkStart w:id="53" w:name="ref-bartlett_correlations_2016"/>
+    <w:bookmarkEnd w:id="52"/>
+    <w:bookmarkStart w:id="54" w:name="ref-bartlett_correlations_2016"/>
     <w:p>
       <w:pPr>
         <w:pStyle w:val="Bibliography"/>
@@ -12177,7 +12227,7 @@
       <w:r>
         <w:t xml:space="preserve"> </w:t>
       </w:r>
-      <w:hyperlink r:id="rId52">
+      <w:hyperlink r:id="rId53">
         <w:r>
           <w:rPr>
             <w:rStyle w:val="Hyperlink"/>
@@ -12189,8 +12239,8 @@
         <w:t xml:space="preserve">.</w:t>
       </w:r>
     </w:p>
-    <w:bookmarkEnd w:id="53"/>
-    <w:bookmarkStart w:id="55" w:name="ref-bartlett_rapid_2012"/>
+    <w:bookmarkEnd w:id="54"/>
+    <w:bookmarkStart w:id="56" w:name="ref-bartlett_rapid_2012"/>
     <w:p>
       <w:pPr>
         <w:pStyle w:val="Bibliography"/>
@@ -12216,7 +12266,7 @@
       <w:r>
         <w:t xml:space="preserve"> </w:t>
       </w:r>
-      <w:hyperlink r:id="rId54">
+      <w:hyperlink r:id="rId55">
         <w:r>
           <w:rPr>
             <w:rStyle w:val="Hyperlink"/>
@@ -12228,8 +12278,8 @@
         <w:t xml:space="preserve">.</w:t>
       </w:r>
     </w:p>
-    <w:bookmarkEnd w:id="55"/>
-    <w:bookmarkStart w:id="57" w:name="ref-bartlett_drought_2016"/>
+    <w:bookmarkEnd w:id="56"/>
+    <w:bookmarkStart w:id="58" w:name="ref-bartlett_drought_2016"/>
     <w:p>
       <w:pPr>
         <w:pStyle w:val="Bibliography"/>
@@ -12255,7 +12305,7 @@
       <w:r>
         <w:t xml:space="preserve"> </w:t>
       </w:r>
-      <w:hyperlink r:id="rId56">
+      <w:hyperlink r:id="rId57">
         <w:r>
           <w:rPr>
             <w:rStyle w:val="Hyperlink"/>
@@ -12267,8 +12317,8 @@
         <w:t xml:space="preserve">.</w:t>
       </w:r>
     </w:p>
-    <w:bookmarkEnd w:id="57"/>
-    <w:bookmarkStart w:id="59" w:name="ref-R-lme4"/>
+    <w:bookmarkEnd w:id="58"/>
+    <w:bookmarkStart w:id="60" w:name="ref-R-lme4"/>
     <w:p>
       <w:pPr>
         <w:pStyle w:val="Bibliography"/>
@@ -12291,7 +12341,7 @@
       <w:r>
         <w:t xml:space="preserve"> </w:t>
       </w:r>
-      <w:hyperlink r:id="rId58">
+      <w:hyperlink r:id="rId59">
         <w:r>
           <w:rPr>
             <w:rStyle w:val="Hyperlink"/>
@@ -12303,8 +12353,8 @@
         <w:t xml:space="preserve">.</w:t>
       </w:r>
     </w:p>
-    <w:bookmarkEnd w:id="59"/>
-    <w:bookmarkStart w:id="61" w:name="ref-bennett_larger_2015"/>
+    <w:bookmarkEnd w:id="60"/>
+    <w:bookmarkStart w:id="62" w:name="ref-bennett_larger_2015"/>
     <w:p>
       <w:pPr>
         <w:pStyle w:val="Bibliography"/>
@@ -12330,7 +12380,7 @@
       <w:r>
         <w:t xml:space="preserve"> </w:t>
       </w:r>
-      <w:hyperlink r:id="rId60">
+      <w:hyperlink r:id="rId61">
         <w:r>
           <w:rPr>
             <w:rStyle w:val="Hyperlink"/>
@@ -12342,8 +12392,8 @@
         <w:t xml:space="preserve">.</w:t>
       </w:r>
     </w:p>
-    <w:bookmarkEnd w:id="61"/>
-    <w:bookmarkStart w:id="63" w:name="ref-beven_physically_1979"/>
+    <w:bookmarkEnd w:id="62"/>
+    <w:bookmarkStart w:id="64" w:name="ref-beven_physically_1979"/>
     <w:p>
       <w:pPr>
         <w:pStyle w:val="Bibliography"/>
@@ -12369,7 +12419,7 @@
       <w:r>
         <w:t xml:space="preserve"> </w:t>
       </w:r>
-      <w:hyperlink r:id="rId62">
+      <w:hyperlink r:id="rId63">
         <w:r>
           <w:rPr>
             <w:rStyle w:val="Hyperlink"/>
@@ -12381,8 +12431,8 @@
         <w:t xml:space="preserve">.</w:t>
       </w:r>
     </w:p>
-    <w:bookmarkEnd w:id="63"/>
-    <w:bookmarkStart w:id="65" w:name="ref-bonan_forests_2008"/>
+    <w:bookmarkEnd w:id="64"/>
+    <w:bookmarkStart w:id="66" w:name="ref-bonan_forests_2008"/>
     <w:p>
       <w:pPr>
         <w:pStyle w:val="Bibliography"/>
@@ -12408,7 +12458,7 @@
       <w:r>
         <w:t xml:space="preserve"> </w:t>
       </w:r>
-      <w:hyperlink r:id="rId64">
+      <w:hyperlink r:id="rId65">
         <w:r>
           <w:rPr>
             <w:rStyle w:val="Hyperlink"/>
@@ -12420,8 +12470,8 @@
         <w:t xml:space="preserve">.</w:t>
       </w:r>
     </w:p>
-    <w:bookmarkEnd w:id="65"/>
-    <w:bookmarkStart w:id="67" w:name="ref-bourg_initial_2013"/>
+    <w:bookmarkEnd w:id="66"/>
+    <w:bookmarkStart w:id="68" w:name="ref-bourg_initial_2013"/>
     <w:p>
       <w:pPr>
         <w:pStyle w:val="Bibliography"/>
@@ -12447,7 +12497,7 @@
       <w:r>
         <w:t xml:space="preserve"> </w:t>
       </w:r>
-      <w:hyperlink r:id="rId66">
+      <w:hyperlink r:id="rId67">
         <w:r>
           <w:rPr>
             <w:rStyle w:val="Hyperlink"/>
@@ -12459,8 +12509,8 @@
         <w:t xml:space="preserve">.</w:t>
       </w:r>
     </w:p>
-    <w:bookmarkEnd w:id="67"/>
-    <w:bookmarkStart w:id="69" w:name="ref-bretfeld_plant_2018"/>
+    <w:bookmarkEnd w:id="68"/>
+    <w:bookmarkStart w:id="70" w:name="ref-bretfeld_plant_2018"/>
     <w:p>
       <w:pPr>
         <w:pStyle w:val="Bibliography"/>
@@ -12486,7 +12536,7 @@
       <w:r>
         <w:t xml:space="preserve"> </w:t>
       </w:r>
-      <w:hyperlink r:id="rId68">
+      <w:hyperlink r:id="rId69">
         <w:r>
           <w:rPr>
             <w:rStyle w:val="Hyperlink"/>
@@ -12498,8 +12548,8 @@
         <w:t xml:space="preserve">.</w:t>
       </w:r>
     </w:p>
-    <w:bookmarkEnd w:id="69"/>
-    <w:bookmarkStart w:id="71" w:name="ref-brewer_relative_2016"/>
+    <w:bookmarkEnd w:id="70"/>
+    <w:bookmarkStart w:id="72" w:name="ref-brewer_relative_2016"/>
     <w:p>
       <w:pPr>
         <w:pStyle w:val="Bibliography"/>
@@ -12525,7 +12575,7 @@
       <w:r>
         <w:t xml:space="preserve"> </w:t>
       </w:r>
-      <w:hyperlink r:id="rId70">
+      <w:hyperlink r:id="rId71">
         <w:r>
           <w:rPr>
             <w:rStyle w:val="Hyperlink"/>
@@ -12537,8 +12587,8 @@
         <w:t xml:space="preserve">.</w:t>
       </w:r>
     </w:p>
-    <w:bookmarkEnd w:id="71"/>
-    <w:bookmarkStart w:id="73" w:name="ref-brum_hydrological_2019"/>
+    <w:bookmarkEnd w:id="72"/>
+    <w:bookmarkStart w:id="74" w:name="ref-brum_hydrological_2019"/>
     <w:p>
       <w:pPr>
         <w:pStyle w:val="Bibliography"/>
@@ -12564,7 +12614,7 @@
       <w:r>
         <w:t xml:space="preserve"> </w:t>
       </w:r>
-      <w:hyperlink r:id="rId72">
+      <w:hyperlink r:id="rId73">
         <w:r>
           <w:rPr>
             <w:rStyle w:val="Hyperlink"/>
@@ -12576,8 +12626,8 @@
         <w:t xml:space="preserve">.</w:t>
       </w:r>
     </w:p>
-    <w:bookmarkEnd w:id="73"/>
-    <w:bookmarkStart w:id="74" w:name="ref-campbell_introduction_1998"/>
+    <w:bookmarkEnd w:id="74"/>
+    <w:bookmarkStart w:id="75" w:name="ref-campbell_introduction_1998"/>
     <w:p>
       <w:pPr>
         <w:pStyle w:val="Bibliography"/>
@@ -12598,8 +12648,8 @@
         <w:t xml:space="preserve">. Vol. 2nd. New York: Springer.</w:t>
       </w:r>
     </w:p>
-    <w:bookmarkEnd w:id="74"/>
-    <w:bookmarkStart w:id="76" w:name="ref-chitratarak_roots_2018"/>
+    <w:bookmarkEnd w:id="75"/>
+    <w:bookmarkStart w:id="77" w:name="ref-chitratarak_roots_2018"/>
     <w:p>
       <w:pPr>
         <w:pStyle w:val="Bibliography"/>
@@ -12625,7 +12675,7 @@
       <w:r>
         <w:t xml:space="preserve"> </w:t>
       </w:r>
-      <w:hyperlink r:id="rId75">
+      <w:hyperlink r:id="rId76">
         <w:r>
           <w:rPr>
             <w:rStyle w:val="Hyperlink"/>
@@ -12637,8 +12687,8 @@
         <w:t xml:space="preserve">.</w:t>
       </w:r>
     </w:p>
-    <w:bookmarkEnd w:id="76"/>
-    <w:bookmarkStart w:id="78" w:name="ref-christoffersen_linking_2016"/>
+    <w:bookmarkEnd w:id="77"/>
+    <w:bookmarkStart w:id="79" w:name="ref-christoffersen_linking_2016"/>
     <w:p>
       <w:pPr>
         <w:pStyle w:val="Bibliography"/>
@@ -12664,7 +12714,7 @@
       <w:r>
         <w:t xml:space="preserve"> </w:t>
       </w:r>
-      <w:hyperlink r:id="rId77">
+      <w:hyperlink r:id="rId78">
         <w:r>
           <w:rPr>
             <w:rStyle w:val="Hyperlink"/>
@@ -12676,8 +12726,8 @@
         <w:t xml:space="preserve">.</w:t>
       </w:r>
     </w:p>
-    <w:bookmarkEnd w:id="78"/>
-    <w:bookmarkStart w:id="80" w:name="ref-clark_impacts_2016"/>
+    <w:bookmarkEnd w:id="79"/>
+    <w:bookmarkStart w:id="81" w:name="ref-clark_impacts_2016"/>
     <w:p>
       <w:pPr>
         <w:pStyle w:val="Bibliography"/>
@@ -12703,7 +12753,7 @@
       <w:r>
         <w:t xml:space="preserve"> </w:t>
       </w:r>
-      <w:hyperlink r:id="rId79">
+      <w:hyperlink r:id="rId80">
         <w:r>
           <w:rPr>
             <w:rStyle w:val="Hyperlink"/>
@@ -12715,8 +12765,8 @@
         <w:t xml:space="preserve">.</w:t>
       </w:r>
     </w:p>
-    <w:bookmarkEnd w:id="80"/>
-    <w:bookmarkStart w:id="82" w:name="ref-condit_tropical_1998"/>
+    <w:bookmarkEnd w:id="81"/>
+    <w:bookmarkStart w:id="83" w:name="ref-condit_tropical_1998"/>
     <w:p>
       <w:pPr>
         <w:pStyle w:val="Bibliography"/>
@@ -12739,7 +12789,7 @@
       <w:r>
         <w:t xml:space="preserve"> </w:t>
       </w:r>
-      <w:hyperlink r:id="rId81">
+      <w:hyperlink r:id="rId82">
         <w:r>
           <w:rPr>
             <w:rStyle w:val="Hyperlink"/>
@@ -12751,8 +12801,8 @@
         <w:t xml:space="preserve">.</w:t>
       </w:r>
     </w:p>
-    <w:bookmarkEnd w:id="82"/>
-    <w:bookmarkStart w:id="84" w:name="ref-cook_unprecedented_2015"/>
+    <w:bookmarkEnd w:id="83"/>
+    <w:bookmarkStart w:id="85" w:name="ref-cook_unprecedented_2015"/>
     <w:p>
       <w:pPr>
         <w:pStyle w:val="Bibliography"/>
@@ -12778,7 +12828,7 @@
       <w:r>
         <w:t xml:space="preserve"> </w:t>
       </w:r>
-      <w:hyperlink r:id="rId83">
+      <w:hyperlink r:id="rId84">
         <w:r>
           <w:rPr>
             <w:rStyle w:val="Hyperlink"/>
@@ -12790,8 +12840,8 @@
         <w:t xml:space="preserve">.</w:t>
       </w:r>
     </w:p>
-    <w:bookmarkEnd w:id="84"/>
-    <w:bookmarkStart w:id="86" w:name="ref-couvreur_water_2018"/>
+    <w:bookmarkEnd w:id="85"/>
+    <w:bookmarkStart w:id="87" w:name="ref-couvreur_water_2018"/>
     <w:p>
       <w:pPr>
         <w:pStyle w:val="Bibliography"/>
@@ -12817,7 +12867,7 @@
       <w:r>
         <w:t xml:space="preserve"> </w:t>
       </w:r>
-      <w:hyperlink r:id="rId85">
+      <w:hyperlink r:id="rId86">
         <w:r>
           <w:rPr>
             <w:rStyle w:val="Hyperlink"/>
@@ -12829,8 +12879,8 @@
         <w:t xml:space="preserve">.</w:t>
       </w:r>
     </w:p>
-    <w:bookmarkEnd w:id="86"/>
-    <w:bookmarkStart w:id="88" w:name="ref-dai_climate_2018"/>
+    <w:bookmarkEnd w:id="87"/>
+    <w:bookmarkStart w:id="89" w:name="ref-dai_climate_2018"/>
     <w:p>
       <w:pPr>
         <w:pStyle w:val="Bibliography"/>
@@ -12856,7 +12906,7 @@
       <w:r>
         <w:t xml:space="preserve"> </w:t>
       </w:r>
-      <w:hyperlink r:id="rId87">
+      <w:hyperlink r:id="rId88">
         <w:r>
           <w:rPr>
             <w:rStyle w:val="Hyperlink"/>
@@ -12868,8 +12918,8 @@
         <w:t xml:space="preserve">.</w:t>
       </w:r>
     </w:p>
-    <w:bookmarkEnd w:id="88"/>
-    <w:bookmarkStart w:id="90" w:name="ref-davis_microclimatic_2019"/>
+    <w:bookmarkEnd w:id="89"/>
+    <w:bookmarkStart w:id="91" w:name="ref-davis_microclimatic_2019"/>
     <w:p>
       <w:pPr>
         <w:pStyle w:val="Bibliography"/>
@@ -12895,7 +12945,7 @@
       <w:r>
         <w:t xml:space="preserve"> </w:t>
       </w:r>
-      <w:hyperlink r:id="rId89">
+      <w:hyperlink r:id="rId90">
         <w:r>
           <w:rPr>
             <w:rStyle w:val="Hyperlink"/>
@@ -12907,8 +12957,8 @@
         <w:t xml:space="preserve">.</w:t>
       </w:r>
     </w:p>
-    <w:bookmarkEnd w:id="90"/>
-    <w:bookmarkStart w:id="92" w:name="ref-desoto_low_2020"/>
+    <w:bookmarkEnd w:id="91"/>
+    <w:bookmarkStart w:id="93" w:name="ref-desoto_low_2020"/>
     <w:p>
       <w:pPr>
         <w:pStyle w:val="Bibliography"/>
@@ -12934,7 +12984,7 @@
       <w:r>
         <w:t xml:space="preserve"> </w:t>
       </w:r>
-      <w:hyperlink r:id="rId91">
+      <w:hyperlink r:id="rId92">
         <w:r>
           <w:rPr>
             <w:rStyle w:val="Hyperlink"/>
@@ -12946,8 +12996,8 @@
         <w:t xml:space="preserve">.</w:t>
       </w:r>
     </w:p>
-    <w:bookmarkEnd w:id="92"/>
-    <w:bookmarkStart w:id="94" w:name="ref-detto_hydrological_2013"/>
+    <w:bookmarkEnd w:id="93"/>
+    <w:bookmarkStart w:id="95" w:name="ref-detto_hydrological_2013"/>
     <w:p>
       <w:pPr>
         <w:pStyle w:val="Bibliography"/>
@@ -12973,7 +13023,7 @@
       <w:r>
         <w:t xml:space="preserve"> </w:t>
       </w:r>
-      <w:hyperlink r:id="rId93">
+      <w:hyperlink r:id="rId94">
         <w:r>
           <w:rPr>
             <w:rStyle w:val="Hyperlink"/>
@@ -12985,8 +13035,8 @@
         <w:t xml:space="preserve">.</w:t>
       </w:r>
     </w:p>
-    <w:bookmarkEnd w:id="94"/>
-    <w:bookmarkStart w:id="96" w:name="ref-druckenbrod_redefining_2019"/>
+    <w:bookmarkEnd w:id="95"/>
+    <w:bookmarkStart w:id="97" w:name="ref-druckenbrod_redefining_2019"/>
     <w:p>
       <w:pPr>
         <w:pStyle w:val="Bibliography"/>
@@ -13012,7 +13062,7 @@
       <w:r>
         <w:t xml:space="preserve"> </w:t>
       </w:r>
-      <w:hyperlink r:id="rId95">
+      <w:hyperlink r:id="rId96">
         <w:r>
           <w:rPr>
             <w:rStyle w:val="Hyperlink"/>
@@ -13024,8 +13074,8 @@
         <w:t xml:space="preserve">.</w:t>
       </w:r>
     </w:p>
-    <w:bookmarkEnd w:id="96"/>
-    <w:bookmarkStart w:id="98" w:name="ref-elliott_forest_2015"/>
+    <w:bookmarkEnd w:id="97"/>
+    <w:bookmarkStart w:id="99" w:name="ref-elliott_forest_2015"/>
     <w:p>
       <w:pPr>
         <w:pStyle w:val="Bibliography"/>
@@ -13051,7 +13101,7 @@
       <w:r>
         <w:t xml:space="preserve"> </w:t>
       </w:r>
-      <w:hyperlink r:id="rId97">
+      <w:hyperlink r:id="rId98">
         <w:r>
           <w:rPr>
             <w:rStyle w:val="Hyperlink"/>
@@ -13063,8 +13113,8 @@
         <w:t xml:space="preserve">.</w:t>
       </w:r>
     </w:p>
-    <w:bookmarkEnd w:id="98"/>
-    <w:bookmarkStart w:id="100" w:name="ref-enquist_global_2002"/>
+    <w:bookmarkEnd w:id="99"/>
+    <w:bookmarkStart w:id="101" w:name="ref-enquist_global_2002"/>
     <w:p>
       <w:pPr>
         <w:pStyle w:val="Bibliography"/>
@@ -13090,7 +13140,7 @@
       <w:r>
         <w:t xml:space="preserve"> </w:t>
       </w:r>
-      <w:hyperlink r:id="rId99">
+      <w:hyperlink r:id="rId100">
         <w:r>
           <w:rPr>
             <w:rStyle w:val="Hyperlink"/>
@@ -13102,8 +13152,8 @@
         <w:t xml:space="preserve">.</w:t>
       </w:r>
     </w:p>
-    <w:bookmarkEnd w:id="100"/>
-    <w:bookmarkStart w:id="102" w:name="ref-farrell_does_2017"/>
+    <w:bookmarkEnd w:id="101"/>
+    <w:bookmarkStart w:id="103" w:name="ref-farrell_does_2017"/>
     <w:p>
       <w:pPr>
         <w:pStyle w:val="Bibliography"/>
@@ -13129,7 +13179,7 @@
       <w:r>
         <w:t xml:space="preserve"> </w:t>
       </w:r>
-      <w:hyperlink r:id="rId101">
+      <w:hyperlink r:id="rId102">
         <w:r>
           <w:rPr>
             <w:rStyle w:val="Hyperlink"/>
@@ -13141,8 +13191,8 @@
         <w:t xml:space="preserve">.</w:t>
       </w:r>
     </w:p>
-    <w:bookmarkEnd w:id="102"/>
-    <w:bookmarkStart w:id="104" w:name="ref-fletcher_evolution_2018"/>
+    <w:bookmarkEnd w:id="103"/>
+    <w:bookmarkStart w:id="105" w:name="ref-fletcher_evolution_2018"/>
     <w:p>
       <w:pPr>
         <w:pStyle w:val="Bibliography"/>
@@ -13168,7 +13218,7 @@
       <w:r>
         <w:t xml:space="preserve"> </w:t>
       </w:r>
-      <w:hyperlink r:id="rId103">
+      <w:hyperlink r:id="rId104">
         <w:r>
           <w:rPr>
             <w:rStyle w:val="Hyperlink"/>
@@ -13180,8 +13230,8 @@
         <w:t xml:space="preserve">.</w:t>
       </w:r>
     </w:p>
-    <w:bookmarkEnd w:id="104"/>
-    <w:bookmarkStart w:id="106" w:name="ref-friedlingstein_climatecarbon_2006"/>
+    <w:bookmarkEnd w:id="105"/>
+    <w:bookmarkStart w:id="107" w:name="ref-friedlingstein_climatecarbon_2006"/>
     <w:p>
       <w:pPr>
         <w:pStyle w:val="Bibliography"/>
@@ -13207,7 +13257,7 @@
       <w:r>
         <w:t xml:space="preserve"> </w:t>
       </w:r>
-      <w:hyperlink r:id="rId105">
+      <w:hyperlink r:id="rId106">
         <w:r>
           <w:rPr>
             <w:rStyle w:val="Hyperlink"/>
@@ -13219,8 +13269,8 @@
         <w:t xml:space="preserve">.</w:t>
       </w:r>
     </w:p>
-    <w:bookmarkEnd w:id="106"/>
-    <w:bookmarkStart w:id="108" w:name="ref-friedrichs_species-specific_2009"/>
+    <w:bookmarkEnd w:id="107"/>
+    <w:bookmarkStart w:id="109" w:name="ref-friedrichs_species-specific_2009"/>
     <w:p>
       <w:pPr>
         <w:pStyle w:val="Bibliography"/>
@@ -13246,7 +13296,7 @@
       <w:r>
         <w:t xml:space="preserve"> </w:t>
       </w:r>
-      <w:hyperlink r:id="rId107">
+      <w:hyperlink r:id="rId108">
         <w:r>
           <w:rPr>
             <w:rStyle w:val="Hyperlink"/>
@@ -13258,8 +13308,8 @@
         <w:t xml:space="preserve">.</w:t>
       </w:r>
     </w:p>
-    <w:bookmarkEnd w:id="108"/>
-    <w:bookmarkStart w:id="110" w:name="ref-gessler_way_2020"/>
+    <w:bookmarkEnd w:id="109"/>
+    <w:bookmarkStart w:id="111" w:name="ref-gessler_way_2020"/>
     <w:p>
       <w:pPr>
         <w:pStyle w:val="Bibliography"/>
@@ -13282,7 +13332,7 @@
       <w:r>
         <w:t xml:space="preserve"> </w:t>
       </w:r>
-      <w:hyperlink r:id="rId109">
+      <w:hyperlink r:id="rId110">
         <w:r>
           <w:rPr>
             <w:rStyle w:val="Hyperlink"/>
@@ -13294,8 +13344,8 @@
         <w:t xml:space="preserve">.</w:t>
       </w:r>
     </w:p>
-    <w:bookmarkEnd w:id="110"/>
-    <w:bookmarkStart w:id="112" w:name="ref-gillerot_tree_2020"/>
+    <w:bookmarkEnd w:id="111"/>
+    <w:bookmarkStart w:id="113" w:name="ref-gillerot_tree_2020"/>
     <w:p>
       <w:pPr>
         <w:pStyle w:val="Bibliography"/>
@@ -13318,7 +13368,7 @@
       <w:r>
         <w:t xml:space="preserve"> </w:t>
       </w:r>
-      <w:hyperlink r:id="rId111">
+      <w:hyperlink r:id="rId112">
         <w:r>
           <w:rPr>
             <w:rStyle w:val="Hyperlink"/>
@@ -13330,8 +13380,8 @@
         <w:t xml:space="preserve">.</w:t>
       </w:r>
     </w:p>
-    <w:bookmarkEnd w:id="112"/>
-    <w:bookmarkStart w:id="114" w:name="X8f6fa8bad1d382086fb2e32eaf2ec910f35620a"/>
+    <w:bookmarkEnd w:id="113"/>
+    <w:bookmarkStart w:id="115" w:name="X8f6fa8bad1d382086fb2e32eaf2ec910f35620a"/>
     <w:p>
       <w:pPr>
         <w:pStyle w:val="Bibliography"/>
@@ -13342,7 +13392,7 @@
       <w:r>
         <w:t xml:space="preserve"> </w:t>
       </w:r>
-      <w:hyperlink r:id="rId113">
+      <w:hyperlink r:id="rId114">
         <w:r>
           <w:rPr>
             <w:rStyle w:val="Hyperlink"/>
@@ -13354,8 +13404,8 @@
         <w:t xml:space="preserve">.</w:t>
       </w:r>
     </w:p>
-    <w:bookmarkEnd w:id="114"/>
-    <w:bookmarkStart w:id="116" w:name="ref-gonzalezakre_patterns_2016"/>
+    <w:bookmarkEnd w:id="115"/>
+    <w:bookmarkStart w:id="117" w:name="ref-gonzalezakre_patterns_2016"/>
     <w:p>
       <w:pPr>
         <w:pStyle w:val="Bibliography"/>
@@ -13381,7 +13431,7 @@
       <w:r>
         <w:t xml:space="preserve"> </w:t>
       </w:r>
-      <w:hyperlink r:id="rId115">
+      <w:hyperlink r:id="rId116">
         <w:r>
           <w:rPr>
             <w:rStyle w:val="Hyperlink"/>
@@ -13393,8 +13443,8 @@
         <w:t xml:space="preserve">.</w:t>
       </w:r>
     </w:p>
-    <w:bookmarkEnd w:id="116"/>
-    <w:bookmarkStart w:id="118" w:name="ref-greenwood_tree_2017"/>
+    <w:bookmarkEnd w:id="117"/>
+    <w:bookmarkStart w:id="119" w:name="ref-greenwood_tree_2017"/>
     <w:p>
       <w:pPr>
         <w:pStyle w:val="Bibliography"/>
@@ -13420,7 +13470,7 @@
       <w:r>
         <w:t xml:space="preserve"> </w:t>
       </w:r>
-      <w:hyperlink r:id="rId117">
+      <w:hyperlink r:id="rId118">
         <w:r>
           <w:rPr>
             <w:rStyle w:val="Hyperlink"/>
@@ -13432,8 +13482,8 @@
         <w:t xml:space="preserve">.</w:t>
       </w:r>
     </w:p>
-    <w:bookmarkEnd w:id="118"/>
-    <w:bookmarkStart w:id="120" w:name="ref-guerfel_impacts_2009"/>
+    <w:bookmarkEnd w:id="119"/>
+    <w:bookmarkStart w:id="121" w:name="ref-guerfel_impacts_2009"/>
     <w:p>
       <w:pPr>
         <w:pStyle w:val="Bibliography"/>
@@ -13459,7 +13509,7 @@
       <w:r>
         <w:t xml:space="preserve"> </w:t>
       </w:r>
-      <w:hyperlink r:id="rId119">
+      <w:hyperlink r:id="rId120">
         <w:r>
           <w:rPr>
             <w:rStyle w:val="Hyperlink"/>
@@ -13471,8 +13521,8 @@
         <w:t xml:space="preserve">.</w:t>
       </w:r>
     </w:p>
-    <w:bookmarkEnd w:id="120"/>
-    <w:bookmarkStart w:id="122" w:name="ref-harris_updated_2014"/>
+    <w:bookmarkEnd w:id="121"/>
+    <w:bookmarkStart w:id="123" w:name="ref-harris_updated_2014"/>
     <w:p>
       <w:pPr>
         <w:pStyle w:val="Bibliography"/>
@@ -13498,7 +13548,7 @@
       <w:r>
         <w:t xml:space="preserve"> </w:t>
       </w:r>
-      <w:hyperlink r:id="rId121">
+      <w:hyperlink r:id="rId122">
         <w:r>
           <w:rPr>
             <w:rStyle w:val="Hyperlink"/>
@@ -13510,8 +13560,8 @@
         <w:t xml:space="preserve">.</w:t>
       </w:r>
     </w:p>
-    <w:bookmarkEnd w:id="122"/>
-    <w:bookmarkStart w:id="124" w:name="ref-helcoski_growing_2019"/>
+    <w:bookmarkEnd w:id="123"/>
+    <w:bookmarkStart w:id="125" w:name="ref-helcoski_growing_2019"/>
     <w:p>
       <w:pPr>
         <w:pStyle w:val="Bibliography"/>
@@ -13537,7 +13587,7 @@
       <w:r>
         <w:t xml:space="preserve"> </w:t>
       </w:r>
-      <w:hyperlink r:id="rId123">
+      <w:hyperlink r:id="rId124">
         <w:r>
           <w:rPr>
             <w:rStyle w:val="Hyperlink"/>
@@ -13549,8 +13599,8 @@
         <w:t xml:space="preserve">.</w:t>
       </w:r>
     </w:p>
-    <w:bookmarkEnd w:id="124"/>
-    <w:bookmarkStart w:id="126" w:name="ref-hoffmann_hydraulic_2011"/>
+    <w:bookmarkEnd w:id="125"/>
+    <w:bookmarkStart w:id="127" w:name="ref-hoffmann_hydraulic_2011"/>
     <w:p>
       <w:pPr>
         <w:pStyle w:val="Bibliography"/>
@@ -13576,7 +13626,7 @@
       <w:r>
         <w:t xml:space="preserve"> </w:t>
       </w:r>
-      <w:hyperlink r:id="rId125">
+      <w:hyperlink r:id="rId126">
         <w:r>
           <w:rPr>
             <w:rStyle w:val="Hyperlink"/>
@@ -13588,8 +13638,8 @@
         <w:t xml:space="preserve">.</w:t>
       </w:r>
     </w:p>
-    <w:bookmarkEnd w:id="126"/>
-    <w:bookmarkStart w:id="128" w:name="ref-R-elevatr"/>
+    <w:bookmarkEnd w:id="127"/>
+    <w:bookmarkStart w:id="129" w:name="ref-R-elevatr"/>
     <w:p>
       <w:pPr>
         <w:pStyle w:val="Bibliography"/>
@@ -13612,7 +13662,7 @@
       <w:r>
         <w:t xml:space="preserve"> </w:t>
       </w:r>
-      <w:hyperlink r:id="rId127">
+      <w:hyperlink r:id="rId128">
         <w:r>
           <w:rPr>
             <w:rStyle w:val="Hyperlink"/>
@@ -13624,8 +13674,8 @@
         <w:t xml:space="preserve">.</w:t>
       </w:r>
     </w:p>
-    <w:bookmarkEnd w:id="128"/>
-    <w:bookmarkStart w:id="130" w:name="ref-hui_near_2014"/>
+    <w:bookmarkEnd w:id="129"/>
+    <w:bookmarkStart w:id="131" w:name="ref-hui_near_2014"/>
     <w:p>
       <w:pPr>
         <w:pStyle w:val="Bibliography"/>
@@ -13651,7 +13701,7 @@
       <w:r>
         <w:t xml:space="preserve"> </w:t>
       </w:r>
-      <w:hyperlink r:id="rId129">
+      <w:hyperlink r:id="rId130">
         <w:r>
           <w:rPr>
             <w:rStyle w:val="Hyperlink"/>
@@ -13663,8 +13713,8 @@
         <w:t xml:space="preserve">.</w:t>
       </w:r>
     </w:p>
-    <w:bookmarkEnd w:id="130"/>
-    <w:bookmarkStart w:id="132" w:name="ref-R-forecast"/>
+    <w:bookmarkEnd w:id="131"/>
+    <w:bookmarkStart w:id="133" w:name="ref-R-forecast"/>
     <w:p>
       <w:pPr>
         <w:pStyle w:val="Bibliography"/>
@@ -13687,7 +13737,7 @@
       <w:r>
         <w:t xml:space="preserve"> </w:t>
       </w:r>
-      <w:hyperlink r:id="rId131">
+      <w:hyperlink r:id="rId132">
         <w:r>
           <w:rPr>
             <w:rStyle w:val="Hyperlink"/>
@@ -13699,8 +13749,8 @@
         <w:t xml:space="preserve">.</w:t>
       </w:r>
     </w:p>
-    <w:bookmarkEnd w:id="132"/>
-    <w:bookmarkStart w:id="134" w:name="X024671904173f8aa2e787e9047683bd848398fb"/>
+    <w:bookmarkEnd w:id="133"/>
+    <w:bookmarkStart w:id="135" w:name="X024671904173f8aa2e787e9047683bd848398fb"/>
     <w:p>
       <w:pPr>
         <w:pStyle w:val="Bibliography"/>
@@ -13723,7 +13773,7 @@
       <w:r>
         <w:t xml:space="preserve"> </w:t>
       </w:r>
-      <w:hyperlink r:id="rId133">
+      <w:hyperlink r:id="rId134">
         <w:r>
           <w:rPr>
             <w:rStyle w:val="Hyperlink"/>
@@ -13735,8 +13785,8 @@
         <w:t xml:space="preserve">.</w:t>
       </w:r>
     </w:p>
-    <w:bookmarkEnd w:id="134"/>
-    <w:bookmarkStart w:id="136" w:name="ref-jennings_assessing_1999"/>
+    <w:bookmarkEnd w:id="135"/>
+    <w:bookmarkStart w:id="137" w:name="ref-jennings_assessing_1999"/>
     <w:p>
       <w:pPr>
         <w:pStyle w:val="Bibliography"/>
@@ -13762,7 +13812,7 @@
       <w:r>
         <w:t xml:space="preserve"> </w:t>
       </w:r>
-      <w:hyperlink r:id="rId135">
+      <w:hyperlink r:id="rId136">
         <w:r>
           <w:rPr>
             <w:rStyle w:val="Hyperlink"/>
@@ -13774,8 +13824,8 @@
         <w:t xml:space="preserve">.</w:t>
       </w:r>
     </w:p>
-    <w:bookmarkEnd w:id="136"/>
-    <w:bookmarkStart w:id="138" w:name="ref-kannenberg_linking_2019"/>
+    <w:bookmarkEnd w:id="137"/>
+    <w:bookmarkStart w:id="139" w:name="ref-kannenberg_linking_2019"/>
     <w:p>
       <w:pPr>
         <w:pStyle w:val="Bibliography"/>
@@ -13801,7 +13851,7 @@
       <w:r>
         <w:t xml:space="preserve"> </w:t>
       </w:r>
-      <w:hyperlink r:id="rId137">
+      <w:hyperlink r:id="rId138">
         <w:r>
           <w:rPr>
             <w:rStyle w:val="Hyperlink"/>
@@ -13813,8 +13863,8 @@
         <w:t xml:space="preserve">.</w:t>
       </w:r>
     </w:p>
-    <w:bookmarkEnd w:id="138"/>
-    <w:bookmarkStart w:id="140" w:name="ref-R-LeafArea"/>
+    <w:bookmarkEnd w:id="139"/>
+    <w:bookmarkStart w:id="141" w:name="ref-R-LeafArea"/>
     <w:p>
       <w:pPr>
         <w:pStyle w:val="Bibliography"/>
@@ -13837,7 +13887,7 @@
       <w:r>
         <w:t xml:space="preserve"> </w:t>
       </w:r>
-      <w:hyperlink r:id="rId139">
+      <w:hyperlink r:id="rId140">
         <w:r>
           <w:rPr>
             <w:rStyle w:val="Hyperlink"/>
@@ -13849,8 +13899,8 @@
         <w:t xml:space="preserve">.</w:t>
       </w:r>
     </w:p>
-    <w:bookmarkEnd w:id="140"/>
-    <w:bookmarkStart w:id="142" w:name="ref-kennedy_implementing_2019"/>
+    <w:bookmarkEnd w:id="141"/>
+    <w:bookmarkStart w:id="143" w:name="ref-kennedy_implementing_2019"/>
     <w:p>
       <w:pPr>
         <w:pStyle w:val="Bibliography"/>
@@ -13876,7 +13926,7 @@
       <w:r>
         <w:t xml:space="preserve"> </w:t>
       </w:r>
-      <w:hyperlink r:id="rId141">
+      <w:hyperlink r:id="rId142">
         <w:r>
           <w:rPr>
             <w:rStyle w:val="Hyperlink"/>
@@ -13888,8 +13938,8 @@
         <w:t xml:space="preserve">.</w:t>
       </w:r>
     </w:p>
-    <w:bookmarkEnd w:id="142"/>
-    <w:bookmarkStart w:id="144" w:name="ref-koike_leaf_2001"/>
+    <w:bookmarkEnd w:id="143"/>
+    <w:bookmarkStart w:id="145" w:name="ref-koike_leaf_2001"/>
     <w:p>
       <w:pPr>
         <w:pStyle w:val="Bibliography"/>
@@ -13915,7 +13965,7 @@
       <w:r>
         <w:t xml:space="preserve"> </w:t>
       </w:r>
-      <w:hyperlink r:id="rId143">
+      <w:hyperlink r:id="rId144">
         <w:r>
           <w:rPr>
             <w:rStyle w:val="Hyperlink"/>
@@ -13927,8 +13977,8 @@
         <w:t xml:space="preserve">.</w:t>
       </w:r>
     </w:p>
-    <w:bookmarkEnd w:id="144"/>
-    <w:bookmarkStart w:id="146" w:name="ref-kunert_revised_2017"/>
+    <w:bookmarkEnd w:id="145"/>
+    <w:bookmarkStart w:id="147" w:name="ref-kunert_revised_2017"/>
     <w:p>
       <w:pPr>
         <w:pStyle w:val="Bibliography"/>
@@ -13954,7 +14004,7 @@
       <w:r>
         <w:t xml:space="preserve"> </w:t>
       </w:r>
-      <w:hyperlink r:id="rId145">
+      <w:hyperlink r:id="rId146">
         <w:r>
           <w:rPr>
             <w:rStyle w:val="Hyperlink"/>
@@ -13966,8 +14016,8 @@
         <w:t xml:space="preserve">.</w:t>
       </w:r>
     </w:p>
-    <w:bookmarkEnd w:id="146"/>
-    <w:bookmarkStart w:id="148" w:name="ref-larjavaara_measuring_2013"/>
+    <w:bookmarkEnd w:id="147"/>
+    <w:bookmarkStart w:id="149" w:name="ref-larjavaara_measuring_2013"/>
     <w:p>
       <w:pPr>
         <w:pStyle w:val="Bibliography"/>
@@ -13993,7 +14043,7 @@
       <w:r>
         <w:t xml:space="preserve"> </w:t>
       </w:r>
-      <w:hyperlink r:id="rId147">
+      <w:hyperlink r:id="rId148">
         <w:r>
           <w:rPr>
             <w:rStyle w:val="Hyperlink"/>
@@ -14005,8 +14055,8 @@
         <w:t xml:space="preserve">.</w:t>
       </w:r>
     </w:p>
-    <w:bookmarkEnd w:id="148"/>
-    <w:bookmarkStart w:id="150" w:name="ref-liu_hydraulic_2019"/>
+    <w:bookmarkEnd w:id="149"/>
+    <w:bookmarkStart w:id="151" w:name="ref-liu_hydraulic_2019"/>
     <w:p>
       <w:pPr>
         <w:pStyle w:val="Bibliography"/>
@@ -14032,7 +14082,7 @@
       <w:r>
         <w:t xml:space="preserve"> </w:t>
       </w:r>
-      <w:hyperlink r:id="rId149">
+      <w:hyperlink r:id="rId150">
         <w:r>
           <w:rPr>
             <w:rStyle w:val="Hyperlink"/>
@@ -14044,8 +14094,8 @@
         <w:t xml:space="preserve">.</w:t>
       </w:r>
     </w:p>
-    <w:bookmarkEnd w:id="150"/>
-    <w:bookmarkStart w:id="152" w:name="ref-liu_effect_1993"/>
+    <w:bookmarkEnd w:id="151"/>
+    <w:bookmarkStart w:id="153" w:name="ref-liu_effect_1993"/>
     <w:p>
       <w:pPr>
         <w:pStyle w:val="Bibliography"/>
@@ -14071,7 +14121,7 @@
       <w:r>
         <w:t xml:space="preserve"> </w:t>
       </w:r>
-      <w:hyperlink r:id="rId151">
+      <w:hyperlink r:id="rId152">
         <w:r>
           <w:rPr>
             <w:rStyle w:val="Hyperlink"/>
@@ -14083,8 +14133,8 @@
         <w:t xml:space="preserve">.</w:t>
       </w:r>
     </w:p>
-    <w:bookmarkEnd w:id="152"/>
-    <w:bookmarkStart w:id="154" w:name="ref-lloret_components_2011"/>
+    <w:bookmarkEnd w:id="153"/>
+    <w:bookmarkStart w:id="155" w:name="ref-lloret_components_2011"/>
     <w:p>
       <w:pPr>
         <w:pStyle w:val="Bibliography"/>
@@ -14110,7 +14160,7 @@
       <w:r>
         <w:t xml:space="preserve"> </w:t>
       </w:r>
-      <w:hyperlink r:id="rId153">
+      <w:hyperlink r:id="rId154">
         <w:r>
           <w:rPr>
             <w:rStyle w:val="Hyperlink"/>
@@ -14122,8 +14172,8 @@
         <w:t xml:space="preserve">.</w:t>
       </w:r>
     </w:p>
-    <w:bookmarkEnd w:id="154"/>
-    <w:bookmarkStart w:id="156" w:name="ref-R-neonUtilities"/>
+    <w:bookmarkEnd w:id="155"/>
+    <w:bookmarkStart w:id="157" w:name="ref-R-neonUtilities"/>
     <w:p>
       <w:pPr>
         <w:pStyle w:val="Bibliography"/>
@@ -14146,7 +14196,7 @@
       <w:r>
         <w:t xml:space="preserve"> </w:t>
       </w:r>
-      <w:hyperlink r:id="rId155">
+      <w:hyperlink r:id="rId156">
         <w:r>
           <w:rPr>
             <w:rStyle w:val="Hyperlink"/>
@@ -14158,8 +14208,8 @@
         <w:t xml:space="preserve">.</w:t>
       </w:r>
     </w:p>
-    <w:bookmarkEnd w:id="156"/>
-    <w:bookmarkStart w:id="158" w:name="ref-marechaux_drought_2015"/>
+    <w:bookmarkEnd w:id="157"/>
+    <w:bookmarkStart w:id="159" w:name="ref-marechaux_drought_2015"/>
     <w:p>
       <w:pPr>
         <w:pStyle w:val="Bibliography"/>
@@ -14185,7 +14235,7 @@
       <w:r>
         <w:t xml:space="preserve"> </w:t>
       </w:r>
-      <w:hyperlink r:id="rId157">
+      <w:hyperlink r:id="rId158">
         <w:r>
           <w:rPr>
             <w:rStyle w:val="Hyperlink"/>
@@ -14197,8 +14247,8 @@
         <w:t xml:space="preserve">.</w:t>
       </w:r>
     </w:p>
-    <w:bookmarkEnd w:id="158"/>
-    <w:bookmarkStart w:id="160" w:name="ref-marechaux_leaf_2020"/>
+    <w:bookmarkEnd w:id="159"/>
+    <w:bookmarkStart w:id="161" w:name="ref-marechaux_leaf_2020"/>
     <w:p>
       <w:pPr>
         <w:pStyle w:val="Bibliography"/>
@@ -14224,7 +14274,7 @@
       <w:r>
         <w:t xml:space="preserve"> </w:t>
       </w:r>
-      <w:hyperlink r:id="rId159">
+      <w:hyperlink r:id="rId160">
         <w:r>
           <w:rPr>
             <w:rStyle w:val="Hyperlink"/>
@@ -14236,8 +14286,8 @@
         <w:t xml:space="preserve">.</w:t>
       </w:r>
     </w:p>
-    <w:bookmarkEnd w:id="160"/>
-    <w:bookmarkStart w:id="162" w:name="ref-martin-benito_convergence_2015"/>
+    <w:bookmarkEnd w:id="161"/>
+    <w:bookmarkStart w:id="163" w:name="ref-martin-benito_convergence_2015"/>
     <w:p>
       <w:pPr>
         <w:pStyle w:val="Bibliography"/>
@@ -14263,7 +14313,7 @@
       <w:r>
         <w:t xml:space="preserve"> </w:t>
       </w:r>
-      <w:hyperlink r:id="rId161">
+      <w:hyperlink r:id="rId162">
         <w:r>
           <w:rPr>
             <w:rStyle w:val="Hyperlink"/>
@@ -14275,8 +14325,8 @@
         <w:t xml:space="preserve">.</w:t>
       </w:r>
     </w:p>
-    <w:bookmarkEnd w:id="162"/>
-    <w:bookmarkStart w:id="163" w:name="ref-martinbenito_convergence_2015"/>
+    <w:bookmarkEnd w:id="163"/>
+    <w:bookmarkStart w:id="164" w:name="ref-martinbenito_convergence_2015"/>
     <w:p>
       <w:pPr>
         <w:pStyle w:val="Bibliography"/>
@@ -14302,7 +14352,7 @@
       <w:r>
         <w:t xml:space="preserve"> </w:t>
       </w:r>
-      <w:hyperlink r:id="rId161">
+      <w:hyperlink r:id="rId162">
         <w:r>
           <w:rPr>
             <w:rStyle w:val="Hyperlink"/>
@@ -14314,8 +14364,8 @@
         <w:t xml:space="preserve">.</w:t>
       </w:r>
     </w:p>
-    <w:bookmarkEnd w:id="163"/>
-    <w:bookmarkStart w:id="165" w:name="ref-R-AICcmodavg"/>
+    <w:bookmarkEnd w:id="164"/>
+    <w:bookmarkStart w:id="166" w:name="ref-R-AICcmodavg"/>
     <w:p>
       <w:pPr>
         <w:pStyle w:val="Bibliography"/>
@@ -14338,7 +14388,7 @@
       <w:r>
         <w:t xml:space="preserve"> </w:t>
       </w:r>
-      <w:hyperlink r:id="rId164">
+      <w:hyperlink r:id="rId165">
         <w:r>
           <w:rPr>
             <w:rStyle w:val="Hyperlink"/>
@@ -14350,8 +14400,8 @@
         <w:t xml:space="preserve">.</w:t>
       </w:r>
     </w:p>
-    <w:bookmarkEnd w:id="165"/>
-    <w:bookmarkStart w:id="167" w:name="ref-mcdowell_pervasive_2020"/>
+    <w:bookmarkEnd w:id="166"/>
+    <w:bookmarkStart w:id="168" w:name="ref-mcdowell_pervasive_2020"/>
     <w:p>
       <w:pPr>
         <w:pStyle w:val="Bibliography"/>
@@ -14377,7 +14427,7 @@
       <w:r>
         <w:t xml:space="preserve"> </w:t>
       </w:r>
-      <w:hyperlink r:id="rId166">
+      <w:hyperlink r:id="rId167">
         <w:r>
           <w:rPr>
             <w:rStyle w:val="Hyperlink"/>
@@ -14389,8 +14439,8 @@
         <w:t xml:space="preserve">.</w:t>
       </w:r>
     </w:p>
-    <w:bookmarkEnd w:id="167"/>
-    <w:bookmarkStart w:id="169" w:name="ref-mcdowell_relationships_2011"/>
+    <w:bookmarkEnd w:id="168"/>
+    <w:bookmarkStart w:id="170" w:name="ref-mcdowell_relationships_2011"/>
     <w:p>
       <w:pPr>
         <w:pStyle w:val="Bibliography"/>
@@ -14413,7 +14463,7 @@
       <w:r>
         <w:t xml:space="preserve"> </w:t>
       </w:r>
-      <w:hyperlink r:id="rId168">
+      <w:hyperlink r:id="rId169">
         <w:r>
           <w:rPr>
             <w:rStyle w:val="Hyperlink"/>
@@ -14425,8 +14475,8 @@
         <w:t xml:space="preserve">.</w:t>
       </w:r>
     </w:p>
-    <w:bookmarkEnd w:id="169"/>
-    <w:bookmarkStart w:id="171" w:name="ref-mcdowell_darcys_2015"/>
+    <w:bookmarkEnd w:id="170"/>
+    <w:bookmarkStart w:id="172" w:name="ref-mcdowell_darcys_2015"/>
     <w:p>
       <w:pPr>
         <w:pStyle w:val="Bibliography"/>
@@ -14452,7 +14502,7 @@
       <w:r>
         <w:t xml:space="preserve"> </w:t>
       </w:r>
-      <w:hyperlink r:id="rId170">
+      <w:hyperlink r:id="rId171">
         <w:r>
           <w:rPr>
             <w:rStyle w:val="Hyperlink"/>
@@ -14464,8 +14514,8 @@
         <w:t xml:space="preserve">.</w:t>
       </w:r>
     </w:p>
-    <w:bookmarkEnd w:id="171"/>
-    <w:bookmarkStart w:id="173" w:name="ref-meakem_role_2018"/>
+    <w:bookmarkEnd w:id="172"/>
+    <w:bookmarkStart w:id="174" w:name="ref-meakem_role_2018"/>
     <w:p>
       <w:pPr>
         <w:pStyle w:val="Bibliography"/>
@@ -14491,7 +14541,7 @@
       <w:r>
         <w:t xml:space="preserve"> </w:t>
       </w:r>
-      <w:hyperlink r:id="rId172">
+      <w:hyperlink r:id="rId173">
         <w:r>
           <w:rPr>
             <w:rStyle w:val="Hyperlink"/>
@@ -14503,8 +14553,8 @@
         <w:t xml:space="preserve">.</w:t>
       </w:r>
     </w:p>
-    <w:bookmarkEnd w:id="173"/>
-    <w:bookmarkStart w:id="175" w:name="ref-medeiros_extensive_2019"/>
+    <w:bookmarkEnd w:id="174"/>
+    <w:bookmarkStart w:id="176" w:name="ref-medeiros_extensive_2019"/>
     <w:p>
       <w:pPr>
         <w:pStyle w:val="Bibliography"/>
@@ -14530,7 +14580,7 @@
       <w:r>
         <w:t xml:space="preserve"> </w:t>
       </w:r>
-      <w:hyperlink r:id="rId174">
+      <w:hyperlink r:id="rId175">
         <w:r>
           <w:rPr>
             <w:rStyle w:val="Hyperlink"/>
@@ -14542,8 +14592,8 @@
         <w:t xml:space="preserve">.</w:t>
       </w:r>
     </w:p>
-    <w:bookmarkEnd w:id="175"/>
-    <w:bookmarkStart w:id="177" w:name="ref-meinzer_partitioning_1999"/>
+    <w:bookmarkEnd w:id="176"/>
+    <w:bookmarkStart w:id="178" w:name="ref-meinzer_partitioning_1999"/>
     <w:p>
       <w:pPr>
         <w:pStyle w:val="Bibliography"/>
@@ -14569,7 +14619,7 @@
       <w:r>
         <w:t xml:space="preserve"> </w:t>
       </w:r>
-      <w:hyperlink r:id="rId176">
+      <w:hyperlink r:id="rId177">
         <w:r>
           <w:rPr>
             <w:rStyle w:val="Hyperlink"/>
@@ -14581,8 +14631,8 @@
         <w:t xml:space="preserve">.</w:t>
       </w:r>
     </w:p>
-    <w:bookmarkEnd w:id="177"/>
-    <w:bookmarkStart w:id="179" w:name="ref-mencuccini_ecological_2003"/>
+    <w:bookmarkEnd w:id="178"/>
+    <w:bookmarkStart w:id="180" w:name="ref-mencuccini_ecological_2003"/>
     <w:p>
       <w:pPr>
         <w:pStyle w:val="Bibliography"/>
@@ -14608,7 +14658,7 @@
       <w:r>
         <w:t xml:space="preserve"> </w:t>
       </w:r>
-      <w:hyperlink r:id="rId178">
+      <w:hyperlink r:id="rId179">
         <w:r>
           <w:rPr>
             <w:rStyle w:val="Hyperlink"/>
@@ -14620,8 +14670,8 @@
         <w:t xml:space="preserve">.</w:t>
       </w:r>
     </w:p>
-    <w:bookmarkEnd w:id="179"/>
-    <w:bookmarkStart w:id="181" w:name="ref-merlin_effects_2015"/>
+    <w:bookmarkEnd w:id="180"/>
+    <w:bookmarkStart w:id="182" w:name="ref-merlin_effects_2015"/>
     <w:p>
       <w:pPr>
         <w:pStyle w:val="Bibliography"/>
@@ -14647,7 +14697,7 @@
       <w:r>
         <w:t xml:space="preserve"> </w:t>
       </w:r>
-      <w:hyperlink r:id="rId180">
+      <w:hyperlink r:id="rId181">
         <w:r>
           <w:rPr>
             <w:rStyle w:val="Hyperlink"/>
@@ -14659,8 +14709,8 @@
         <w:t xml:space="preserve">.</w:t>
       </w:r>
     </w:p>
-    <w:bookmarkEnd w:id="181"/>
-    <w:bookmarkStart w:id="183" w:name="ref-R-dynatopmodel"/>
+    <w:bookmarkEnd w:id="182"/>
+    <w:bookmarkStart w:id="184" w:name="ref-R-dynatopmodel"/>
     <w:p>
       <w:pPr>
         <w:pStyle w:val="Bibliography"/>
@@ -14683,7 +14733,7 @@
       <w:r>
         <w:t xml:space="preserve"> </w:t>
       </w:r>
-      <w:hyperlink r:id="rId182">
+      <w:hyperlink r:id="rId183">
         <w:r>
           <w:rPr>
             <w:rStyle w:val="Hyperlink"/>
@@ -14695,8 +14745,8 @@
         <w:t xml:space="preserve">.</w:t>
       </w:r>
     </w:p>
-    <w:bookmarkEnd w:id="183"/>
-    <w:bookmarkStart w:id="184" w:name="ref-neon_national_2018"/>
+    <w:bookmarkEnd w:id="184"/>
+    <w:bookmarkStart w:id="185" w:name="ref-neon_national_2018"/>
     <w:p>
       <w:pPr>
         <w:pStyle w:val="Bibliography"/>
@@ -14705,8 +14755,8 @@
         <w:t xml:space="preserve">NEON. 2018. “National Ecological Observatory Network. 2016, 2017, 2018. Data Products: DP1.00001.001, DP1.00098.001, DP1.00002.001. Provisional Data Downloaded from Http://Data.neonscience.org/ in May 2019. Battelle, Boulder, CO, USA.”</w:t>
       </w:r>
     </w:p>
-    <w:bookmarkEnd w:id="184"/>
-    <w:bookmarkStart w:id="186" w:name="ref-olson_universal_2014"/>
+    <w:bookmarkEnd w:id="185"/>
+    <w:bookmarkStart w:id="187" w:name="ref-olson_universal_2014"/>
     <w:p>
       <w:pPr>
         <w:pStyle w:val="Bibliography"/>
@@ -14732,7 +14782,7 @@
       <w:r>
         <w:t xml:space="preserve"> </w:t>
       </w:r>
-      <w:hyperlink r:id="rId185">
+      <w:hyperlink r:id="rId186">
         <w:r>
           <w:rPr>
             <w:rStyle w:val="Hyperlink"/>
@@ -14744,8 +14794,8 @@
         <w:t xml:space="preserve">.</w:t>
       </w:r>
     </w:p>
-    <w:bookmarkEnd w:id="186"/>
-    <w:bookmarkStart w:id="188" w:name="ref-olson_plant_2018"/>
+    <w:bookmarkEnd w:id="187"/>
+    <w:bookmarkStart w:id="189" w:name="ref-olson_plant_2018"/>
     <w:p>
       <w:pPr>
         <w:pStyle w:val="Bibliography"/>
@@ -14771,7 +14821,7 @@
       <w:r>
         <w:t xml:space="preserve"> </w:t>
       </w:r>
-      <w:hyperlink r:id="rId187">
+      <w:hyperlink r:id="rId188">
         <w:r>
           <w:rPr>
             <w:rStyle w:val="Hyperlink"/>
@@ -14783,8 +14833,8 @@
         <w:t xml:space="preserve">.</w:t>
       </w:r>
     </w:p>
-    <w:bookmarkEnd w:id="188"/>
-    <w:bookmarkStart w:id="190" w:name="ref-olson_xylem_2020"/>
+    <w:bookmarkEnd w:id="189"/>
+    <w:bookmarkStart w:id="191" w:name="ref-olson_xylem_2020"/>
     <w:p>
       <w:pPr>
         <w:pStyle w:val="Bibliography"/>
@@ -14810,7 +14860,7 @@
       <w:r>
         <w:t xml:space="preserve"> </w:t>
       </w:r>
-      <w:hyperlink r:id="rId189">
+      <w:hyperlink r:id="rId190">
         <w:r>
           <w:rPr>
             <w:rStyle w:val="Hyperlink"/>
@@ -14822,8 +14872,8 @@
         <w:t xml:space="preserve">.</w:t>
       </w:r>
     </w:p>
-    <w:bookmarkEnd w:id="190"/>
-    <w:bookmarkStart w:id="192" w:name="ref-phillips_reliance_2003"/>
+    <w:bookmarkEnd w:id="191"/>
+    <w:bookmarkStart w:id="193" w:name="ref-phillips_reliance_2003"/>
     <w:p>
       <w:pPr>
         <w:pStyle w:val="Bibliography"/>
@@ -14849,7 +14899,7 @@
       <w:r>
         <w:t xml:space="preserve"> </w:t>
       </w:r>
-      <w:hyperlink r:id="rId191">
+      <w:hyperlink r:id="rId192">
         <w:r>
           <w:rPr>
             <w:rStyle w:val="Hyperlink"/>
@@ -14861,8 +14911,8 @@
         <w:t xml:space="preserve">.</w:t>
       </w:r>
     </w:p>
-    <w:bookmarkEnd w:id="192"/>
-    <w:bookmarkStart w:id="194" w:name="ref-powell_differences_2017"/>
+    <w:bookmarkEnd w:id="193"/>
+    <w:bookmarkStart w:id="195" w:name="ref-powell_differences_2017"/>
     <w:p>
       <w:pPr>
         <w:pStyle w:val="Bibliography"/>
@@ -14888,7 +14938,7 @@
       <w:r>
         <w:t xml:space="preserve"> </w:t>
       </w:r>
-      <w:hyperlink r:id="rId193">
+      <w:hyperlink r:id="rId194">
         <w:r>
           <w:rPr>
             <w:rStyle w:val="Hyperlink"/>
@@ -14900,8 +14950,8 @@
         <w:t xml:space="preserve">.</w:t>
       </w:r>
     </w:p>
-    <w:bookmarkEnd w:id="194"/>
-    <w:bookmarkStart w:id="196" w:name="ref-powers_catastrophic_2020"/>
+    <w:bookmarkEnd w:id="195"/>
+    <w:bookmarkStart w:id="197" w:name="ref-powers_catastrophic_2020"/>
     <w:p>
       <w:pPr>
         <w:pStyle w:val="Bibliography"/>
@@ -14927,7 +14977,7 @@
       <w:r>
         <w:t xml:space="preserve"> </w:t>
       </w:r>
-      <w:hyperlink r:id="rId195">
+      <w:hyperlink r:id="rId196">
         <w:r>
           <w:rPr>
             <w:rStyle w:val="Hyperlink"/>
@@ -14939,8 +14989,8 @@
         <w:t xml:space="preserve">.</w:t>
       </w:r>
     </w:p>
-    <w:bookmarkEnd w:id="196"/>
-    <w:bookmarkStart w:id="198" w:name="ref-pretzsch_drought_2018"/>
+    <w:bookmarkEnd w:id="197"/>
+    <w:bookmarkStart w:id="199" w:name="ref-pretzsch_drought_2018"/>
     <w:p>
       <w:pPr>
         <w:pStyle w:val="Bibliography"/>
@@ -14966,7 +15016,7 @@
       <w:r>
         <w:t xml:space="preserve"> </w:t>
       </w:r>
-      <w:hyperlink r:id="rId197">
+      <w:hyperlink r:id="rId198">
         <w:r>
           <w:rPr>
             <w:rStyle w:val="Hyperlink"/>
@@ -14978,8 +15028,8 @@
         <w:t xml:space="preserve">.</w:t>
       </w:r>
     </w:p>
-    <w:bookmarkEnd w:id="198"/>
-    <w:bookmarkStart w:id="200" w:name="ref-R-base"/>
+    <w:bookmarkEnd w:id="199"/>
+    <w:bookmarkStart w:id="201" w:name="ref-R-base"/>
     <w:p>
       <w:pPr>
         <w:pStyle w:val="Bibliography"/>
@@ -15002,7 +15052,7 @@
       <w:r>
         <w:t xml:space="preserve"> </w:t>
       </w:r>
-      <w:hyperlink r:id="rId199">
+      <w:hyperlink r:id="rId200">
         <w:r>
           <w:rPr>
             <w:rStyle w:val="Hyperlink"/>
@@ -15014,8 +15064,8 @@
         <w:t xml:space="preserve">.</w:t>
       </w:r>
     </w:p>
-    <w:bookmarkEnd w:id="200"/>
-    <w:bookmarkStart w:id="202" w:name="ref-rey-sanchez_spatial_2016"/>
+    <w:bookmarkEnd w:id="201"/>
+    <w:bookmarkStart w:id="203" w:name="ref-rey-sanchez_spatial_2016"/>
     <w:p>
       <w:pPr>
         <w:pStyle w:val="Bibliography"/>
@@ -15041,7 +15091,7 @@
       <w:r>
         <w:t xml:space="preserve"> </w:t>
       </w:r>
-      <w:hyperlink r:id="rId201">
+      <w:hyperlink r:id="rId202">
         <w:r>
           <w:rPr>
             <w:rStyle w:val="Hyperlink"/>
@@ -15053,8 +15103,8 @@
         <w:t xml:space="preserve">.</w:t>
       </w:r>
     </w:p>
-    <w:bookmarkEnd w:id="202"/>
-    <w:bookmarkStart w:id="204" w:name="ref-rosas_adjustments_2019"/>
+    <w:bookmarkEnd w:id="203"/>
+    <w:bookmarkStart w:id="205" w:name="ref-rosas_adjustments_2019"/>
     <w:p>
       <w:pPr>
         <w:pStyle w:val="Bibliography"/>
@@ -15080,7 +15130,7 @@
       <w:r>
         <w:t xml:space="preserve"> </w:t>
       </w:r>
-      <w:hyperlink r:id="rId203">
+      <w:hyperlink r:id="rId204">
         <w:r>
           <w:rPr>
             <w:rStyle w:val="Hyperlink"/>
@@ -15092,8 +15142,8 @@
         <w:t xml:space="preserve">.</w:t>
       </w:r>
     </w:p>
-    <w:bookmarkEnd w:id="204"/>
-    <w:bookmarkStart w:id="206" w:name="ref-roskilly_conflicting_2019"/>
+    <w:bookmarkEnd w:id="205"/>
+    <w:bookmarkStart w:id="207" w:name="ref-roskilly_conflicting_2019"/>
     <w:p>
       <w:pPr>
         <w:pStyle w:val="Bibliography"/>
@@ -15119,7 +15169,7 @@
       <w:r>
         <w:t xml:space="preserve"> </w:t>
       </w:r>
-      <w:hyperlink r:id="rId205">
+      <w:hyperlink r:id="rId206">
         <w:r>
           <w:rPr>
             <w:rStyle w:val="Hyperlink"/>
@@ -15131,8 +15181,8 @@
         <w:t xml:space="preserve">.</w:t>
       </w:r>
     </w:p>
-    <w:bookmarkEnd w:id="206"/>
-    <w:bookmarkStart w:id="208" w:name="ref-ryan_hydraulic_2006"/>
+    <w:bookmarkEnd w:id="207"/>
+    <w:bookmarkStart w:id="209" w:name="ref-ryan_hydraulic_2006"/>
     <w:p>
       <w:pPr>
         <w:pStyle w:val="Bibliography"/>
@@ -15158,7 +15208,7 @@
       <w:r>
         <w:t xml:space="preserve"> </w:t>
       </w:r>
-      <w:hyperlink r:id="rId207">
+      <w:hyperlink r:id="rId208">
         <w:r>
           <w:rPr>
             <w:rStyle w:val="Hyperlink"/>
@@ -15170,8 +15220,8 @@
         <w:t xml:space="preserve">.</w:t>
       </w:r>
     </w:p>
-    <w:bookmarkEnd w:id="208"/>
-    <w:bookmarkStart w:id="210" w:name="ref-sapes_plant_2019"/>
+    <w:bookmarkEnd w:id="209"/>
+    <w:bookmarkStart w:id="211" w:name="ref-sapes_plant_2019"/>
     <w:p>
       <w:pPr>
         <w:pStyle w:val="Bibliography"/>
@@ -15197,7 +15247,7 @@
       <w:r>
         <w:t xml:space="preserve"> </w:t>
       </w:r>
-      <w:hyperlink r:id="rId209">
+      <w:hyperlink r:id="rId210">
         <w:r>
           <w:rPr>
             <w:rStyle w:val="Hyperlink"/>
@@ -15209,8 +15259,8 @@
         <w:t xml:space="preserve">.</w:t>
       </w:r>
     </w:p>
-    <w:bookmarkEnd w:id="210"/>
-    <w:bookmarkStart w:id="212" w:name="ref-scharnweber_confessions_2019"/>
+    <w:bookmarkEnd w:id="211"/>
+    <w:bookmarkStart w:id="213" w:name="ref-scharnweber_confessions_2019"/>
     <w:p>
       <w:pPr>
         <w:pStyle w:val="Bibliography"/>
@@ -15236,7 +15286,7 @@
       <w:r>
         <w:t xml:space="preserve"> </w:t>
       </w:r>
-      <w:hyperlink r:id="rId211">
+      <w:hyperlink r:id="rId212">
         <w:r>
           <w:rPr>
             <w:rStyle w:val="Hyperlink"/>
@@ -15248,8 +15298,8 @@
         <w:t xml:space="preserve">.</w:t>
       </w:r>
     </w:p>
-    <w:bookmarkEnd w:id="212"/>
-    <w:bookmarkStart w:id="214" w:name="ref-scholz_hydraulic_2011"/>
+    <w:bookmarkEnd w:id="213"/>
+    <w:bookmarkStart w:id="215" w:name="ref-scholz_hydraulic_2011"/>
     <w:p>
       <w:pPr>
         <w:pStyle w:val="Bibliography"/>
@@ -15272,7 +15322,7 @@
       <w:r>
         <w:t xml:space="preserve"> </w:t>
       </w:r>
-      <w:hyperlink r:id="rId213">
+      <w:hyperlink r:id="rId214">
         <w:r>
           <w:rPr>
             <w:rStyle w:val="Hyperlink"/>
@@ -15284,8 +15334,8 @@
         <w:t xml:space="preserve">.</w:t>
       </w:r>
     </w:p>
-    <w:bookmarkEnd w:id="214"/>
-    <w:bookmarkStart w:id="216" w:name="ref-schongart_dendroecological_2017"/>
+    <w:bookmarkEnd w:id="215"/>
+    <w:bookmarkStart w:id="217" w:name="ref-schongart_dendroecological_2017"/>
     <w:p>
       <w:pPr>
         <w:pStyle w:val="Bibliography"/>
@@ -15308,7 +15358,7 @@
       <w:r>
         <w:t xml:space="preserve"> </w:t>
       </w:r>
-      <w:hyperlink r:id="rId215">
+      <w:hyperlink r:id="rId216">
         <w:r>
           <w:rPr>
             <w:rStyle w:val="Hyperlink"/>
@@ -15320,8 +15370,8 @@
         <w:t xml:space="preserve">.</w:t>
       </w:r>
     </w:p>
-    <w:bookmarkEnd w:id="216"/>
-    <w:bookmarkStart w:id="218" w:name="ref-scoffoni_leaf_2014"/>
+    <w:bookmarkEnd w:id="217"/>
+    <w:bookmarkStart w:id="219" w:name="ref-scoffoni_leaf_2014"/>
     <w:p>
       <w:pPr>
         <w:pStyle w:val="Bibliography"/>
@@ -15347,7 +15397,7 @@
       <w:r>
         <w:t xml:space="preserve"> </w:t>
       </w:r>
-      <w:hyperlink r:id="rId217">
+      <w:hyperlink r:id="rId218">
         <w:r>
           <w:rPr>
             <w:rStyle w:val="Hyperlink"/>
@@ -15359,8 +15409,8 @@
         <w:t xml:space="preserve">.</w:t>
       </w:r>
     </w:p>
-    <w:bookmarkEnd w:id="218"/>
-    <w:bookmarkStart w:id="220" w:name="ref-simeone_coupled_2019"/>
+    <w:bookmarkEnd w:id="219"/>
+    <w:bookmarkStart w:id="221" w:name="ref-simeone_coupled_2019"/>
     <w:p>
       <w:pPr>
         <w:pStyle w:val="Bibliography"/>
@@ -15386,7 +15436,7 @@
       <w:r>
         <w:t xml:space="preserve"> </w:t>
       </w:r>
-      <w:hyperlink r:id="rId219">
+      <w:hyperlink r:id="rId220">
         <w:r>
           <w:rPr>
             <w:rStyle w:val="Hyperlink"/>
@@ -15398,8 +15448,8 @@
         <w:t xml:space="preserve">.</w:t>
       </w:r>
     </w:p>
-    <w:bookmarkEnd w:id="220"/>
-    <w:bookmarkStart w:id="222" w:name="ref-slette_how_2019"/>
+    <w:bookmarkEnd w:id="221"/>
+    <w:bookmarkStart w:id="223" w:name="ref-slette_how_2019"/>
     <w:p>
       <w:pPr>
         <w:pStyle w:val="Bibliography"/>
@@ -15425,7 +15475,7 @@
       <w:r>
         <w:t xml:space="preserve"> </w:t>
       </w:r>
-      <w:hyperlink r:id="rId221">
+      <w:hyperlink r:id="rId222">
         <w:r>
           <w:rPr>
             <w:rStyle w:val="Hyperlink"/>
@@ -15437,8 +15487,8 @@
         <w:t xml:space="preserve">.</w:t>
       </w:r>
     </w:p>
-    <w:bookmarkEnd w:id="222"/>
-    <w:bookmarkStart w:id="224" w:name="ref-stahl_depth_2013"/>
+    <w:bookmarkEnd w:id="223"/>
+    <w:bookmarkStart w:id="225" w:name="ref-stahl_depth_2013"/>
     <w:p>
       <w:pPr>
         <w:pStyle w:val="Bibliography"/>
@@ -15464,7 +15514,7 @@
       <w:r>
         <w:t xml:space="preserve"> </w:t>
       </w:r>
-      <w:hyperlink r:id="rId223">
+      <w:hyperlink r:id="rId224">
         <w:r>
           <w:rPr>
             <w:rStyle w:val="Hyperlink"/>
@@ -15476,8 +15526,8 @@
         <w:t xml:space="preserve">.</w:t>
       </w:r>
     </w:p>
-    <w:bookmarkEnd w:id="224"/>
-    <w:bookmarkStart w:id="226" w:name="ref-stovall_terrestrial_2018"/>
+    <w:bookmarkEnd w:id="225"/>
+    <w:bookmarkStart w:id="227" w:name="ref-stovall_terrestrial_2018"/>
     <w:p>
       <w:pPr>
         <w:pStyle w:val="Bibliography"/>
@@ -15503,7 +15553,7 @@
       <w:r>
         <w:t xml:space="preserve"> </w:t>
       </w:r>
-      <w:hyperlink r:id="rId225">
+      <w:hyperlink r:id="rId226">
         <w:r>
           <w:rPr>
             <w:rStyle w:val="Hyperlink"/>
@@ -15515,8 +15565,8 @@
         <w:t xml:space="preserve">.</w:t>
       </w:r>
     </w:p>
-    <w:bookmarkEnd w:id="226"/>
-    <w:bookmarkStart w:id="228" w:name="ref-stovall_assessing_2018"/>
+    <w:bookmarkEnd w:id="227"/>
+    <w:bookmarkStart w:id="229" w:name="ref-stovall_assessing_2018"/>
     <w:p>
       <w:pPr>
         <w:pStyle w:val="Bibliography"/>
@@ -15542,7 +15592,7 @@
       <w:r>
         <w:t xml:space="preserve"> </w:t>
       </w:r>
-      <w:hyperlink r:id="rId227">
+      <w:hyperlink r:id="rId228">
         <w:r>
           <w:rPr>
             <w:rStyle w:val="Hyperlink"/>
@@ -15554,8 +15604,8 @@
         <w:t xml:space="preserve">.</w:t>
       </w:r>
     </w:p>
-    <w:bookmarkEnd w:id="228"/>
-    <w:bookmarkStart w:id="230" w:name="ref-stovall_reply_2020"/>
+    <w:bookmarkEnd w:id="229"/>
+    <w:bookmarkStart w:id="231" w:name="ref-stovall_reply_2020"/>
     <w:p>
       <w:pPr>
         <w:pStyle w:val="Bibliography"/>
@@ -15581,7 +15631,7 @@
       <w:r>
         <w:t xml:space="preserve"> </w:t>
       </w:r>
-      <w:hyperlink r:id="rId229">
+      <w:hyperlink r:id="rId230">
         <w:r>
           <w:rPr>
             <w:rStyle w:val="Hyperlink"/>
@@ -15593,8 +15643,8 @@
         <w:t xml:space="preserve">.</w:t>
       </w:r>
     </w:p>
-    <w:bookmarkEnd w:id="230"/>
-    <w:bookmarkStart w:id="232" w:name="ref-stovall_tree_2019"/>
+    <w:bookmarkEnd w:id="231"/>
+    <w:bookmarkStart w:id="233" w:name="ref-stovall_tree_2019"/>
     <w:p>
       <w:pPr>
         <w:pStyle w:val="Bibliography"/>
@@ -15620,7 +15670,7 @@
       <w:r>
         <w:t xml:space="preserve"> </w:t>
       </w:r>
-      <w:hyperlink r:id="rId231">
+      <w:hyperlink r:id="rId232">
         <w:r>
           <w:rPr>
             <w:rStyle w:val="Hyperlink"/>
@@ -15632,8 +15682,8 @@
         <w:t xml:space="preserve">.</w:t>
       </w:r>
     </w:p>
-    <w:bookmarkEnd w:id="232"/>
-    <w:bookmarkStart w:id="234" w:name="ref-suarez_factors_2004"/>
+    <w:bookmarkEnd w:id="233"/>
+    <w:bookmarkStart w:id="235" w:name="ref-suarez_factors_2004"/>
     <w:p>
       <w:pPr>
         <w:pStyle w:val="Bibliography"/>
@@ -15659,7 +15709,7 @@
       <w:r>
         <w:t xml:space="preserve"> </w:t>
       </w:r>
-      <w:hyperlink r:id="rId233">
+      <w:hyperlink r:id="rId234">
         <w:r>
           <w:rPr>
             <w:rStyle w:val="Hyperlink"/>
@@ -15671,8 +15721,8 @@
         <w:t xml:space="preserve">.</w:t>
       </w:r>
     </w:p>
-    <w:bookmarkEnd w:id="234"/>
-    <w:bookmarkStart w:id="236" w:name="ref-sorensen_calculation_2006"/>
+    <w:bookmarkEnd w:id="235"/>
+    <w:bookmarkStart w:id="237" w:name="ref-sorensen_calculation_2006"/>
     <w:p>
       <w:pPr>
         <w:pStyle w:val="Bibliography"/>
@@ -15698,7 +15748,7 @@
       <w:r>
         <w:t xml:space="preserve"> </w:t>
       </w:r>
-      <w:hyperlink r:id="rId235">
+      <w:hyperlink r:id="rId236">
         <w:r>
           <w:rPr>
             <w:rStyle w:val="Hyperlink"/>
@@ -15710,8 +15760,8 @@
         <w:t xml:space="preserve">.</w:t>
       </w:r>
     </w:p>
-    <w:bookmarkEnd w:id="236"/>
-    <w:bookmarkStart w:id="238" w:name="ref-trenberth_global_2014"/>
+    <w:bookmarkEnd w:id="237"/>
+    <w:bookmarkStart w:id="239" w:name="ref-trenberth_global_2014"/>
     <w:p>
       <w:pPr>
         <w:pStyle w:val="Bibliography"/>
@@ -15737,7 +15787,7 @@
       <w:r>
         <w:t xml:space="preserve"> </w:t>
       </w:r>
-      <w:hyperlink r:id="rId237">
+      <w:hyperlink r:id="rId238">
         <w:r>
           <w:rPr>
             <w:rStyle w:val="Hyperlink"/>
@@ -15749,8 +15799,8 @@
         <w:t xml:space="preserve">.</w:t>
       </w:r>
     </w:p>
-    <w:bookmarkEnd w:id="238"/>
-    <w:bookmarkStart w:id="240" w:name="ref-trugman_tree_2018"/>
+    <w:bookmarkEnd w:id="239"/>
+    <w:bookmarkStart w:id="241" w:name="ref-trugman_tree_2018"/>
     <w:p>
       <w:pPr>
         <w:pStyle w:val="Bibliography"/>
@@ -15776,7 +15826,7 @@
       <w:r>
         <w:t xml:space="preserve"> </w:t>
       </w:r>
-      <w:hyperlink r:id="rId239">
+      <w:hyperlink r:id="rId240">
         <w:r>
           <w:rPr>
             <w:rStyle w:val="Hyperlink"/>
@@ -15788,8 +15838,8 @@
         <w:t xml:space="preserve">.</w:t>
       </w:r>
     </w:p>
-    <w:bookmarkEnd w:id="240"/>
-    <w:bookmarkStart w:id="242" w:name="ref-vitasse_contrasting_2019"/>
+    <w:bookmarkEnd w:id="241"/>
+    <w:bookmarkStart w:id="243" w:name="ref-vitasse_contrasting_2019"/>
     <w:p>
       <w:pPr>
         <w:pStyle w:val="Bibliography"/>
@@ -15815,7 +15865,7 @@
       <w:r>
         <w:t xml:space="preserve"> </w:t>
       </w:r>
-      <w:hyperlink r:id="rId241">
+      <w:hyperlink r:id="rId242">
         <w:r>
           <w:rPr>
             <w:rStyle w:val="Hyperlink"/>
@@ -15827,8 +15877,8 @@
         <w:t xml:space="preserve">.</w:t>
       </w:r>
     </w:p>
-    <w:bookmarkEnd w:id="242"/>
-    <w:bookmarkStart w:id="244" w:name="ref-wheeler_variations_2007"/>
+    <w:bookmarkEnd w:id="243"/>
+    <w:bookmarkStart w:id="245" w:name="ref-wheeler_variations_2007"/>
     <w:p>
       <w:pPr>
         <w:pStyle w:val="Bibliography"/>
@@ -15854,7 +15904,7 @@
       <w:r>
         <w:t xml:space="preserve"> </w:t>
       </w:r>
-      <w:hyperlink r:id="rId243">
+      <w:hyperlink r:id="rId244">
         <w:r>
           <w:rPr>
             <w:rStyle w:val="Hyperlink"/>
@@ -15866,8 +15916,8 @@
         <w:t xml:space="preserve">.</w:t>
       </w:r>
     </w:p>
-    <w:bookmarkEnd w:id="244"/>
-    <w:bookmarkStart w:id="246" w:name="ref-zach_vessel_2010"/>
+    <w:bookmarkEnd w:id="245"/>
+    <w:bookmarkStart w:id="247" w:name="ref-zach_vessel_2010"/>
     <w:p>
       <w:pPr>
         <w:pStyle w:val="Bibliography"/>
@@ -15893,7 +15943,7 @@
       <w:r>
         <w:t xml:space="preserve"> </w:t>
       </w:r>
-      <w:hyperlink r:id="rId245">
+      <w:hyperlink r:id="rId246">
         <w:r>
           <w:rPr>
             <w:rStyle w:val="Hyperlink"/>
@@ -15905,8 +15955,8 @@
         <w:t xml:space="preserve">.</w:t>
       </w:r>
     </w:p>
-    <w:bookmarkEnd w:id="246"/>
-    <w:bookmarkStart w:id="248" w:name="ref-zellweger_seasonal_2019"/>
+    <w:bookmarkEnd w:id="247"/>
+    <w:bookmarkStart w:id="249" w:name="ref-zellweger_seasonal_2019"/>
     <w:p>
       <w:pPr>
         <w:pStyle w:val="Bibliography"/>
@@ -15932,7 +15982,7 @@
       <w:r>
         <w:t xml:space="preserve"> </w:t>
       </w:r>
-      <w:hyperlink r:id="rId247">
+      <w:hyperlink r:id="rId248">
         <w:r>
           <w:rPr>
             <w:rStyle w:val="Hyperlink"/>
@@ -15944,8 +15994,8 @@
         <w:t xml:space="preserve">.</w:t>
       </w:r>
     </w:p>
-    <w:bookmarkEnd w:id="248"/>
-    <w:bookmarkStart w:id="250" w:name="ref-zhu_leaf_2018"/>
+    <w:bookmarkEnd w:id="249"/>
+    <w:bookmarkStart w:id="251" w:name="ref-zhu_leaf_2018"/>
     <w:p>
       <w:pPr>
         <w:pStyle w:val="Bibliography"/>
@@ -15971,7 +16021,7 @@
       <w:r>
         <w:t xml:space="preserve"> </w:t>
       </w:r>
-      <w:hyperlink r:id="rId249">
+      <w:hyperlink r:id="rId250">
         <w:r>
           <w:rPr>
             <w:rStyle w:val="Hyperlink"/>
@@ -15983,8 +16033,8 @@
         <w:t xml:space="preserve">.</w:t>
       </w:r>
     </w:p>
-    <w:bookmarkEnd w:id="250"/>
-    <w:bookmarkStart w:id="252" w:name="ref-zuleta_drought-induced_2017"/>
+    <w:bookmarkEnd w:id="251"/>
+    <w:bookmarkStart w:id="253" w:name="ref-zuleta_drought-induced_2017"/>
     <w:p>
       <w:pPr>
         <w:pStyle w:val="Bibliography"/>
@@ -16010,7 +16060,7 @@
       <w:r>
         <w:t xml:space="preserve"> </w:t>
       </w:r>
-      <w:hyperlink r:id="rId251">
+      <w:hyperlink r:id="rId252">
         <w:r>
           <w:rPr>
             <w:rStyle w:val="Hyperlink"/>
@@ -16022,8 +16072,8 @@
         <w:t xml:space="preserve">.</w:t>
       </w:r>
     </w:p>
-    <w:bookmarkEnd w:id="252"/>
     <w:bookmarkEnd w:id="253"/>
+    <w:bookmarkEnd w:id="254"/>
     <w:sectPr/>
   </w:body>
 </w:document>

</xml_diff>